<commit_message>
making the model modelicious
</commit_message>
<xml_diff>
--- a/Assignment2.docx
+++ b/Assignment2.docx
@@ -1,6 +1,6 @@
 
 <file path=word/document.xml><?xml version="1.0" encoding="utf-8"?>
-<w:document xmlns:wpc="http://schemas.microsoft.com/office/word/2010/wordprocessingCanvas" xmlns:cx="http://schemas.microsoft.com/office/drawing/2014/chartex" xmlns:cx1="http://schemas.microsoft.com/office/drawing/2015/9/8/chartex" xmlns:cx2="http://schemas.microsoft.com/office/drawing/2015/10/21/chartex" xmlns:cx3="http://schemas.microsoft.com/office/drawing/2016/5/9/chartex" xmlns:cx4="http://schemas.microsoft.com/office/drawing/2016/5/10/chartex" xmlns:cx5="http://schemas.microsoft.com/office/drawing/2016/5/11/chartex" xmlns:cx6="http://schemas.microsoft.com/office/drawing/2016/5/12/chartex" xmlns:cx7="http://schemas.microsoft.com/office/drawing/2016/5/13/chartex" xmlns:cx8="http://schemas.microsoft.com/office/drawing/2016/5/14/chartex" xmlns:mc="http://schemas.openxmlformats.org/markup-compatibility/2006" xmlns:aink="http://schemas.microsoft.com/office/drawing/2016/ink" xmlns:am3d="http://schemas.microsoft.com/office/drawing/2017/model3d" xmlns:o="urn:schemas-microsoft-com:office:office" xmlns:r="http://schemas.openxmlformats.org/officeDocument/2006/relationships" xmlns:m="http://schemas.openxmlformats.org/officeDocument/2006/math" xmlns:v="urn:schemas-microsoft-com:vml" xmlns:wp14="http://schemas.microsoft.com/office/word/2010/wordprocessingDrawing" xmlns:wp="http://schemas.openxmlformats.org/drawingml/2006/wordprocessingDrawing" xmlns:w10="urn:schemas-microsoft-com:office:word" xmlns:w="http://schemas.openxmlformats.org/wordprocessingml/2006/main" xmlns:w14="http://schemas.microsoft.com/office/word/2010/wordml" xmlns:w15="http://schemas.microsoft.com/office/word/2012/wordml" xmlns:w16cid="http://schemas.microsoft.com/office/word/2016/wordml/cid" xmlns:w16se="http://schemas.microsoft.com/office/word/2015/wordml/symex" xmlns:wpg="http://schemas.microsoft.com/office/word/2010/wordprocessingGroup" xmlns:wpi="http://schemas.microsoft.com/office/word/2010/wordprocessingInk" xmlns:wne="http://schemas.microsoft.com/office/word/2006/wordml" xmlns:wps="http://schemas.microsoft.com/office/word/2010/wordprocessingShape" mc:Ignorable="w14 w15 w16se w16cid wp14">
+<w:document xmlns:wpc="http://schemas.microsoft.com/office/word/2010/wordprocessingCanvas" xmlns:cx="http://schemas.microsoft.com/office/drawing/2014/chartex" xmlns:cx1="http://schemas.microsoft.com/office/drawing/2015/9/8/chartex" xmlns:cx2="http://schemas.microsoft.com/office/drawing/2015/10/21/chartex" xmlns:cx3="http://schemas.microsoft.com/office/drawing/2016/5/9/chartex" xmlns:cx4="http://schemas.microsoft.com/office/drawing/2016/5/10/chartex" xmlns:cx5="http://schemas.microsoft.com/office/drawing/2016/5/11/chartex" xmlns:cx6="http://schemas.microsoft.com/office/drawing/2016/5/12/chartex" xmlns:cx7="http://schemas.microsoft.com/office/drawing/2016/5/13/chartex" xmlns:cx8="http://schemas.microsoft.com/office/drawing/2016/5/14/chartex" xmlns:mc="http://schemas.openxmlformats.org/markup-compatibility/2006" xmlns:aink="http://schemas.microsoft.com/office/drawing/2016/ink" xmlns:am3d="http://schemas.microsoft.com/office/drawing/2017/model3d" xmlns:o="urn:schemas-microsoft-com:office:office" xmlns:oel="http://schemas.microsoft.com/office/2019/extlst" xmlns:r="http://schemas.openxmlformats.org/officeDocument/2006/relationships" xmlns:m="http://schemas.openxmlformats.org/officeDocument/2006/math" xmlns:v="urn:schemas-microsoft-com:vml" xmlns:wp14="http://schemas.microsoft.com/office/word/2010/wordprocessingDrawing" xmlns:wp="http://schemas.openxmlformats.org/drawingml/2006/wordprocessingDrawing" xmlns:w10="urn:schemas-microsoft-com:office:word" xmlns:w="http://schemas.openxmlformats.org/wordprocessingml/2006/main" xmlns:w14="http://schemas.microsoft.com/office/word/2010/wordml" xmlns:w15="http://schemas.microsoft.com/office/word/2012/wordml" xmlns:w16cex="http://schemas.microsoft.com/office/word/2018/wordml/cex" xmlns:w16cid="http://schemas.microsoft.com/office/word/2016/wordml/cid" xmlns:w16="http://schemas.microsoft.com/office/word/2018/wordml" xmlns:w16du="http://schemas.microsoft.com/office/word/2023/wordml/word16du" xmlns:w16sdtdh="http://schemas.microsoft.com/office/word/2020/wordml/sdtdatahash" xmlns:w16sdtfl="http://schemas.microsoft.com/office/word/2024/wordml/sdtformatlock" xmlns:w16se="http://schemas.microsoft.com/office/word/2015/wordml/symex" xmlns:wpg="http://schemas.microsoft.com/office/word/2010/wordprocessingGroup" xmlns:wpi="http://schemas.microsoft.com/office/word/2010/wordprocessingInk" xmlns:wne="http://schemas.microsoft.com/office/word/2006/wordml" xmlns:wps="http://schemas.microsoft.com/office/word/2010/wordprocessingShape" mc:Ignorable="w14 w15 w16se w16cid w16 w16cex w16sdtdh w16sdtfl w16du wp14">
   <w:body>
     <w:p>
       <w:pPr>
@@ -138,19 +138,7 @@
         <w:rPr>
           <w:color w:val="70AD47" w:themeColor="accent6"/>
         </w:rPr>
-        <w:t>What does the value of the advantage estimate reflect?</w:t>
-      </w:r>
-      <w:r>
-        <w:rPr>
-          <w:color w:val="70AD47" w:themeColor="accent6"/>
-        </w:rPr>
-        <w:t xml:space="preserve"> </w:t>
-      </w:r>
-      <w:r>
-        <w:rPr>
-          <w:color w:val="70AD47" w:themeColor="accent6"/>
-        </w:rPr>
-        <w:t>Why is it better to follow the gradient computed with the advantage estimate instead of just the return itself?</w:t>
+        <w:t>What does the value of the advantage estimate reflect? Why is it better to follow the gradient computed with the advantage estimate instead of just the return itself?</w:t>
       </w:r>
     </w:p>
     <w:p>
@@ -573,16 +561,7 @@
             <w:sz w:val="24"/>
             <w:szCs w:val="24"/>
           </w:rPr>
-          <m:t>=0</m:t>
-        </m:r>
-        <m:r>
-          <w:rPr>
-            <w:rFonts w:ascii="Cambria Math" w:hAnsi="Cambria Math" w:cstheme="majorBidi"/>
-            <w:color w:val="70AD47" w:themeColor="accent6"/>
-            <w:sz w:val="24"/>
-            <w:szCs w:val="24"/>
-          </w:rPr>
-          <m:t xml:space="preserve">. </m:t>
+          <m:t xml:space="preserve">=0. </m:t>
         </m:r>
       </m:oMath>
       <w:r>
@@ -3109,10 +3088,6 @@
     <w:p>
       <w:pPr>
         <w:pStyle w:val="ListParagraph"/>
-        <w:numPr>
-          <w:ilvl w:val="0"/>
-          <w:numId w:val="13"/>
-        </w:numPr>
         <w:bidi w:val="0"/>
         <w:rPr>
           <w:rFonts w:eastAsia="Times New Roman" w:cstheme="minorHAnsi"/>
@@ -3121,25 +3096,6 @@
           <w:szCs w:val="24"/>
         </w:rPr>
       </w:pPr>
-      <w:r>
-        <w:rPr>
-          <w:rFonts w:eastAsia="Times New Roman" w:cstheme="minorHAnsi"/>
-          <w:color w:val="70AD47" w:themeColor="accent6"/>
-          <w:sz w:val="24"/>
-          <w:szCs w:val="24"/>
-        </w:rPr>
-        <w:t>Evaluate both algorithms and compare the results (please refer also to convergence time, as well as performance and other things)</w:t>
-      </w:r>
-      <w:r>
-        <w:rPr>
-          <w:rFonts w:eastAsia="Times New Roman" w:cs="Calibri"/>
-          <w:color w:val="70AD47" w:themeColor="accent6"/>
-          <w:sz w:val="24"/>
-          <w:szCs w:val="24"/>
-          <w:rtl/>
-        </w:rPr>
-        <w:t>.</w:t>
-      </w:r>
     </w:p>
     <w:p>
       <w:pPr>
@@ -3147,42 +3103,11 @@
         <w:bidi w:val="0"/>
         <w:rPr>
           <w:rFonts w:eastAsia="Times New Roman" w:cstheme="minorHAnsi"/>
-          <w:sz w:val="24"/>
-          <w:szCs w:val="24"/>
-        </w:rPr>
-      </w:pPr>
-      <w:r>
-        <w:rPr>
-          <w:rFonts w:eastAsia="Times New Roman" w:cstheme="minorHAnsi"/>
-          <w:sz w:val="24"/>
-          <w:szCs w:val="24"/>
-        </w:rPr>
-        <w:t>REINFORCE</w:t>
-      </w:r>
-      <w:r>
-        <w:rPr>
-          <w:rFonts w:eastAsia="Times New Roman" w:cstheme="minorHAnsi"/>
-          <w:sz w:val="24"/>
-          <w:szCs w:val="24"/>
-        </w:rPr>
-        <w:t xml:space="preserve"> and </w:t>
-      </w:r>
-      <w:r>
-        <w:rPr>
-          <w:rFonts w:eastAsia="Times New Roman" w:cstheme="minorHAnsi"/>
-          <w:sz w:val="24"/>
-          <w:szCs w:val="24"/>
-        </w:rPr>
-        <w:t>REINFORCE</w:t>
-      </w:r>
-      <w:r>
-        <w:rPr>
-          <w:rFonts w:eastAsia="Times New Roman" w:cstheme="minorHAnsi"/>
-          <w:sz w:val="24"/>
-          <w:szCs w:val="24"/>
-        </w:rPr>
-        <w:t xml:space="preserve"> + baseline evaluation:</w:t>
-      </w:r>
+          <w:color w:val="70AD47" w:themeColor="accent6"/>
+          <w:sz w:val="24"/>
+          <w:szCs w:val="24"/>
+        </w:rPr>
+      </w:pPr>
     </w:p>
     <w:p>
       <w:pPr>
@@ -3190,6 +3115,7 @@
         <w:bidi w:val="0"/>
         <w:rPr>
           <w:rFonts w:eastAsia="Times New Roman" w:cstheme="minorHAnsi"/>
+          <w:color w:val="70AD47" w:themeColor="accent6"/>
           <w:sz w:val="24"/>
           <w:szCs w:val="24"/>
         </w:rPr>
@@ -3201,6 +3127,7 @@
         <w:bidi w:val="0"/>
         <w:rPr>
           <w:rFonts w:eastAsia="Times New Roman" w:cstheme="minorHAnsi"/>
+          <w:color w:val="70AD47" w:themeColor="accent6"/>
           <w:sz w:val="24"/>
           <w:szCs w:val="24"/>
         </w:rPr>
@@ -3208,9 +3135,11 @@
     </w:p>
     <w:p>
       <w:pPr>
+        <w:pStyle w:val="ListParagraph"/>
         <w:bidi w:val="0"/>
         <w:rPr>
           <w:rFonts w:eastAsia="Times New Roman" w:cstheme="minorHAnsi"/>
+          <w:color w:val="70AD47" w:themeColor="accent6"/>
           <w:sz w:val="24"/>
           <w:szCs w:val="24"/>
         </w:rPr>
@@ -3218,20 +3147,39 @@
     </w:p>
     <w:p>
       <w:pPr>
-        <w:pStyle w:val="Heading1"/>
+        <w:pStyle w:val="ListParagraph"/>
         <w:bidi w:val="0"/>
-        <w:spacing w:line="276" w:lineRule="auto"/>
-      </w:pPr>
-      <w:r>
-        <w:lastRenderedPageBreak/>
-        <w:t xml:space="preserve">Section 2 </w:t>
-      </w:r>
-      <w:r>
-        <w:t>–</w:t>
-      </w:r>
-      <w:r>
-        <w:t xml:space="preserve"> Advantage Actor-Critic</w:t>
-      </w:r>
+        <w:rPr>
+          <w:rFonts w:eastAsia="Times New Roman" w:cstheme="minorHAnsi"/>
+          <w:color w:val="70AD47" w:themeColor="accent6"/>
+          <w:sz w:val="24"/>
+          <w:szCs w:val="24"/>
+        </w:rPr>
+      </w:pPr>
+    </w:p>
+    <w:p>
+      <w:pPr>
+        <w:pStyle w:val="ListParagraph"/>
+        <w:bidi w:val="0"/>
+        <w:rPr>
+          <w:rFonts w:eastAsia="Times New Roman" w:cstheme="minorHAnsi"/>
+          <w:color w:val="70AD47" w:themeColor="accent6"/>
+          <w:sz w:val="24"/>
+          <w:szCs w:val="24"/>
+        </w:rPr>
+      </w:pPr>
+    </w:p>
+    <w:p>
+      <w:pPr>
+        <w:pStyle w:val="ListParagraph"/>
+        <w:bidi w:val="0"/>
+        <w:rPr>
+          <w:rFonts w:eastAsia="Times New Roman" w:cstheme="minorHAnsi"/>
+          <w:color w:val="70AD47" w:themeColor="accent6"/>
+          <w:sz w:val="24"/>
+          <w:szCs w:val="24"/>
+        </w:rPr>
+      </w:pPr>
     </w:p>
     <w:p>
       <w:pPr>
@@ -3242,6 +3190,1112 @@
         </w:numPr>
         <w:bidi w:val="0"/>
         <w:rPr>
+          <w:rFonts w:eastAsia="Times New Roman" w:cstheme="minorHAnsi"/>
+          <w:color w:val="70AD47" w:themeColor="accent6"/>
+          <w:sz w:val="24"/>
+          <w:szCs w:val="24"/>
+        </w:rPr>
+      </w:pPr>
+      <w:r>
+        <w:rPr>
+          <w:rFonts w:eastAsia="Times New Roman" w:cstheme="minorHAnsi"/>
+          <w:color w:val="70AD47" w:themeColor="accent6"/>
+          <w:sz w:val="24"/>
+          <w:szCs w:val="24"/>
+        </w:rPr>
+        <w:lastRenderedPageBreak/>
+        <w:t>Evaluate both algorithms and compare the results (please refer also to convergence time, as well as performance and other things)</w:t>
+      </w:r>
+      <w:r>
+        <w:rPr>
+          <w:rFonts w:eastAsia="Times New Roman" w:cs="Calibri"/>
+          <w:color w:val="70AD47" w:themeColor="accent6"/>
+          <w:sz w:val="24"/>
+          <w:szCs w:val="24"/>
+          <w:rtl/>
+        </w:rPr>
+        <w:t>.</w:t>
+      </w:r>
+    </w:p>
+    <w:p>
+      <w:pPr>
+        <w:bidi w:val="0"/>
+        <w:rPr>
+          <w:rFonts w:eastAsia="Times New Roman" w:cstheme="minorHAnsi"/>
+          <w:sz w:val="24"/>
+          <w:szCs w:val="24"/>
+          <w:u w:val="single"/>
+        </w:rPr>
+      </w:pPr>
+      <w:r>
+        <w:rPr>
+          <w:rFonts w:eastAsia="Times New Roman" w:cstheme="minorHAnsi"/>
+          <w:sz w:val="24"/>
+          <w:szCs w:val="24"/>
+          <w:u w:val="single"/>
+        </w:rPr>
+        <w:t>REINFORCE</w:t>
+      </w:r>
+      <w:r>
+        <w:rPr>
+          <w:rFonts w:eastAsia="Times New Roman" w:cstheme="minorHAnsi"/>
+          <w:sz w:val="24"/>
+          <w:szCs w:val="24"/>
+          <w:u w:val="single"/>
+        </w:rPr>
+        <w:t>:</w:t>
+      </w:r>
+    </w:p>
+    <w:p>
+      <w:pPr>
+        <w:pStyle w:val="ListParagraph"/>
+        <w:jc w:val="right"/>
+        <w:rPr>
+          <w:rFonts w:eastAsia="Times New Roman" w:cstheme="minorHAnsi"/>
+          <w:sz w:val="24"/>
+          <w:szCs w:val="24"/>
+          <w:lang/>
+        </w:rPr>
+      </w:pPr>
+      <w:r>
+        <w:rPr>
+          <w:rFonts w:eastAsia="Times New Roman" w:cs="Calibri"/>
+          <w:sz w:val="24"/>
+          <w:szCs w:val="24"/>
+          <w:rtl/>
+          <w:lang/>
+        </w:rPr>
+        <w:drawing>
+          <wp:inline distT="0" distB="0" distL="0" distR="0" wp14:anchorId="7F23F603" wp14:editId="21A1DA5C">
+            <wp:extent cx="4282811" cy="1196444"/>
+            <wp:effectExtent l="0" t="0" r="3810" b="3810"/>
+            <wp:docPr id="704346860" name="Picture 1"/>
+            <wp:cNvGraphicFramePr>
+              <a:graphicFrameLocks xmlns:a="http://schemas.openxmlformats.org/drawingml/2006/main" noChangeAspect="1"/>
+            </wp:cNvGraphicFramePr>
+            <a:graphic xmlns:a="http://schemas.openxmlformats.org/drawingml/2006/main">
+              <a:graphicData uri="http://schemas.openxmlformats.org/drawingml/2006/picture">
+                <pic:pic xmlns:pic="http://schemas.openxmlformats.org/drawingml/2006/picture">
+                  <pic:nvPicPr>
+                    <pic:cNvPr id="704346860" name=""/>
+                    <pic:cNvPicPr/>
+                  </pic:nvPicPr>
+                  <pic:blipFill>
+                    <a:blip r:embed="rId6"/>
+                    <a:stretch>
+                      <a:fillRect/>
+                    </a:stretch>
+                  </pic:blipFill>
+                  <pic:spPr>
+                    <a:xfrm>
+                      <a:off x="0" y="0"/>
+                      <a:ext cx="4282811" cy="1196444"/>
+                    </a:xfrm>
+                    <a:prstGeom prst="rect">
+                      <a:avLst/>
+                    </a:prstGeom>
+                  </pic:spPr>
+                </pic:pic>
+              </a:graphicData>
+            </a:graphic>
+          </wp:inline>
+        </w:drawing>
+      </w:r>
+      <w:r>
+        <w:rPr>
+          <w:rFonts w:eastAsia="Times New Roman" w:cstheme="minorHAnsi"/>
+          <w:sz w:val="24"/>
+          <w:szCs w:val="24"/>
+          <w:lang/>
+        </w:rPr>
+        <w:drawing>
+          <wp:inline distT="0" distB="0" distL="0" distR="0" wp14:anchorId="7F60B57E" wp14:editId="2C46A08C">
+            <wp:extent cx="5074920" cy="1623060"/>
+            <wp:effectExtent l="0" t="0" r="0" b="0"/>
+            <wp:docPr id="1346481805" name="Picture 2"/>
+            <wp:cNvGraphicFramePr>
+              <a:graphicFrameLocks xmlns:a="http://schemas.openxmlformats.org/drawingml/2006/main" noChangeAspect="1"/>
+            </wp:cNvGraphicFramePr>
+            <a:graphic xmlns:a="http://schemas.openxmlformats.org/drawingml/2006/main">
+              <a:graphicData uri="http://schemas.openxmlformats.org/drawingml/2006/picture">
+                <pic:pic xmlns:pic="http://schemas.openxmlformats.org/drawingml/2006/picture">
+                  <pic:nvPicPr>
+                    <pic:cNvPr id="0" name="Picture 6"/>
+                    <pic:cNvPicPr>
+                      <a:picLocks noChangeAspect="1" noChangeArrowheads="1"/>
+                    </pic:cNvPicPr>
+                  </pic:nvPicPr>
+                  <pic:blipFill>
+                    <a:blip r:embed="rId7" cstate="print">
+                      <a:extLst>
+                        <a:ext uri="{28A0092B-C50C-407E-A947-70E740481C1C}">
+                          <a14:useLocalDpi xmlns:a14="http://schemas.microsoft.com/office/drawing/2010/main" val="0"/>
+                        </a:ext>
+                      </a:extLst>
+                    </a:blip>
+                    <a:srcRect/>
+                    <a:stretch>
+                      <a:fillRect/>
+                    </a:stretch>
+                  </pic:blipFill>
+                  <pic:spPr bwMode="auto">
+                    <a:xfrm>
+                      <a:off x="0" y="0"/>
+                      <a:ext cx="5074920" cy="1623060"/>
+                    </a:xfrm>
+                    <a:prstGeom prst="rect">
+                      <a:avLst/>
+                    </a:prstGeom>
+                    <a:noFill/>
+                    <a:ln>
+                      <a:noFill/>
+                    </a:ln>
+                  </pic:spPr>
+                </pic:pic>
+              </a:graphicData>
+            </a:graphic>
+          </wp:inline>
+        </w:drawing>
+      </w:r>
+    </w:p>
+    <w:p>
+      <w:pPr>
+        <w:pStyle w:val="ListParagraph"/>
+        <w:bidi w:val="0"/>
+        <w:rPr>
+          <w:rFonts w:eastAsia="Times New Roman" w:cstheme="minorHAnsi"/>
+          <w:sz w:val="24"/>
+          <w:szCs w:val="24"/>
+        </w:rPr>
+      </w:pPr>
+    </w:p>
+    <w:p>
+      <w:pPr>
+        <w:pStyle w:val="ListParagraph"/>
+        <w:bidi w:val="0"/>
+        <w:ind w:left="0"/>
+        <w:rPr>
+          <w:rFonts w:eastAsia="Times New Roman" w:cstheme="minorHAnsi"/>
+          <w:sz w:val="24"/>
+          <w:szCs w:val="24"/>
+          <w:lang/>
+        </w:rPr>
+      </w:pPr>
+      <w:r>
+        <w:rPr>
+          <w:rFonts w:eastAsia="Times New Roman" w:cstheme="minorHAnsi"/>
+          <w:sz w:val="24"/>
+          <w:szCs w:val="24"/>
+          <w:lang/>
+        </w:rPr>
+        <w:t xml:space="preserve">From the </w:t>
+      </w:r>
+      <w:r>
+        <w:rPr>
+          <w:rFonts w:eastAsia="Times New Roman" w:cstheme="minorHAnsi"/>
+          <w:b/>
+          <w:bCs/>
+          <w:sz w:val="24"/>
+          <w:szCs w:val="24"/>
+          <w:lang/>
+        </w:rPr>
+        <w:t>Vanilla REINFORCE: Rewards</w:t>
+      </w:r>
+      <w:r>
+        <w:rPr>
+          <w:rFonts w:eastAsia="Times New Roman" w:cstheme="minorHAnsi"/>
+          <w:sz w:val="24"/>
+          <w:szCs w:val="24"/>
+          <w:lang/>
+        </w:rPr>
+        <w:t xml:space="preserve"> plot, learning progresses gradually with a long warm-up phase. Up to roughly episode 150, rewards remain low, mostly below 100, indicating slow early learning. Between episodes </w:t>
+      </w:r>
+      <m:oMath>
+        <m:r>
+          <w:rPr>
+            <w:rFonts w:ascii="Cambria Math" w:eastAsia="Times New Roman" w:hAnsi="Cambria Math" w:cstheme="minorHAnsi"/>
+            <w:sz w:val="24"/>
+            <w:szCs w:val="24"/>
+            <w:lang/>
+          </w:rPr>
+          <m:t>~150</m:t>
+        </m:r>
+      </m:oMath>
+      <w:r>
+        <w:rPr>
+          <w:rFonts w:eastAsia="Times New Roman" w:cstheme="minorHAnsi"/>
+          <w:sz w:val="24"/>
+          <w:szCs w:val="24"/>
+          <w:lang/>
+        </w:rPr>
+        <w:t xml:space="preserve"> and </w:t>
+      </w:r>
+      <m:oMath>
+        <m:r>
+          <w:rPr>
+            <w:rFonts w:ascii="Cambria Math" w:eastAsia="Times New Roman" w:hAnsi="Cambria Math" w:cstheme="minorHAnsi"/>
+            <w:sz w:val="24"/>
+            <w:szCs w:val="24"/>
+            <w:lang/>
+          </w:rPr>
+          <m:t>~400</m:t>
+        </m:r>
+      </m:oMath>
+      <w:r>
+        <w:rPr>
+          <w:rFonts w:eastAsia="Times New Roman" w:cstheme="minorHAnsi"/>
+          <w:sz w:val="24"/>
+          <w:szCs w:val="24"/>
+          <w:lang/>
+        </w:rPr>
+        <w:t>, the agent begins to frequently reach higher rewards, but performance remains unstable, with sharp drops even after near-optimal episodes.</w:t>
+      </w:r>
+    </w:p>
+    <w:p>
+      <w:pPr>
+        <w:pStyle w:val="ListParagraph"/>
+        <w:bidi w:val="0"/>
+        <w:ind w:left="0"/>
+        <w:rPr>
+          <w:rFonts w:eastAsia="Times New Roman" w:cstheme="minorHAnsi"/>
+          <w:sz w:val="24"/>
+          <w:szCs w:val="24"/>
+          <w:lang/>
+        </w:rPr>
+      </w:pPr>
+      <w:r>
+        <w:rPr>
+          <w:rFonts w:eastAsia="Times New Roman" w:cstheme="minorHAnsi"/>
+          <w:sz w:val="24"/>
+          <w:szCs w:val="24"/>
+          <w:lang/>
+        </w:rPr>
+        <w:t xml:space="preserve">The 100-episode moving average increases steadily and crosses the target reward line (475) at </w:t>
+      </w:r>
+      <w:r>
+        <w:rPr>
+          <w:rFonts w:eastAsia="Times New Roman" w:cstheme="minorHAnsi"/>
+          <w:b/>
+          <w:bCs/>
+          <w:sz w:val="24"/>
+          <w:szCs w:val="24"/>
+          <w:lang/>
+        </w:rPr>
+        <w:t>episode 661</w:t>
+      </w:r>
+      <w:r>
+        <w:rPr>
+          <w:rFonts w:eastAsia="Times New Roman" w:cstheme="minorHAnsi"/>
+          <w:sz w:val="24"/>
+          <w:szCs w:val="24"/>
+          <w:lang/>
+        </w:rPr>
+        <w:t xml:space="preserve">, reaching a final average reward of </w:t>
+      </w:r>
+      <w:r>
+        <w:rPr>
+          <w:rFonts w:eastAsia="Times New Roman" w:cstheme="minorHAnsi"/>
+          <w:b/>
+          <w:bCs/>
+          <w:sz w:val="24"/>
+          <w:szCs w:val="24"/>
+          <w:lang/>
+        </w:rPr>
+        <w:t>477.65</w:t>
+      </w:r>
+      <w:r>
+        <w:rPr>
+          <w:rFonts w:eastAsia="Times New Roman" w:cstheme="minorHAnsi"/>
+          <w:sz w:val="24"/>
+          <w:szCs w:val="24"/>
+          <w:lang/>
+        </w:rPr>
+        <w:t>. This confirms successful convergence, but only after a prolonged training period.</w:t>
+      </w:r>
+      <w:r>
+        <w:rPr>
+          <w:rFonts w:eastAsia="Times New Roman" w:cstheme="minorHAnsi"/>
+          <w:sz w:val="24"/>
+          <w:szCs w:val="24"/>
+        </w:rPr>
+        <w:t xml:space="preserve"> </w:t>
+      </w:r>
+      <w:r>
+        <w:rPr>
+          <w:rFonts w:eastAsia="Times New Roman" w:cstheme="minorHAnsi"/>
+          <w:sz w:val="24"/>
+          <w:szCs w:val="24"/>
+        </w:rPr>
+        <w:t xml:space="preserve">Training this model took </w:t>
+      </w:r>
+      <m:oMath>
+        <m:r>
+          <w:rPr>
+            <w:rFonts w:ascii="Cambria Math" w:eastAsia="Times New Roman" w:hAnsi="Cambria Math" w:cstheme="minorHAnsi"/>
+            <w:sz w:val="24"/>
+            <w:szCs w:val="24"/>
+          </w:rPr>
+          <m:t>1.5 minutes</m:t>
+        </m:r>
+        <m:r>
+          <w:rPr>
+            <w:rFonts w:ascii="Cambria Math" w:eastAsia="Times New Roman" w:hAnsi="Cambria Math" w:cstheme="minorHAnsi"/>
+            <w:sz w:val="24"/>
+            <w:szCs w:val="24"/>
+          </w:rPr>
+          <m:t xml:space="preserve"> </m:t>
+        </m:r>
+      </m:oMath>
+      <w:r>
+        <w:rPr>
+          <w:rFonts w:eastAsia="Times New Roman" w:cstheme="minorHAnsi"/>
+          <w:sz w:val="24"/>
+          <w:szCs w:val="24"/>
+        </w:rPr>
+        <w:t xml:space="preserve">on a CPU. </w:t>
+      </w:r>
+      <w:r>
+        <w:rPr>
+          <w:rFonts w:eastAsia="Times New Roman" w:cstheme="minorHAnsi"/>
+          <w:sz w:val="24"/>
+          <w:szCs w:val="24"/>
+          <w:lang/>
+        </w:rPr>
+        <w:t xml:space="preserve">A key observation from the plot is that </w:t>
+      </w:r>
+      <w:r>
+        <w:rPr>
+          <w:rFonts w:eastAsia="Times New Roman" w:cstheme="minorHAnsi"/>
+          <w:b/>
+          <w:bCs/>
+          <w:sz w:val="24"/>
+          <w:szCs w:val="24"/>
+          <w:lang/>
+        </w:rPr>
+        <w:t>even after convergence</w:t>
+      </w:r>
+      <w:r>
+        <w:rPr>
+          <w:rFonts w:eastAsia="Times New Roman" w:cstheme="minorHAnsi"/>
+          <w:sz w:val="24"/>
+          <w:szCs w:val="24"/>
+          <w:lang/>
+        </w:rPr>
+        <w:t>, individual episode rewards continue to fluctuate heavily, with multiple drops well below 200. This indicates that while the expected policy performance is high, the policy itself remains noisy.</w:t>
+      </w:r>
+    </w:p>
+    <w:p>
+      <w:pPr>
+        <w:pStyle w:val="ListParagraph"/>
+        <w:bidi w:val="0"/>
+        <w:ind w:left="0"/>
+        <w:rPr>
+          <w:rFonts w:eastAsia="Times New Roman" w:cstheme="minorHAnsi"/>
+          <w:b/>
+          <w:bCs/>
+          <w:sz w:val="24"/>
+          <w:szCs w:val="24"/>
+        </w:rPr>
+      </w:pPr>
+    </w:p>
+    <w:p>
+      <w:pPr>
+        <w:pStyle w:val="ListParagraph"/>
+        <w:bidi w:val="0"/>
+        <w:ind w:left="0"/>
+        <w:rPr>
+          <w:rFonts w:eastAsia="Times New Roman" w:cstheme="minorHAnsi"/>
+          <w:b/>
+          <w:bCs/>
+          <w:sz w:val="24"/>
+          <w:szCs w:val="24"/>
+        </w:rPr>
+      </w:pPr>
+      <w:r>
+        <w:rPr>
+          <w:rFonts w:eastAsia="Times New Roman" w:cstheme="minorHAnsi"/>
+          <w:b/>
+          <w:bCs/>
+          <w:sz w:val="24"/>
+          <w:szCs w:val="24"/>
+        </w:rPr>
+        <w:t>V</w:t>
+      </w:r>
+      <w:r>
+        <w:rPr>
+          <w:rFonts w:eastAsia="Times New Roman" w:cstheme="minorHAnsi"/>
+          <w:b/>
+          <w:bCs/>
+          <w:sz w:val="24"/>
+          <w:szCs w:val="24"/>
+          <w:lang/>
+        </w:rPr>
+        <w:t>ariance and Stability</w:t>
+      </w:r>
+    </w:p>
+    <w:p>
+      <w:pPr>
+        <w:pStyle w:val="ListParagraph"/>
+        <w:bidi w:val="0"/>
+        <w:ind w:left="0"/>
+        <w:rPr>
+          <w:rFonts w:eastAsia="Times New Roman" w:cstheme="minorHAnsi"/>
+          <w:sz w:val="24"/>
+          <w:szCs w:val="24"/>
+          <w:lang/>
+        </w:rPr>
+      </w:pPr>
+      <w:r>
+        <w:rPr>
+          <w:rFonts w:eastAsia="Times New Roman" w:cstheme="minorHAnsi"/>
+          <w:sz w:val="24"/>
+          <w:szCs w:val="24"/>
+          <w:lang/>
+        </w:rPr>
+        <w:t xml:space="preserve">The reward plot shows extreme variance throughout training. Episodes frequently alternate between near-maximum reward (500) and very low reward values. This is a textbook manifestation of vanilla REINFORCE’s </w:t>
+      </w:r>
+      <w:r>
+        <w:rPr>
+          <w:rFonts w:eastAsia="Times New Roman" w:cstheme="minorHAnsi"/>
+          <w:sz w:val="24"/>
+          <w:szCs w:val="24"/>
+          <w:u w:val="single"/>
+          <w:lang/>
+        </w:rPr>
+        <w:t>high-variance</w:t>
+      </w:r>
+      <w:r>
+        <w:rPr>
+          <w:rFonts w:eastAsia="Times New Roman" w:cstheme="minorHAnsi"/>
+          <w:sz w:val="24"/>
+          <w:szCs w:val="24"/>
+          <w:lang/>
+        </w:rPr>
+        <w:t xml:space="preserve"> gradient estimates, since updates depend on full episode returns with no baseline subtraction.</w:t>
+      </w:r>
+    </w:p>
+    <w:p>
+      <w:pPr>
+        <w:pStyle w:val="ListParagraph"/>
+        <w:bidi w:val="0"/>
+        <w:ind w:left="0"/>
+        <w:rPr>
+          <w:rFonts w:eastAsia="Times New Roman" w:cstheme="minorHAnsi"/>
+          <w:sz w:val="24"/>
+          <w:szCs w:val="24"/>
+        </w:rPr>
+      </w:pPr>
+      <w:r>
+        <w:rPr>
+          <w:rFonts w:eastAsia="Times New Roman" w:cstheme="minorHAnsi"/>
+          <w:sz w:val="24"/>
+          <w:szCs w:val="24"/>
+          <w:lang/>
+        </w:rPr>
+        <w:t xml:space="preserve">The </w:t>
+      </w:r>
+      <w:r>
+        <w:rPr>
+          <w:rFonts w:eastAsia="Times New Roman" w:cstheme="minorHAnsi"/>
+          <w:b/>
+          <w:bCs/>
+          <w:sz w:val="24"/>
+          <w:szCs w:val="24"/>
+          <w:lang/>
+        </w:rPr>
+        <w:t>Vanilla REINFORCE: Loss</w:t>
+      </w:r>
+      <w:r>
+        <w:rPr>
+          <w:rFonts w:eastAsia="Times New Roman" w:cstheme="minorHAnsi"/>
+          <w:sz w:val="24"/>
+          <w:szCs w:val="24"/>
+          <w:lang/>
+        </w:rPr>
+        <w:t xml:space="preserve"> plot reinforces this interpretation. The loss oscillates tightly around zero early on, then exhibits increasing amplitude over time, with large positive and negative spikes (down to roughly −25 and up to +15). This widening spread reflects unstable policy gradient updates as returns increase. Importantly, there is no clear downward trend or stabilization in loss magnitude, indicating persistent noise rather than convergence in the optimization objective.</w:t>
+      </w:r>
+    </w:p>
+    <w:p>
+      <w:pPr>
+        <w:bidi w:val="0"/>
+        <w:rPr>
+          <w:rFonts w:eastAsia="Times New Roman" w:cstheme="minorHAnsi"/>
+          <w:sz w:val="24"/>
+          <w:szCs w:val="24"/>
+          <w:u w:val="single"/>
+        </w:rPr>
+      </w:pPr>
+      <w:r>
+        <w:rPr>
+          <w:rFonts w:eastAsia="Times New Roman" w:cstheme="minorHAnsi"/>
+          <w:sz w:val="24"/>
+          <w:szCs w:val="24"/>
+          <w:u w:val="single"/>
+        </w:rPr>
+        <w:lastRenderedPageBreak/>
+        <w:t>REINFORCE + baseline:</w:t>
+      </w:r>
+    </w:p>
+    <w:p>
+      <w:pPr>
+        <w:bidi w:val="0"/>
+        <w:rPr>
+          <w:rFonts w:eastAsia="Times New Roman" w:cstheme="minorHAnsi"/>
+          <w:sz w:val="24"/>
+          <w:szCs w:val="24"/>
+        </w:rPr>
+      </w:pPr>
+      <w:r>
+        <w:rPr>
+          <w:rFonts w:eastAsia="Times New Roman" w:cstheme="minorHAnsi"/>
+          <w:sz w:val="24"/>
+          <w:szCs w:val="24"/>
+        </w:rPr>
+        <w:drawing>
+          <wp:inline distT="0" distB="0" distL="0" distR="0" wp14:anchorId="41B3C062" wp14:editId="66DC5142">
+            <wp:extent cx="5731510" cy="1402080"/>
+            <wp:effectExtent l="0" t="0" r="2540" b="7620"/>
+            <wp:docPr id="1596951637" name="Picture 1"/>
+            <wp:cNvGraphicFramePr>
+              <a:graphicFrameLocks xmlns:a="http://schemas.openxmlformats.org/drawingml/2006/main" noChangeAspect="1"/>
+            </wp:cNvGraphicFramePr>
+            <a:graphic xmlns:a="http://schemas.openxmlformats.org/drawingml/2006/main">
+              <a:graphicData uri="http://schemas.openxmlformats.org/drawingml/2006/picture">
+                <pic:pic xmlns:pic="http://schemas.openxmlformats.org/drawingml/2006/picture">
+                  <pic:nvPicPr>
+                    <pic:cNvPr id="1596951637" name=""/>
+                    <pic:cNvPicPr/>
+                  </pic:nvPicPr>
+                  <pic:blipFill>
+                    <a:blip r:embed="rId8"/>
+                    <a:stretch>
+                      <a:fillRect/>
+                    </a:stretch>
+                  </pic:blipFill>
+                  <pic:spPr>
+                    <a:xfrm>
+                      <a:off x="0" y="0"/>
+                      <a:ext cx="5731510" cy="1402080"/>
+                    </a:xfrm>
+                    <a:prstGeom prst="rect">
+                      <a:avLst/>
+                    </a:prstGeom>
+                  </pic:spPr>
+                </pic:pic>
+              </a:graphicData>
+            </a:graphic>
+          </wp:inline>
+        </w:drawing>
+      </w:r>
+    </w:p>
+    <w:p>
+      <w:pPr>
+        <w:bidi w:val="0"/>
+        <w:rPr>
+          <w:rFonts w:eastAsia="Times New Roman" w:cstheme="minorHAnsi"/>
+          <w:sz w:val="24"/>
+          <w:szCs w:val="24"/>
+          <w:lang/>
+        </w:rPr>
+      </w:pPr>
+      <w:r>
+        <w:rPr>
+          <w:rFonts w:eastAsia="Times New Roman" w:cstheme="minorHAnsi"/>
+          <w:sz w:val="24"/>
+          <w:szCs w:val="24"/>
+          <w:lang/>
+        </w:rPr>
+        <w:drawing>
+          <wp:inline distT="0" distB="0" distL="0" distR="0" wp14:anchorId="2FF3D1B1" wp14:editId="6A59B695">
+            <wp:extent cx="5731510" cy="1910715"/>
+            <wp:effectExtent l="0" t="0" r="2540" b="0"/>
+            <wp:docPr id="1636475804" name="Picture 4"/>
+            <wp:cNvGraphicFramePr>
+              <a:graphicFrameLocks xmlns:a="http://schemas.openxmlformats.org/drawingml/2006/main" noChangeAspect="1"/>
+            </wp:cNvGraphicFramePr>
+            <a:graphic xmlns:a="http://schemas.openxmlformats.org/drawingml/2006/main">
+              <a:graphicData uri="http://schemas.openxmlformats.org/drawingml/2006/picture">
+                <pic:pic xmlns:pic="http://schemas.openxmlformats.org/drawingml/2006/picture">
+                  <pic:nvPicPr>
+                    <pic:cNvPr id="0" name="Picture 13"/>
+                    <pic:cNvPicPr>
+                      <a:picLocks noChangeAspect="1" noChangeArrowheads="1"/>
+                    </pic:cNvPicPr>
+                  </pic:nvPicPr>
+                  <pic:blipFill>
+                    <a:blip r:embed="rId9" cstate="print">
+                      <a:extLst>
+                        <a:ext uri="{28A0092B-C50C-407E-A947-70E740481C1C}">
+                          <a14:useLocalDpi xmlns:a14="http://schemas.microsoft.com/office/drawing/2010/main" val="0"/>
+                        </a:ext>
+                      </a:extLst>
+                    </a:blip>
+                    <a:srcRect/>
+                    <a:stretch>
+                      <a:fillRect/>
+                    </a:stretch>
+                  </pic:blipFill>
+                  <pic:spPr bwMode="auto">
+                    <a:xfrm>
+                      <a:off x="0" y="0"/>
+                      <a:ext cx="5731510" cy="1910715"/>
+                    </a:xfrm>
+                    <a:prstGeom prst="rect">
+                      <a:avLst/>
+                    </a:prstGeom>
+                    <a:noFill/>
+                    <a:ln>
+                      <a:noFill/>
+                    </a:ln>
+                  </pic:spPr>
+                </pic:pic>
+              </a:graphicData>
+            </a:graphic>
+          </wp:inline>
+        </w:drawing>
+      </w:r>
+    </w:p>
+    <w:p>
+      <w:pPr>
+        <w:bidi w:val="0"/>
+        <w:rPr>
+          <w:rFonts w:eastAsia="Times New Roman" w:cstheme="minorHAnsi"/>
+          <w:sz w:val="24"/>
+          <w:szCs w:val="24"/>
+          <w:lang/>
+        </w:rPr>
+      </w:pPr>
+      <w:r>
+        <w:rPr>
+          <w:rFonts w:eastAsia="Times New Roman" w:cstheme="minorHAnsi"/>
+          <w:sz w:val="24"/>
+          <w:szCs w:val="24"/>
+          <w:lang/>
+        </w:rPr>
+        <w:t xml:space="preserve">The </w:t>
+      </w:r>
+      <w:r>
+        <w:rPr>
+          <w:rFonts w:eastAsia="Times New Roman" w:cstheme="minorHAnsi"/>
+          <w:b/>
+          <w:bCs/>
+          <w:sz w:val="24"/>
+          <w:szCs w:val="24"/>
+          <w:lang/>
+        </w:rPr>
+        <w:t>REINFORCE w/ Baseline: Rewards</w:t>
+      </w:r>
+      <w:r>
+        <w:rPr>
+          <w:rFonts w:eastAsia="Times New Roman" w:cstheme="minorHAnsi"/>
+          <w:sz w:val="24"/>
+          <w:szCs w:val="24"/>
+          <w:lang/>
+        </w:rPr>
+        <w:t xml:space="preserve"> plot shows a markedly different learning profile. Early learning is faster and more structured, with the agent reaching rewards above 300 by around episode 200. By episodes </w:t>
+      </w:r>
+      <m:oMath>
+        <m:r>
+          <w:rPr>
+            <w:rFonts w:ascii="Cambria Math" w:eastAsia="Times New Roman" w:hAnsi="Cambria Math" w:cstheme="minorHAnsi"/>
+            <w:sz w:val="24"/>
+            <w:szCs w:val="24"/>
+            <w:lang/>
+          </w:rPr>
+          <m:t>~250-300</m:t>
+        </m:r>
+      </m:oMath>
+      <w:r>
+        <w:rPr>
+          <w:rFonts w:eastAsia="Times New Roman" w:cstheme="minorHAnsi"/>
+          <w:sz w:val="24"/>
+          <w:szCs w:val="24"/>
+          <w:lang/>
+        </w:rPr>
+        <w:t>, near-optimal episodes (</w:t>
+      </w:r>
+      <m:oMath>
+        <m:r>
+          <w:rPr>
+            <w:rFonts w:ascii="Cambria Math" w:eastAsia="Times New Roman" w:hAnsi="Cambria Math" w:cstheme="minorHAnsi"/>
+            <w:sz w:val="24"/>
+            <w:szCs w:val="24"/>
+            <w:lang/>
+          </w:rPr>
+          <m:t>reward ≈ 500</m:t>
+        </m:r>
+      </m:oMath>
+      <w:r>
+        <w:rPr>
+          <w:rFonts w:eastAsia="Times New Roman" w:cstheme="minorHAnsi"/>
+          <w:sz w:val="24"/>
+          <w:szCs w:val="24"/>
+          <w:lang/>
+        </w:rPr>
+        <w:t>) occur frequently.</w:t>
+      </w:r>
+    </w:p>
+    <w:p>
+      <w:pPr>
+        <w:bidi w:val="0"/>
+        <w:rPr>
+          <w:rFonts w:eastAsia="Times New Roman" w:cstheme="minorHAnsi"/>
+          <w:sz w:val="24"/>
+          <w:szCs w:val="24"/>
+        </w:rPr>
+      </w:pPr>
+      <w:r>
+        <w:rPr>
+          <w:rFonts w:eastAsia="Times New Roman" w:cstheme="minorHAnsi"/>
+          <w:sz w:val="24"/>
+          <w:szCs w:val="24"/>
+          <w:lang/>
+        </w:rPr>
+        <w:t xml:space="preserve">The 100-episode moving average stabilizes close to the target line much earlier than in vanilla REINFORCE, although it crosses the target threshold slightly later, at </w:t>
+      </w:r>
+      <w:r>
+        <w:rPr>
+          <w:rFonts w:eastAsia="Times New Roman" w:cstheme="minorHAnsi"/>
+          <w:b/>
+          <w:bCs/>
+          <w:sz w:val="24"/>
+          <w:szCs w:val="24"/>
+          <w:lang/>
+        </w:rPr>
+        <w:t>episode 704</w:t>
+      </w:r>
+      <w:r>
+        <w:rPr>
+          <w:rFonts w:eastAsia="Times New Roman" w:cstheme="minorHAnsi"/>
+          <w:sz w:val="24"/>
+          <w:szCs w:val="24"/>
+          <w:lang/>
+        </w:rPr>
+        <w:t xml:space="preserve">, with a final average reward of </w:t>
+      </w:r>
+      <w:r>
+        <w:rPr>
+          <w:rFonts w:eastAsia="Times New Roman" w:cstheme="minorHAnsi"/>
+          <w:b/>
+          <w:bCs/>
+          <w:sz w:val="24"/>
+          <w:szCs w:val="24"/>
+          <w:lang/>
+        </w:rPr>
+        <w:t>477.09</w:t>
+      </w:r>
+      <w:r>
+        <w:rPr>
+          <w:rFonts w:eastAsia="Times New Roman" w:cstheme="minorHAnsi"/>
+          <w:sz w:val="24"/>
+          <w:szCs w:val="24"/>
+          <w:lang/>
+        </w:rPr>
+        <w:t>.</w:t>
+      </w:r>
+      <w:r>
+        <w:rPr>
+          <w:rFonts w:eastAsia="Times New Roman" w:cstheme="minorHAnsi"/>
+          <w:sz w:val="24"/>
+          <w:szCs w:val="24"/>
+        </w:rPr>
+        <w:t xml:space="preserve"> Training this model took </w:t>
+      </w:r>
+      <m:oMath>
+        <m:r>
+          <w:rPr>
+            <w:rFonts w:ascii="Cambria Math" w:eastAsia="Times New Roman" w:hAnsi="Cambria Math" w:cstheme="minorHAnsi"/>
+            <w:sz w:val="24"/>
+            <w:szCs w:val="24"/>
+          </w:rPr>
+          <m:t>~4.5 minutes</m:t>
+        </m:r>
+      </m:oMath>
+      <w:r>
+        <w:rPr>
+          <w:rFonts w:eastAsia="Times New Roman" w:cstheme="minorHAnsi"/>
+          <w:sz w:val="24"/>
+          <w:szCs w:val="24"/>
+        </w:rPr>
+        <w:t xml:space="preserve"> on a CPU. This is significantly longer than the time it took to train the vanilla model.</w:t>
+      </w:r>
+    </w:p>
+    <w:p>
+      <w:pPr>
+        <w:bidi w:val="0"/>
+        <w:rPr>
+          <w:rFonts w:eastAsia="Times New Roman" w:cstheme="minorHAnsi"/>
+          <w:sz w:val="24"/>
+          <w:szCs w:val="24"/>
+          <w:lang/>
+        </w:rPr>
+      </w:pPr>
+      <w:r>
+        <w:rPr>
+          <w:rFonts w:eastAsia="Times New Roman" w:cstheme="minorHAnsi"/>
+          <w:sz w:val="24"/>
+          <w:szCs w:val="24"/>
+          <w:lang/>
+        </w:rPr>
+        <w:t>Crucially, after convergence, the moving average remains stable, and although individual episodes still fluctuate, the frequency and depth of reward collapses are visibly reduced compared to vanilla REINFORCE.</w:t>
+      </w:r>
+    </w:p>
+    <w:p>
+      <w:pPr>
+        <w:bidi w:val="0"/>
+        <w:rPr>
+          <w:rFonts w:eastAsia="Times New Roman" w:cstheme="minorHAnsi"/>
+          <w:b/>
+          <w:bCs/>
+          <w:sz w:val="24"/>
+          <w:szCs w:val="24"/>
+          <w:lang/>
+        </w:rPr>
+      </w:pPr>
+      <w:r>
+        <w:rPr>
+          <w:rFonts w:eastAsia="Times New Roman" w:cstheme="minorHAnsi"/>
+          <w:b/>
+          <w:bCs/>
+          <w:sz w:val="24"/>
+          <w:szCs w:val="24"/>
+          <w:lang/>
+        </w:rPr>
+        <w:t>Variance Reduction and Loss Behavior</w:t>
+      </w:r>
+    </w:p>
+    <w:p>
+      <w:pPr>
+        <w:bidi w:val="0"/>
+        <w:rPr>
+          <w:rFonts w:eastAsia="Times New Roman" w:cstheme="minorHAnsi"/>
+          <w:sz w:val="24"/>
+          <w:szCs w:val="24"/>
+          <w:lang/>
+        </w:rPr>
+      </w:pPr>
+      <w:r>
+        <w:rPr>
+          <w:rFonts w:eastAsia="Times New Roman" w:cstheme="minorHAnsi"/>
+          <w:sz w:val="24"/>
+          <w:szCs w:val="24"/>
+          <w:lang/>
+        </w:rPr>
+        <w:t xml:space="preserve">The reward plot shows </w:t>
+      </w:r>
+      <w:r>
+        <w:rPr>
+          <w:rFonts w:eastAsia="Times New Roman" w:cstheme="minorHAnsi"/>
+          <w:b/>
+          <w:bCs/>
+          <w:sz w:val="24"/>
+          <w:szCs w:val="24"/>
+          <w:lang/>
+        </w:rPr>
+        <w:t>reduced variance</w:t>
+      </w:r>
+      <w:r>
+        <w:rPr>
+          <w:rFonts w:eastAsia="Times New Roman" w:cstheme="minorHAnsi"/>
+          <w:sz w:val="24"/>
+          <w:szCs w:val="24"/>
+          <w:lang/>
+        </w:rPr>
+        <w:t xml:space="preserve"> relative to vanilla REINFORCE. While suboptimal episodes still occur, long streaks of high-reward episodes dominate the later training phase. This reflects the effect of subtracting a learned value baseline, which reduces gradient variance without biasing the policy update.</w:t>
+      </w:r>
+    </w:p>
+    <w:p>
+      <w:pPr>
+        <w:bidi w:val="0"/>
+        <w:rPr>
+          <w:rFonts w:eastAsia="Times New Roman" w:cstheme="minorHAnsi"/>
+          <w:sz w:val="24"/>
+          <w:szCs w:val="24"/>
+          <w:lang/>
+        </w:rPr>
+      </w:pPr>
+      <w:r>
+        <w:rPr>
+          <w:rFonts w:eastAsia="Times New Roman" w:cstheme="minorHAnsi"/>
+          <w:sz w:val="24"/>
+          <w:szCs w:val="24"/>
+          <w:lang/>
+        </w:rPr>
+        <w:t xml:space="preserve">The </w:t>
+      </w:r>
+      <w:r>
+        <w:rPr>
+          <w:rFonts w:eastAsia="Times New Roman" w:cstheme="minorHAnsi"/>
+          <w:b/>
+          <w:bCs/>
+          <w:sz w:val="24"/>
+          <w:szCs w:val="24"/>
+          <w:lang/>
+        </w:rPr>
+        <w:t>REINFORCE w/ Baseline: Loss</w:t>
+      </w:r>
+      <w:r>
+        <w:rPr>
+          <w:rFonts w:eastAsia="Times New Roman" w:cstheme="minorHAnsi"/>
+          <w:sz w:val="24"/>
+          <w:szCs w:val="24"/>
+          <w:lang/>
+        </w:rPr>
+        <w:t xml:space="preserve"> plot differs fundamentally in scale and structure. Loss values are consistently positive and significantly larger, often in the range of 300–500, with occasional spikes above 1000. This behavior is expected, as the plotted loss now reflects both actor and critic learning dynamics.</w:t>
+      </w:r>
+    </w:p>
+    <w:p>
+      <w:pPr>
+        <w:bidi w:val="0"/>
+        <w:rPr>
+          <w:rFonts w:eastAsia="Times New Roman" w:cstheme="minorHAnsi"/>
+          <w:sz w:val="24"/>
+          <w:szCs w:val="24"/>
+        </w:rPr>
+      </w:pPr>
+      <w:r>
+        <w:rPr>
+          <w:rFonts w:eastAsia="Times New Roman" w:cstheme="minorHAnsi"/>
+          <w:sz w:val="24"/>
+          <w:szCs w:val="24"/>
+          <w:lang/>
+        </w:rPr>
+        <w:lastRenderedPageBreak/>
+        <w:t xml:space="preserve">Despite the larger magnitude and occasional spikes, the loss curve shows a </w:t>
+      </w:r>
+      <w:r>
+        <w:rPr>
+          <w:rFonts w:eastAsia="Times New Roman" w:cstheme="minorHAnsi"/>
+          <w:b/>
+          <w:bCs/>
+          <w:sz w:val="24"/>
+          <w:szCs w:val="24"/>
+          <w:lang/>
+        </w:rPr>
+        <w:t>stable band rather than symmetric oscillation around zero</w:t>
+      </w:r>
+      <w:r>
+        <w:rPr>
+          <w:rFonts w:eastAsia="Times New Roman" w:cstheme="minorHAnsi"/>
+          <w:sz w:val="24"/>
+          <w:szCs w:val="24"/>
+          <w:lang/>
+        </w:rPr>
+        <w:t>, indicating more consistent gradient directionality. Importantly, these spikes do not correspond to collapses in reward, suggesting that the policy is robust to critic noise.</w:t>
+      </w:r>
+    </w:p>
+    <w:p>
+      <w:pPr>
+        <w:bidi w:val="0"/>
+        <w:rPr>
+          <w:rFonts w:eastAsia="Times New Roman" w:cstheme="minorHAnsi"/>
+          <w:sz w:val="24"/>
+          <w:szCs w:val="24"/>
+        </w:rPr>
+      </w:pPr>
+      <w:r>
+        <w:rPr>
+          <w:rFonts w:eastAsia="Times New Roman" w:cstheme="minorHAnsi"/>
+          <w:sz w:val="24"/>
+          <w:szCs w:val="24"/>
+        </w:rPr>
+        <w:t>SUMMARY:</w:t>
+      </w:r>
+    </w:p>
+    <w:p>
+      <w:pPr>
+        <w:bidi w:val="0"/>
+        <w:rPr>
+          <w:rFonts w:eastAsia="Times New Roman" w:cstheme="minorHAnsi"/>
+          <w:sz w:val="24"/>
+          <w:szCs w:val="24"/>
+          <w:lang/>
+        </w:rPr>
+      </w:pPr>
+      <w:r>
+        <w:rPr>
+          <w:rFonts w:eastAsia="Times New Roman" w:cstheme="minorHAnsi"/>
+          <w:sz w:val="24"/>
+          <w:szCs w:val="24"/>
+          <w:lang/>
+        </w:rPr>
+        <w:t xml:space="preserve">Both algorithms successfully solve the CartPole task and achieve comparable final performance. However, the plots clearly show that </w:t>
+      </w:r>
+      <w:r>
+        <w:rPr>
+          <w:rFonts w:eastAsia="Times New Roman" w:cstheme="minorHAnsi"/>
+          <w:b/>
+          <w:bCs/>
+          <w:sz w:val="24"/>
+          <w:szCs w:val="24"/>
+          <w:lang/>
+        </w:rPr>
+        <w:t>REINFORCE with baseline provides significantly better training stability, lower reward variance, and earlier entry into high-performance regimes</w:t>
+      </w:r>
+      <w:r>
+        <w:rPr>
+          <w:rFonts w:eastAsia="Times New Roman" w:cstheme="minorHAnsi"/>
+          <w:sz w:val="24"/>
+          <w:szCs w:val="24"/>
+          <w:lang/>
+        </w:rPr>
+        <w:t>. Vanilla REINFORCE converges slightly earlier by the moving-average criterion but does so with persistent instability and inefficient learning dynamics.</w:t>
+      </w:r>
+    </w:p>
+    <w:p>
+      <w:pPr>
+        <w:bidi w:val="0"/>
+        <w:rPr>
+          <w:rFonts w:eastAsia="Times New Roman" w:cstheme="minorHAnsi"/>
+          <w:sz w:val="24"/>
+          <w:szCs w:val="24"/>
+        </w:rPr>
+      </w:pPr>
+      <w:r>
+        <w:rPr>
+          <w:rFonts w:eastAsia="Times New Roman" w:cstheme="minorHAnsi"/>
+          <w:sz w:val="24"/>
+          <w:szCs w:val="24"/>
+        </w:rPr>
+        <w:t>It is important to note that training the baseline was more resource consuming (time), due to the 2 NNs and slight architectural modifications.</w:t>
+      </w:r>
+    </w:p>
+    <w:p>
+      <w:pPr>
+        <w:bidi w:val="0"/>
+        <w:rPr>
+          <w:rFonts w:eastAsia="Times New Roman" w:cstheme="minorHAnsi"/>
+          <w:sz w:val="24"/>
+          <w:szCs w:val="24"/>
+          <w:lang/>
+        </w:rPr>
+      </w:pPr>
+    </w:p>
+    <w:p>
+      <w:pPr>
+        <w:pStyle w:val="Heading1"/>
+        <w:bidi w:val="0"/>
+        <w:spacing w:line="276" w:lineRule="auto"/>
+      </w:pPr>
+      <w:r>
+        <w:t xml:space="preserve">Section 2 </w:t>
+      </w:r>
+      <w:r>
+        <w:t>–</w:t>
+      </w:r>
+      <w:r>
+        <w:t xml:space="preserve"> Advantage Actor-Critic</w:t>
+      </w:r>
+    </w:p>
+    <w:p>
+      <w:pPr>
+        <w:pStyle w:val="ListParagraph"/>
+        <w:numPr>
+          <w:ilvl w:val="0"/>
+          <w:numId w:val="13"/>
+        </w:numPr>
+        <w:bidi w:val="0"/>
+        <w:rPr>
           <w:rFonts w:eastAsiaTheme="minorEastAsia"/>
         </w:rPr>
       </w:pPr>
@@ -3257,8 +4311,6 @@
         </w:rPr>
         <w:t xml:space="preserve">            </w:t>
       </w:r>
-      <w:bookmarkStart w:id="0" w:name="_GoBack"/>
-      <w:bookmarkEnd w:id="0"/>
       <m:oMath>
         <m:sSub>
           <m:sSubPr>
@@ -5318,7 +6370,7 @@
 </file>
 
 <file path=word/numbering.xml><?xml version="1.0" encoding="utf-8"?>
-<w:numbering xmlns:wpc="http://schemas.microsoft.com/office/word/2010/wordprocessingCanvas" xmlns:cx="http://schemas.microsoft.com/office/drawing/2014/chartex" xmlns:cx1="http://schemas.microsoft.com/office/drawing/2015/9/8/chartex" xmlns:cx2="http://schemas.microsoft.com/office/drawing/2015/10/21/chartex" xmlns:cx3="http://schemas.microsoft.com/office/drawing/2016/5/9/chartex" xmlns:cx4="http://schemas.microsoft.com/office/drawing/2016/5/10/chartex" xmlns:cx5="http://schemas.microsoft.com/office/drawing/2016/5/11/chartex" xmlns:cx6="http://schemas.microsoft.com/office/drawing/2016/5/12/chartex" xmlns:cx7="http://schemas.microsoft.com/office/drawing/2016/5/13/chartex" xmlns:cx8="http://schemas.microsoft.com/office/drawing/2016/5/14/chartex" xmlns:mc="http://schemas.openxmlformats.org/markup-compatibility/2006" xmlns:aink="http://schemas.microsoft.com/office/drawing/2016/ink" xmlns:am3d="http://schemas.microsoft.com/office/drawing/2017/model3d" xmlns:o="urn:schemas-microsoft-com:office:office" xmlns:r="http://schemas.openxmlformats.org/officeDocument/2006/relationships" xmlns:m="http://schemas.openxmlformats.org/officeDocument/2006/math" xmlns:v="urn:schemas-microsoft-com:vml" xmlns:wp14="http://schemas.microsoft.com/office/word/2010/wordprocessingDrawing" xmlns:wp="http://schemas.openxmlformats.org/drawingml/2006/wordprocessingDrawing" xmlns:w10="urn:schemas-microsoft-com:office:word" xmlns:w="http://schemas.openxmlformats.org/wordprocessingml/2006/main" xmlns:w14="http://schemas.microsoft.com/office/word/2010/wordml" xmlns:w15="http://schemas.microsoft.com/office/word/2012/wordml" xmlns:w16cid="http://schemas.microsoft.com/office/word/2016/wordml/cid" xmlns:w16se="http://schemas.microsoft.com/office/word/2015/wordml/symex" xmlns:wpg="http://schemas.microsoft.com/office/word/2010/wordprocessingGroup" xmlns:wpi="http://schemas.microsoft.com/office/word/2010/wordprocessingInk" xmlns:wne="http://schemas.microsoft.com/office/word/2006/wordml" xmlns:wps="http://schemas.microsoft.com/office/word/2010/wordprocessingShape" mc:Ignorable="w14 w15 w16se w16cid wp14">
+<w:numbering xmlns:wpc="http://schemas.microsoft.com/office/word/2010/wordprocessingCanvas" xmlns:cx="http://schemas.microsoft.com/office/drawing/2014/chartex" xmlns:cx1="http://schemas.microsoft.com/office/drawing/2015/9/8/chartex" xmlns:cx2="http://schemas.microsoft.com/office/drawing/2015/10/21/chartex" xmlns:cx3="http://schemas.microsoft.com/office/drawing/2016/5/9/chartex" xmlns:cx4="http://schemas.microsoft.com/office/drawing/2016/5/10/chartex" xmlns:cx5="http://schemas.microsoft.com/office/drawing/2016/5/11/chartex" xmlns:cx6="http://schemas.microsoft.com/office/drawing/2016/5/12/chartex" xmlns:cx7="http://schemas.microsoft.com/office/drawing/2016/5/13/chartex" xmlns:cx8="http://schemas.microsoft.com/office/drawing/2016/5/14/chartex" xmlns:mc="http://schemas.openxmlformats.org/markup-compatibility/2006" xmlns:aink="http://schemas.microsoft.com/office/drawing/2016/ink" xmlns:am3d="http://schemas.microsoft.com/office/drawing/2017/model3d" xmlns:o="urn:schemas-microsoft-com:office:office" xmlns:oel="http://schemas.microsoft.com/office/2019/extlst" xmlns:r="http://schemas.openxmlformats.org/officeDocument/2006/relationships" xmlns:m="http://schemas.openxmlformats.org/officeDocument/2006/math" xmlns:v="urn:schemas-microsoft-com:vml" xmlns:wp14="http://schemas.microsoft.com/office/word/2010/wordprocessingDrawing" xmlns:wp="http://schemas.openxmlformats.org/drawingml/2006/wordprocessingDrawing" xmlns:w10="urn:schemas-microsoft-com:office:word" xmlns:w="http://schemas.openxmlformats.org/wordprocessingml/2006/main" xmlns:w14="http://schemas.microsoft.com/office/word/2010/wordml" xmlns:w15="http://schemas.microsoft.com/office/word/2012/wordml" xmlns:w16cex="http://schemas.microsoft.com/office/word/2018/wordml/cex" xmlns:w16cid="http://schemas.microsoft.com/office/word/2016/wordml/cid" xmlns:w16="http://schemas.microsoft.com/office/word/2018/wordml" xmlns:w16du="http://schemas.microsoft.com/office/word/2023/wordml/word16du" xmlns:w16sdtdh="http://schemas.microsoft.com/office/word/2020/wordml/sdtdatahash" xmlns:w16sdtfl="http://schemas.microsoft.com/office/word/2024/wordml/sdtformatlock" xmlns:w16se="http://schemas.microsoft.com/office/word/2015/wordml/symex" xmlns:wpg="http://schemas.microsoft.com/office/word/2010/wordprocessingGroup" xmlns:wpi="http://schemas.microsoft.com/office/word/2010/wordprocessingInk" xmlns:wne="http://schemas.microsoft.com/office/word/2006/wordml" xmlns:wps="http://schemas.microsoft.com/office/word/2010/wordprocessingShape" mc:Ignorable="w14 w15 w16se w16cid w16 w16cex w16sdtdh w16sdtfl w16du wp14">
   <w:abstractNum w:abstractNumId="0" w15:restartNumberingAfterBreak="0">
     <w:nsid w:val="01A13B70"/>
     <w:multiLevelType w:val="hybridMultilevel"/>
@@ -7057,59 +8109,59 @@
       </w:rPr>
     </w:lvl>
   </w:abstractNum>
-  <w:num w:numId="1">
+  <w:num w:numId="1" w16cid:durableId="1502041277">
     <w:abstractNumId w:val="1"/>
   </w:num>
-  <w:num w:numId="2">
+  <w:num w:numId="2" w16cid:durableId="310140596">
     <w:abstractNumId w:val="12"/>
   </w:num>
-  <w:num w:numId="3">
+  <w:num w:numId="3" w16cid:durableId="1049494973">
     <w:abstractNumId w:val="4"/>
   </w:num>
-  <w:num w:numId="4">
+  <w:num w:numId="4" w16cid:durableId="1248225723">
     <w:abstractNumId w:val="10"/>
   </w:num>
-  <w:num w:numId="5">
+  <w:num w:numId="5" w16cid:durableId="316764828">
     <w:abstractNumId w:val="5"/>
   </w:num>
-  <w:num w:numId="6">
+  <w:num w:numId="6" w16cid:durableId="1244951523">
     <w:abstractNumId w:val="9"/>
   </w:num>
-  <w:num w:numId="7">
+  <w:num w:numId="7" w16cid:durableId="1373187481">
     <w:abstractNumId w:val="14"/>
   </w:num>
-  <w:num w:numId="8">
+  <w:num w:numId="8" w16cid:durableId="325205744">
     <w:abstractNumId w:val="8"/>
   </w:num>
-  <w:num w:numId="9">
+  <w:num w:numId="9" w16cid:durableId="1609701506">
     <w:abstractNumId w:val="11"/>
   </w:num>
-  <w:num w:numId="10">
+  <w:num w:numId="10" w16cid:durableId="1257860834">
     <w:abstractNumId w:val="15"/>
   </w:num>
-  <w:num w:numId="11">
+  <w:num w:numId="11" w16cid:durableId="271668139">
     <w:abstractNumId w:val="6"/>
   </w:num>
-  <w:num w:numId="12">
+  <w:num w:numId="12" w16cid:durableId="772360546">
     <w:abstractNumId w:val="13"/>
   </w:num>
-  <w:num w:numId="13">
+  <w:num w:numId="13" w16cid:durableId="2094203341">
     <w:abstractNumId w:val="0"/>
   </w:num>
-  <w:num w:numId="14">
+  <w:num w:numId="14" w16cid:durableId="1691450595">
     <w:abstractNumId w:val="7"/>
   </w:num>
-  <w:num w:numId="15">
+  <w:num w:numId="15" w16cid:durableId="943536301">
     <w:abstractNumId w:val="3"/>
   </w:num>
-  <w:num w:numId="16">
+  <w:num w:numId="16" w16cid:durableId="1370301247">
     <w:abstractNumId w:val="2"/>
   </w:num>
 </w:numbering>
 </file>
 
 <file path=word/styles.xml><?xml version="1.0" encoding="utf-8"?>
-<w:styles xmlns:mc="http://schemas.openxmlformats.org/markup-compatibility/2006" xmlns:r="http://schemas.openxmlformats.org/officeDocument/2006/relationships" xmlns:w="http://schemas.openxmlformats.org/wordprocessingml/2006/main" xmlns:w14="http://schemas.microsoft.com/office/word/2010/wordml" xmlns:w15="http://schemas.microsoft.com/office/word/2012/wordml" xmlns:w16cid="http://schemas.microsoft.com/office/word/2016/wordml/cid" xmlns:w16se="http://schemas.microsoft.com/office/word/2015/wordml/symex" mc:Ignorable="w14 w15 w16se w16cid">
+<w:styles xmlns:mc="http://schemas.openxmlformats.org/markup-compatibility/2006" xmlns:r="http://schemas.openxmlformats.org/officeDocument/2006/relationships" xmlns:w="http://schemas.openxmlformats.org/wordprocessingml/2006/main" xmlns:w14="http://schemas.microsoft.com/office/word/2010/wordml" xmlns:w15="http://schemas.microsoft.com/office/word/2012/wordml" xmlns:w16cex="http://schemas.microsoft.com/office/word/2018/wordml/cex" xmlns:w16cid="http://schemas.microsoft.com/office/word/2016/wordml/cid" xmlns:w16="http://schemas.microsoft.com/office/word/2018/wordml" xmlns:w16du="http://schemas.microsoft.com/office/word/2023/wordml/word16du" xmlns:w16sdtdh="http://schemas.microsoft.com/office/word/2020/wordml/sdtdatahash" xmlns:w16sdtfl="http://schemas.microsoft.com/office/word/2024/wordml/sdtformatlock" xmlns:w16se="http://schemas.microsoft.com/office/word/2015/wordml/symex" mc:Ignorable="w14 w15 w16se w16cid w16 w16cex w16sdtdh w16sdtfl w16du">
   <w:docDefaults>
     <w:rPrDefault>
       <w:rPr>
@@ -7125,7 +8177,7 @@
       </w:pPr>
     </w:pPrDefault>
   </w:docDefaults>
-  <w:latentStyles w:defLockedState="0" w:defUIPriority="99" w:defSemiHidden="0" w:defUnhideWhenUsed="0" w:defQFormat="0" w:count="375">
+  <w:latentStyles w:defLockedState="0" w:defUIPriority="99" w:defSemiHidden="0" w:defUnhideWhenUsed="0" w:defQFormat="0" w:count="376">
     <w:lsdException w:name="Normal" w:uiPriority="0" w:qFormat="1"/>
     <w:lsdException w:name="heading 1" w:uiPriority="9" w:qFormat="1"/>
     <w:lsdException w:name="heading 2" w:semiHidden="1" w:uiPriority="9" w:unhideWhenUsed="1" w:qFormat="1"/>
@@ -7501,6 +8553,7 @@
     <w:lsdException w:name="Smart Hyperlink" w:semiHidden="1" w:unhideWhenUsed="1"/>
     <w:lsdException w:name="Hashtag" w:semiHidden="1" w:unhideWhenUsed="1"/>
     <w:lsdException w:name="Unresolved Mention" w:semiHidden="1" w:unhideWhenUsed="1"/>
+    <w:lsdException w:name="Smart Link" w:semiHidden="1" w:unhideWhenUsed="1"/>
   </w:latentStyles>
   <w:style w:type="paragraph" w:default="1" w:styleId="Normal">
     <w:name w:val="Normal"/>
@@ -7557,7 +8610,6 @@
   <w:style w:type="character" w:default="1" w:styleId="DefaultParagraphFont">
     <w:name w:val="Default Paragraph Font"/>
     <w:uiPriority w:val="1"/>
-    <w:semiHidden/>
     <w:unhideWhenUsed/>
   </w:style>
   <w:style w:type="table" w:default="1" w:styleId="TableNormal">

</xml_diff>

<commit_message>
making the code codelicious
</commit_message>
<xml_diff>
--- a/Assignment2.docx
+++ b/Assignment2.docx
@@ -4111,7 +4111,6 @@
           <w:rFonts w:eastAsia="Times New Roman" w:cstheme="minorHAnsi"/>
           <w:sz w:val="24"/>
           <w:szCs w:val="24"/>
-          <w:lang/>
         </w:rPr>
       </w:pPr>
       <w:r>
@@ -4267,7 +4266,24 @@
           <w:rFonts w:eastAsia="Times New Roman" w:cstheme="minorHAnsi"/>
           <w:sz w:val="24"/>
           <w:szCs w:val="24"/>
-          <w:lang/>
+        </w:rPr>
+      </w:pPr>
+      <w:r>
+        <w:rPr>
+          <w:rFonts w:eastAsia="Times New Roman" w:cstheme="minorHAnsi"/>
+          <w:sz w:val="24"/>
+          <w:szCs w:val="24"/>
+        </w:rPr>
+        <w:t>Both implementations use ADAM optimizer and LR decay to stabilize on high rewards.</w:t>
+      </w:r>
+    </w:p>
+    <w:p>
+      <w:pPr>
+        <w:bidi w:val="0"/>
+        <w:rPr>
+          <w:rFonts w:eastAsia="Times New Roman" w:cstheme="minorHAnsi"/>
+          <w:sz w:val="24"/>
+          <w:szCs w:val="24"/>
         </w:rPr>
       </w:pPr>
     </w:p>
@@ -4638,6 +4654,15 @@
         </w:rPr>
         <w:t xml:space="preserve">. </w:t>
       </w:r>
+    </w:p>
+    <w:p>
+      <w:pPr>
+        <w:pStyle w:val="ListParagraph"/>
+        <w:bidi w:val="0"/>
+        <w:rPr>
+          <w:rFonts w:eastAsiaTheme="minorEastAsia"/>
+        </w:rPr>
+      </w:pPr>
       <w:r>
         <w:t xml:space="preserve">The TD-error </w:t>
       </w:r>
@@ -6357,6 +6382,1065 @@
         <w:t>ctor's performance, which helps reduce variance and stabilizes the policy gradient updates.</w:t>
       </w:r>
     </w:p>
+    <w:p>
+      <w:pPr>
+        <w:pStyle w:val="ListParagraph"/>
+        <w:bidi w:val="0"/>
+        <w:rPr>
+          <w:rFonts w:eastAsia="Times New Roman" w:cstheme="minorHAnsi"/>
+        </w:rPr>
+      </w:pPr>
+    </w:p>
+    <w:p>
+      <w:pPr>
+        <w:pStyle w:val="ListParagraph"/>
+        <w:bidi w:val="0"/>
+        <w:rPr>
+          <w:rFonts w:eastAsia="Times New Roman" w:cstheme="minorHAnsi"/>
+        </w:rPr>
+      </w:pPr>
+    </w:p>
+    <w:p>
+      <w:pPr>
+        <w:pStyle w:val="ListParagraph"/>
+        <w:bidi w:val="0"/>
+        <w:rPr>
+          <w:rFonts w:eastAsia="Times New Roman" w:cstheme="minorHAnsi"/>
+        </w:rPr>
+      </w:pPr>
+    </w:p>
+    <w:p>
+      <w:pPr>
+        <w:pStyle w:val="ListParagraph"/>
+        <w:bidi w:val="0"/>
+        <w:rPr>
+          <w:rFonts w:eastAsia="Times New Roman" w:cstheme="minorHAnsi"/>
+        </w:rPr>
+      </w:pPr>
+    </w:p>
+    <w:p>
+      <w:pPr>
+        <w:pStyle w:val="ListParagraph"/>
+        <w:numPr>
+          <w:ilvl w:val="0"/>
+          <w:numId w:val="13"/>
+        </w:numPr>
+        <w:bidi w:val="0"/>
+        <w:rPr>
+          <w:rFonts w:eastAsia="Times New Roman" w:cstheme="minorHAnsi"/>
+          <w:color w:val="70AD47" w:themeColor="accent6"/>
+        </w:rPr>
+      </w:pPr>
+      <w:r>
+        <w:rPr>
+          <w:rFonts w:eastAsia="Times New Roman" w:cstheme="minorHAnsi"/>
+          <w:color w:val="70AD47" w:themeColor="accent6"/>
+        </w:rPr>
+        <w:lastRenderedPageBreak/>
+        <w:t>Compare the results with the previous two models.</w:t>
+      </w:r>
+    </w:p>
+    <w:p>
+      <w:pPr>
+        <w:pStyle w:val="ListParagraph"/>
+        <w:bidi w:val="0"/>
+        <w:rPr>
+          <w:rFonts w:eastAsia="Times New Roman" w:cstheme="minorHAnsi"/>
+          <w:color w:val="70AD47" w:themeColor="accent6"/>
+        </w:rPr>
+      </w:pPr>
+      <w:r>
+        <w:rPr>
+          <w:rFonts w:eastAsia="Times New Roman" w:cstheme="minorHAnsi"/>
+          <w:color w:val="70AD47" w:themeColor="accent6"/>
+        </w:rPr>
+        <w:drawing>
+          <wp:inline distT="0" distB="0" distL="0" distR="0" wp14:anchorId="563CBF38" wp14:editId="6B7F628D">
+            <wp:extent cx="4244340" cy="1359659"/>
+            <wp:effectExtent l="0" t="0" r="3810" b="0"/>
+            <wp:docPr id="2072225122" name="Picture 1"/>
+            <wp:cNvGraphicFramePr>
+              <a:graphicFrameLocks xmlns:a="http://schemas.openxmlformats.org/drawingml/2006/main" noChangeAspect="1"/>
+            </wp:cNvGraphicFramePr>
+            <a:graphic xmlns:a="http://schemas.openxmlformats.org/drawingml/2006/main">
+              <a:graphicData uri="http://schemas.openxmlformats.org/drawingml/2006/picture">
+                <pic:pic xmlns:pic="http://schemas.openxmlformats.org/drawingml/2006/picture">
+                  <pic:nvPicPr>
+                    <pic:cNvPr id="2072225122" name=""/>
+                    <pic:cNvPicPr/>
+                  </pic:nvPicPr>
+                  <pic:blipFill>
+                    <a:blip r:embed="rId10"/>
+                    <a:stretch>
+                      <a:fillRect/>
+                    </a:stretch>
+                  </pic:blipFill>
+                  <pic:spPr>
+                    <a:xfrm>
+                      <a:off x="0" y="0"/>
+                      <a:ext cx="4250356" cy="1361586"/>
+                    </a:xfrm>
+                    <a:prstGeom prst="rect">
+                      <a:avLst/>
+                    </a:prstGeom>
+                  </pic:spPr>
+                </pic:pic>
+              </a:graphicData>
+            </a:graphic>
+          </wp:inline>
+        </w:drawing>
+      </w:r>
+    </w:p>
+    <w:p>
+      <w:pPr>
+        <w:pStyle w:val="NormalWeb"/>
+        <w:ind w:left="720"/>
+      </w:pPr>
+      <w:r>
+        <w:rPr>
+          <w:noProof/>
+        </w:rPr>
+        <w:drawing>
+          <wp:inline distT="0" distB="0" distL="0" distR="0" wp14:anchorId="25CC5467" wp14:editId="03B49C1C">
+            <wp:extent cx="5731510" cy="1910715"/>
+            <wp:effectExtent l="0" t="0" r="2540" b="0"/>
+            <wp:docPr id="1570541176" name="Picture 5"/>
+            <wp:cNvGraphicFramePr>
+              <a:graphicFrameLocks xmlns:a="http://schemas.openxmlformats.org/drawingml/2006/main" noChangeAspect="1"/>
+            </wp:cNvGraphicFramePr>
+            <a:graphic xmlns:a="http://schemas.openxmlformats.org/drawingml/2006/main">
+              <a:graphicData uri="http://schemas.openxmlformats.org/drawingml/2006/picture">
+                <pic:pic xmlns:pic="http://schemas.openxmlformats.org/drawingml/2006/picture">
+                  <pic:nvPicPr>
+                    <pic:cNvPr id="0" name="Picture 15"/>
+                    <pic:cNvPicPr>
+                      <a:picLocks noChangeAspect="1" noChangeArrowheads="1"/>
+                    </pic:cNvPicPr>
+                  </pic:nvPicPr>
+                  <pic:blipFill>
+                    <a:blip r:embed="rId11" cstate="print">
+                      <a:extLst>
+                        <a:ext uri="{28A0092B-C50C-407E-A947-70E740481C1C}">
+                          <a14:useLocalDpi xmlns:a14="http://schemas.microsoft.com/office/drawing/2010/main" val="0"/>
+                        </a:ext>
+                      </a:extLst>
+                    </a:blip>
+                    <a:srcRect/>
+                    <a:stretch>
+                      <a:fillRect/>
+                    </a:stretch>
+                  </pic:blipFill>
+                  <pic:spPr bwMode="auto">
+                    <a:xfrm>
+                      <a:off x="0" y="0"/>
+                      <a:ext cx="5731510" cy="1910715"/>
+                    </a:xfrm>
+                    <a:prstGeom prst="rect">
+                      <a:avLst/>
+                    </a:prstGeom>
+                    <a:noFill/>
+                    <a:ln>
+                      <a:noFill/>
+                    </a:ln>
+                  </pic:spPr>
+                </pic:pic>
+              </a:graphicData>
+            </a:graphic>
+          </wp:inline>
+        </w:drawing>
+      </w:r>
+    </w:p>
+    <w:p>
+      <w:pPr>
+        <w:bidi w:val="0"/>
+        <w:rPr>
+          <w:rFonts w:eastAsia="Times New Roman" w:cstheme="minorHAnsi"/>
+          <w:b/>
+          <w:bCs/>
+          <w:lang/>
+        </w:rPr>
+      </w:pPr>
+      <w:r>
+        <w:rPr>
+          <w:rFonts w:eastAsia="Times New Roman" w:cstheme="minorHAnsi"/>
+          <w:b/>
+          <w:bCs/>
+          <w:lang/>
+        </w:rPr>
+        <w:t>Reward Trajectory and Convergence</w:t>
+      </w:r>
+    </w:p>
+    <w:p>
+      <w:pPr>
+        <w:bidi w:val="0"/>
+        <w:rPr>
+          <w:rFonts w:eastAsia="Times New Roman" w:cstheme="minorHAnsi"/>
+          <w:lang/>
+        </w:rPr>
+      </w:pPr>
+      <w:r>
+        <w:rPr>
+          <w:rFonts w:eastAsia="Times New Roman" w:cstheme="minorHAnsi"/>
+          <w:lang/>
+        </w:rPr>
+        <w:t xml:space="preserve">From the </w:t>
+      </w:r>
+      <w:r>
+        <w:rPr>
+          <w:rFonts w:eastAsia="Times New Roman" w:cstheme="minorHAnsi"/>
+          <w:b/>
+          <w:bCs/>
+          <w:lang/>
+        </w:rPr>
+        <w:t>Actor–Critic</w:t>
+      </w:r>
+      <w:r>
+        <w:rPr>
+          <w:rFonts w:eastAsia="Times New Roman" w:cstheme="minorHAnsi"/>
+          <w:b/>
+          <w:bCs/>
+        </w:rPr>
+        <w:t xml:space="preserve"> </w:t>
+      </w:r>
+      <w:r>
+        <w:rPr>
+          <w:rFonts w:eastAsia="Times New Roman" w:cstheme="minorHAnsi"/>
+          <w:lang/>
+        </w:rPr>
+        <w:t xml:space="preserve">Rewards plot, learning begins slowly, with rewards remaining low for the first </w:t>
+      </w:r>
+      <m:oMath>
+        <m:r>
+          <w:rPr>
+            <w:rFonts w:ascii="Cambria Math" w:eastAsia="Times New Roman" w:hAnsi="Cambria Math" w:cstheme="minorHAnsi"/>
+            <w:lang/>
+          </w:rPr>
+          <m:t>~150</m:t>
+        </m:r>
+      </m:oMath>
+      <w:r>
+        <w:rPr>
+          <w:rFonts w:eastAsia="Times New Roman" w:cstheme="minorHAnsi"/>
+          <w:lang/>
+        </w:rPr>
+        <w:t xml:space="preserve"> episodes. Compared to both </w:t>
+      </w:r>
+      <w:r>
+        <w:rPr>
+          <w:rFonts w:eastAsia="Times New Roman" w:cstheme="minorHAnsi"/>
+          <w:b/>
+          <w:bCs/>
+          <w:lang/>
+        </w:rPr>
+        <w:t>REINFORCE</w:t>
+      </w:r>
+      <w:r>
+        <w:rPr>
+          <w:rFonts w:eastAsia="Times New Roman" w:cstheme="minorHAnsi"/>
+          <w:lang/>
+        </w:rPr>
+        <w:t xml:space="preserve"> variants, the early learning phase is noisier and less monotonic. Between episodes </w:t>
+      </w:r>
+      <m:oMath>
+        <m:r>
+          <w:rPr>
+            <w:rFonts w:ascii="Cambria Math" w:eastAsia="Times New Roman" w:hAnsi="Cambria Math" w:cstheme="minorHAnsi"/>
+            <w:lang/>
+          </w:rPr>
+          <m:t>~200</m:t>
+        </m:r>
+      </m:oMath>
+      <w:r>
+        <w:rPr>
+          <w:rFonts w:eastAsia="Times New Roman" w:cstheme="minorHAnsi"/>
+          <w:lang/>
+        </w:rPr>
+        <w:t xml:space="preserve"> and </w:t>
+      </w:r>
+      <m:oMath>
+        <m:r>
+          <w:rPr>
+            <w:rFonts w:ascii="Cambria Math" w:eastAsia="Times New Roman" w:hAnsi="Cambria Math" w:cstheme="minorHAnsi"/>
+            <w:lang/>
+          </w:rPr>
+          <m:t>~350</m:t>
+        </m:r>
+      </m:oMath>
+      <w:r>
+        <w:rPr>
+          <w:rFonts w:eastAsia="Times New Roman" w:cstheme="minorHAnsi"/>
+          <w:lang/>
+        </w:rPr>
+        <w:t>, the agent begins to occasionally achieve high-reward episodes (close to 500), but these are interspersed with sharp collapses to very low rewards.</w:t>
+      </w:r>
+    </w:p>
+    <w:p>
+      <w:pPr>
+        <w:bidi w:val="0"/>
+        <w:rPr>
+          <w:rFonts w:eastAsia="Times New Roman" w:cstheme="minorHAnsi"/>
+          <w:lang/>
+        </w:rPr>
+      </w:pPr>
+      <w:r>
+        <w:rPr>
+          <w:rFonts w:eastAsia="Times New Roman" w:cstheme="minorHAnsi"/>
+          <w:lang/>
+        </w:rPr>
+        <w:t xml:space="preserve">A particularly important feature visible in the plot is the </w:t>
+      </w:r>
+      <w:r>
+        <w:rPr>
+          <w:rFonts w:eastAsia="Times New Roman" w:cstheme="minorHAnsi"/>
+          <w:b/>
+          <w:bCs/>
+          <w:lang/>
+        </w:rPr>
+        <w:t>mid-training regression</w:t>
+      </w:r>
+      <w:r>
+        <w:rPr>
+          <w:rFonts w:eastAsia="Times New Roman" w:cstheme="minorHAnsi"/>
+          <w:lang/>
+        </w:rPr>
+        <w:t xml:space="preserve"> around episodes </w:t>
+      </w:r>
+      <m:oMath>
+        <m:r>
+          <w:rPr>
+            <w:rFonts w:ascii="Cambria Math" w:eastAsia="Times New Roman" w:hAnsi="Cambria Math" w:cstheme="minorHAnsi"/>
+            <w:lang/>
+          </w:rPr>
+          <m:t>~350-450</m:t>
+        </m:r>
+      </m:oMath>
+      <w:r>
+        <w:rPr>
+          <w:rFonts w:eastAsia="Times New Roman" w:cstheme="minorHAnsi"/>
+          <w:lang/>
+        </w:rPr>
+        <w:t xml:space="preserve">, where the moving average reward drops significantly, even after having previously improved. This is a clear instance of </w:t>
+      </w:r>
+      <w:r>
+        <w:rPr>
+          <w:rFonts w:eastAsia="Times New Roman" w:cstheme="minorHAnsi"/>
+          <w:b/>
+          <w:bCs/>
+          <w:lang/>
+        </w:rPr>
+        <w:t>catastrophic forgetting</w:t>
+      </w:r>
+      <w:r>
+        <w:rPr>
+          <w:rFonts w:eastAsia="Times New Roman" w:cstheme="minorHAnsi"/>
+          <w:lang/>
+        </w:rPr>
+        <w:t>, where policy updates degrade previously learned behavior.</w:t>
+      </w:r>
+    </w:p>
+    <w:p>
+      <w:pPr>
+        <w:bidi w:val="0"/>
+        <w:rPr>
+          <w:rFonts w:eastAsia="Times New Roman" w:cstheme="minorHAnsi"/>
+        </w:rPr>
+      </w:pPr>
+      <w:r>
+        <w:rPr>
+          <w:rFonts w:eastAsia="Times New Roman" w:cstheme="minorHAnsi"/>
+          <w:lang/>
+        </w:rPr>
+        <w:t xml:space="preserve">After approximately episode </w:t>
+      </w:r>
+      <m:oMath>
+        <m:r>
+          <w:rPr>
+            <w:rFonts w:ascii="Cambria Math" w:eastAsia="Times New Roman" w:hAnsi="Cambria Math" w:cstheme="minorHAnsi"/>
+            <w:lang/>
+          </w:rPr>
+          <m:t>~500</m:t>
+        </m:r>
+      </m:oMath>
+      <w:r>
+        <w:rPr>
+          <w:rFonts w:eastAsia="Times New Roman" w:cstheme="minorHAnsi"/>
+          <w:lang/>
+        </w:rPr>
+        <w:t xml:space="preserve">, performance improves rapidly and decisively. The moving average reward climbs steeply and crosses the target threshold shortly thereafter, making Actor–Critic the </w:t>
+      </w:r>
+      <w:r>
+        <w:rPr>
+          <w:rFonts w:eastAsia="Times New Roman" w:cstheme="minorHAnsi"/>
+          <w:b/>
+          <w:bCs/>
+          <w:lang/>
+        </w:rPr>
+        <w:t>fastest of the three agents to reach the target</w:t>
+      </w:r>
+      <w:r>
+        <w:rPr>
+          <w:rFonts w:eastAsia="Times New Roman" w:cstheme="minorHAnsi"/>
+          <w:lang/>
+        </w:rPr>
+        <w:t xml:space="preserve"> once stable learning is achieved. Despite the turbulent path, convergence is ultimately strong and decisive.</w:t>
+      </w:r>
+      <w:r>
+        <w:rPr>
+          <w:rFonts w:eastAsia="Times New Roman" w:cstheme="minorHAnsi"/>
+        </w:rPr>
+        <w:t xml:space="preserve"> Ultimately, the model reached its target after </w:t>
+      </w:r>
+      <w:r>
+        <w:rPr>
+          <w:rFonts w:eastAsia="Times New Roman" w:cstheme="minorHAnsi"/>
+          <w:b/>
+          <w:bCs/>
+        </w:rPr>
+        <w:t>634 episodes</w:t>
+      </w:r>
+      <w:r>
+        <w:rPr>
+          <w:rFonts w:eastAsia="Times New Roman" w:cstheme="minorHAnsi"/>
+        </w:rPr>
+        <w:t xml:space="preserve"> which took </w:t>
+      </w:r>
+      <m:oMath>
+        <m:r>
+          <w:rPr>
+            <w:rFonts w:ascii="Cambria Math" w:eastAsia="Times New Roman" w:hAnsi="Cambria Math" w:cstheme="minorHAnsi"/>
+          </w:rPr>
+          <m:t>~4 minutes</m:t>
+        </m:r>
+      </m:oMath>
+      <w:r>
+        <w:rPr>
+          <w:rFonts w:eastAsia="Times New Roman" w:cstheme="minorHAnsi"/>
+        </w:rPr>
+        <w:t>. Around the same time it took to train the REAINFORCE w/ baseline.</w:t>
+      </w:r>
+    </w:p>
+    <w:p>
+      <w:pPr>
+        <w:bidi w:val="0"/>
+        <w:rPr>
+          <w:rFonts w:eastAsia="Times New Roman" w:cstheme="minorHAnsi"/>
+          <w:b/>
+          <w:bCs/>
+          <w:lang/>
+        </w:rPr>
+      </w:pPr>
+      <w:r>
+        <w:rPr>
+          <w:rFonts w:eastAsia="Times New Roman" w:cstheme="minorHAnsi"/>
+          <w:b/>
+          <w:bCs/>
+          <w:lang/>
+        </w:rPr>
+        <w:t>Instability and Sensitivity to Hyperparameters</w:t>
+      </w:r>
+    </w:p>
+    <w:p>
+      <w:pPr>
+        <w:bidi w:val="0"/>
+        <w:rPr>
+          <w:rFonts w:eastAsia="Times New Roman" w:cstheme="minorHAnsi"/>
+          <w:lang/>
+        </w:rPr>
+      </w:pPr>
+      <w:r>
+        <w:rPr>
+          <w:rFonts w:eastAsia="Times New Roman" w:cstheme="minorHAnsi"/>
+        </w:rPr>
+        <w:t xml:space="preserve">Small </w:t>
+      </w:r>
+      <w:r>
+        <w:rPr>
+          <w:rFonts w:eastAsia="Times New Roman" w:cstheme="minorHAnsi"/>
+          <w:lang/>
+        </w:rPr>
+        <w:t xml:space="preserve">changes in learning rate or scheduler parameters caused catastrophic. </w:t>
+      </w:r>
+      <w:r>
+        <w:rPr>
+          <w:rFonts w:eastAsia="Times New Roman" w:cstheme="minorHAnsi"/>
+        </w:rPr>
+        <w:t xml:space="preserve">This setup is different than the initial one and the ones attempted on the REINFORCE variants. For this agent to reach its goal we had to reduce its architecture to 1 hidden layer and remove the LR decay. </w:t>
+      </w:r>
+      <w:r>
+        <w:rPr>
+          <w:rFonts w:eastAsia="Times New Roman" w:cstheme="minorHAnsi"/>
+          <w:lang/>
+        </w:rPr>
+        <w:t>T</w:t>
+      </w:r>
+      <w:r>
+        <w:rPr>
+          <w:rFonts w:eastAsia="Times New Roman" w:cstheme="minorHAnsi"/>
+        </w:rPr>
+        <w:t>he effects of these are also reflected by t</w:t>
+      </w:r>
+      <w:r>
+        <w:rPr>
+          <w:rFonts w:eastAsia="Times New Roman" w:cstheme="minorHAnsi"/>
+          <w:lang/>
+        </w:rPr>
+        <w:t>he sharp drops in reward and the non-monotonic learning trajectory</w:t>
+      </w:r>
+      <w:r>
+        <w:rPr>
+          <w:rFonts w:eastAsia="Times New Roman" w:cstheme="minorHAnsi"/>
+        </w:rPr>
+        <w:t>, which</w:t>
+      </w:r>
+      <w:r>
+        <w:rPr>
+          <w:rFonts w:eastAsia="Times New Roman" w:cstheme="minorHAnsi"/>
+          <w:lang/>
+        </w:rPr>
+        <w:t xml:space="preserve"> indicate a high sensitivity to optimization dynamics.</w:t>
+      </w:r>
+      <w:r>
+        <w:rPr>
+          <w:rFonts w:eastAsia="Times New Roman" w:cstheme="minorHAnsi"/>
+        </w:rPr>
+        <w:t xml:space="preserve"> </w:t>
+      </w:r>
+      <w:r>
+        <w:rPr>
+          <w:rFonts w:eastAsia="Times New Roman" w:cstheme="minorHAnsi"/>
+          <w:lang/>
+        </w:rPr>
+        <w:t>This sensitivity arises from several factors inherent to the Actor–Critic formulation and visible in your implementation:</w:t>
+      </w:r>
+    </w:p>
+    <w:p>
+      <w:pPr>
+        <w:pStyle w:val="ListParagraph"/>
+        <w:numPr>
+          <w:ilvl w:val="0"/>
+          <w:numId w:val="18"/>
+        </w:numPr>
+        <w:bidi w:val="0"/>
+        <w:rPr>
+          <w:rFonts w:eastAsia="Times New Roman" w:cstheme="minorHAnsi"/>
+          <w:lang/>
+        </w:rPr>
+      </w:pPr>
+      <w:r>
+        <w:rPr>
+          <w:rFonts w:eastAsia="Times New Roman" w:cstheme="minorHAnsi"/>
+          <w:b/>
+          <w:bCs/>
+          <w:lang/>
+        </w:rPr>
+        <w:t>Bootstrapped updates</w:t>
+      </w:r>
+      <w:r>
+        <w:rPr>
+          <w:rFonts w:eastAsia="Times New Roman" w:cstheme="minorHAnsi"/>
+          <w:lang/>
+        </w:rPr>
+        <w:t>: Unlike REINFORCE, Actor</w:t>
+      </w:r>
+      <w:r>
+        <w:rPr>
+          <w:rFonts w:eastAsia="Times New Roman" w:cstheme="minorHAnsi"/>
+        </w:rPr>
+        <w:t>-</w:t>
+      </w:r>
+      <w:r>
+        <w:rPr>
+          <w:rFonts w:eastAsia="Times New Roman" w:cstheme="minorHAnsi"/>
+          <w:lang/>
+        </w:rPr>
+        <w:t>Critic relies on TD targets, which means errors in the critic immediately propagate into the actor.</w:t>
+      </w:r>
+    </w:p>
+    <w:p>
+      <w:pPr>
+        <w:pStyle w:val="ListParagraph"/>
+        <w:numPr>
+          <w:ilvl w:val="0"/>
+          <w:numId w:val="18"/>
+        </w:numPr>
+        <w:bidi w:val="0"/>
+        <w:rPr>
+          <w:rFonts w:eastAsia="Times New Roman" w:cstheme="minorHAnsi"/>
+          <w:lang/>
+        </w:rPr>
+      </w:pPr>
+      <w:r>
+        <w:rPr>
+          <w:rFonts w:eastAsia="Times New Roman" w:cstheme="minorHAnsi"/>
+          <w:b/>
+          <w:bCs/>
+          <w:lang/>
+        </w:rPr>
+        <w:lastRenderedPageBreak/>
+        <w:t>Online updates at every timestep</w:t>
+      </w:r>
+      <w:r>
+        <w:rPr>
+          <w:rFonts w:eastAsia="Times New Roman" w:cstheme="minorHAnsi"/>
+          <w:lang/>
+        </w:rPr>
+        <w:t>: Policy and value networks are updated continuously rather than episodically, amplifying the effect of unstable gradients.</w:t>
+      </w:r>
+    </w:p>
+    <w:p>
+      <w:pPr>
+        <w:pStyle w:val="ListParagraph"/>
+        <w:numPr>
+          <w:ilvl w:val="0"/>
+          <w:numId w:val="18"/>
+        </w:numPr>
+        <w:bidi w:val="0"/>
+        <w:rPr>
+          <w:rFonts w:eastAsia="Times New Roman" w:cstheme="minorHAnsi"/>
+          <w:lang/>
+        </w:rPr>
+      </w:pPr>
+      <w:r>
+        <w:rPr>
+          <w:rFonts w:eastAsia="Times New Roman" w:cstheme="minorHAnsi"/>
+          <w:b/>
+          <w:bCs/>
+          <w:lang/>
+        </w:rPr>
+        <w:t>Separate actor and critic learning rates</w:t>
+      </w:r>
+      <w:r>
+        <w:rPr>
+          <w:rFonts w:eastAsia="Times New Roman" w:cstheme="minorHAnsi"/>
+          <w:lang/>
+        </w:rPr>
+        <w:t>: Small mismatches between actor and critic learning speed can cause policy collapse.</w:t>
+      </w:r>
+    </w:p>
+    <w:p>
+      <w:pPr>
+        <w:pStyle w:val="ListParagraph"/>
+        <w:bidi w:val="0"/>
+        <w:rPr>
+          <w:rFonts w:eastAsia="Times New Roman" w:cstheme="minorHAnsi"/>
+          <w:lang/>
+        </w:rPr>
+      </w:pPr>
+      <w:r>
+        <w:rPr>
+          <w:rFonts w:eastAsia="Times New Roman" w:cstheme="minorHAnsi"/>
+          <w:lang/>
+        </w:rPr>
+        <w:t>The fact that only a minimalistic configuration succeeded reinforces the idea that this setup operates close to the edge of stability.</w:t>
+      </w:r>
+    </w:p>
+    <w:p>
+      <w:pPr>
+        <w:pStyle w:val="ListParagraph"/>
+        <w:bidi w:val="0"/>
+        <w:rPr>
+          <w:rFonts w:eastAsia="Times New Roman" w:cstheme="minorHAnsi"/>
+          <w:b/>
+          <w:bCs/>
+          <w:lang/>
+        </w:rPr>
+      </w:pPr>
+      <w:r>
+        <w:rPr>
+          <w:rFonts w:eastAsia="Times New Roman" w:cstheme="minorHAnsi"/>
+          <w:b/>
+          <w:bCs/>
+          <w:lang/>
+        </w:rPr>
+        <w:t>Loss Behavior and Training Dynamics</w:t>
+      </w:r>
+    </w:p>
+    <w:p>
+      <w:pPr>
+        <w:pStyle w:val="ListParagraph"/>
+        <w:bidi w:val="0"/>
+        <w:rPr>
+          <w:rFonts w:eastAsia="Times New Roman" w:cstheme="minorHAnsi"/>
+          <w:lang/>
+        </w:rPr>
+      </w:pPr>
+      <w:r>
+        <w:rPr>
+          <w:rFonts w:eastAsia="Times New Roman" w:cstheme="minorHAnsi"/>
+          <w:lang/>
+        </w:rPr>
+        <w:t xml:space="preserve">The </w:t>
+      </w:r>
+      <w:r>
+        <w:rPr>
+          <w:rFonts w:eastAsia="Times New Roman" w:cstheme="minorHAnsi"/>
+          <w:b/>
+          <w:bCs/>
+          <w:lang/>
+        </w:rPr>
+        <w:t>Actor–Critic: Loss</w:t>
+      </w:r>
+      <w:r>
+        <w:rPr>
+          <w:rFonts w:eastAsia="Times New Roman" w:cstheme="minorHAnsi"/>
+          <w:lang/>
+        </w:rPr>
+        <w:t xml:space="preserve"> plot provides further insight. For most of training, the loss remains relatively small, but it exhibits </w:t>
+      </w:r>
+      <w:r>
+        <w:rPr>
+          <w:rFonts w:eastAsia="Times New Roman" w:cstheme="minorHAnsi"/>
+          <w:b/>
+          <w:bCs/>
+          <w:lang/>
+        </w:rPr>
+        <w:t>large, isolated spikes</w:t>
+      </w:r>
+      <w:r>
+        <w:rPr>
+          <w:rFonts w:eastAsia="Times New Roman" w:cstheme="minorHAnsi"/>
+          <w:lang/>
+        </w:rPr>
+        <w:t>, particularly around the same region where reward collapses occur.</w:t>
+      </w:r>
+    </w:p>
+    <w:p>
+      <w:pPr>
+        <w:pStyle w:val="ListParagraph"/>
+        <w:bidi w:val="0"/>
+        <w:rPr>
+          <w:rFonts w:eastAsia="Times New Roman" w:cstheme="minorHAnsi"/>
+          <w:lang/>
+        </w:rPr>
+      </w:pPr>
+      <w:r>
+        <w:rPr>
+          <w:rFonts w:eastAsia="Times New Roman" w:cstheme="minorHAnsi"/>
+          <w:lang/>
+        </w:rPr>
+        <w:t>These spikes correspond to moments when:</w:t>
+      </w:r>
+    </w:p>
+    <w:p>
+      <w:pPr>
+        <w:pStyle w:val="ListParagraph"/>
+        <w:numPr>
+          <w:ilvl w:val="0"/>
+          <w:numId w:val="19"/>
+        </w:numPr>
+        <w:bidi w:val="0"/>
+        <w:rPr>
+          <w:rFonts w:eastAsia="Times New Roman" w:cstheme="minorHAnsi"/>
+          <w:lang/>
+        </w:rPr>
+      </w:pPr>
+      <w:r>
+        <w:rPr>
+          <w:rFonts w:eastAsia="Times New Roman" w:cstheme="minorHAnsi"/>
+          <w:lang/>
+        </w:rPr>
+        <w:t>The critic produces poor value estimates.</w:t>
+      </w:r>
+    </w:p>
+    <w:p>
+      <w:pPr>
+        <w:pStyle w:val="ListParagraph"/>
+        <w:numPr>
+          <w:ilvl w:val="0"/>
+          <w:numId w:val="19"/>
+        </w:numPr>
+        <w:bidi w:val="0"/>
+        <w:rPr>
+          <w:rFonts w:eastAsia="Times New Roman" w:cstheme="minorHAnsi"/>
+          <w:lang/>
+        </w:rPr>
+      </w:pPr>
+      <w:r>
+        <w:rPr>
+          <w:rFonts w:eastAsia="Times New Roman" w:cstheme="minorHAnsi"/>
+          <w:lang/>
+        </w:rPr>
+        <w:t>The TD error becomes very large.</w:t>
+      </w:r>
+    </w:p>
+    <w:p>
+      <w:pPr>
+        <w:pStyle w:val="ListParagraph"/>
+        <w:numPr>
+          <w:ilvl w:val="0"/>
+          <w:numId w:val="19"/>
+        </w:numPr>
+        <w:bidi w:val="0"/>
+        <w:rPr>
+          <w:rFonts w:eastAsia="Times New Roman" w:cstheme="minorHAnsi"/>
+          <w:lang/>
+        </w:rPr>
+      </w:pPr>
+      <w:r>
+        <w:rPr>
+          <w:rFonts w:eastAsia="Times New Roman" w:cstheme="minorHAnsi"/>
+          <w:lang/>
+        </w:rPr>
+        <w:t>The actor receives misleading advantage signals.</w:t>
+      </w:r>
+    </w:p>
+    <w:p>
+      <w:pPr>
+        <w:pStyle w:val="ListParagraph"/>
+        <w:bidi w:val="0"/>
+        <w:rPr>
+          <w:rFonts w:eastAsia="Times New Roman" w:cstheme="minorHAnsi"/>
+          <w:lang/>
+        </w:rPr>
+      </w:pPr>
+      <w:r>
+        <w:rPr>
+          <w:rFonts w:eastAsia="Times New Roman" w:cstheme="minorHAnsi"/>
+          <w:lang/>
+        </w:rPr>
+        <w:t>Importantly, after the final stabilization phase, the loss collapses toward zero and remains there, coinciding with the rapid rise in rewards. This indicates that once the critic and actor become aligned, learning becomes both efficient and stable.</w:t>
+      </w:r>
+    </w:p>
+    <w:p>
+      <w:pPr>
+        <w:bidi w:val="0"/>
+        <w:rPr>
+          <w:rFonts w:eastAsia="Times New Roman" w:cstheme="minorHAnsi"/>
+          <w:b/>
+          <w:bCs/>
+        </w:rPr>
+      </w:pPr>
+      <w:r>
+        <w:rPr>
+          <w:rFonts w:eastAsia="Times New Roman" w:cstheme="minorHAnsi"/>
+          <w:b/>
+          <w:bCs/>
+          <w:lang/>
+        </w:rPr>
+        <w:t>Comparison to REINFORCE Variants</w:t>
+      </w:r>
+      <w:r>
+        <w:rPr>
+          <w:rFonts w:eastAsia="Times New Roman" w:cstheme="minorHAnsi"/>
+          <w:b/>
+          <w:bCs/>
+        </w:rPr>
+        <w:t>:</w:t>
+      </w:r>
+    </w:p>
+    <w:p>
+      <w:pPr>
+        <w:bidi w:val="0"/>
+        <w:rPr>
+          <w:rFonts w:eastAsia="Times New Roman" w:cstheme="minorHAnsi"/>
+          <w:b/>
+          <w:bCs/>
+        </w:rPr>
+      </w:pPr>
+      <w:r>
+        <w:rPr>
+          <w:rFonts w:eastAsia="Times New Roman" w:cstheme="minorHAnsi"/>
+          <w:b/>
+          <w:bCs/>
+        </w:rPr>
+        <w:drawing>
+          <wp:inline distT="0" distB="0" distL="0" distR="0" wp14:anchorId="6AA21BE6" wp14:editId="188EC019">
+            <wp:extent cx="4627418" cy="2516729"/>
+            <wp:effectExtent l="0" t="0" r="1905" b="0"/>
+            <wp:docPr id="2134360742" name="Picture 1"/>
+            <wp:cNvGraphicFramePr>
+              <a:graphicFrameLocks xmlns:a="http://schemas.openxmlformats.org/drawingml/2006/main" noChangeAspect="1"/>
+            </wp:cNvGraphicFramePr>
+            <a:graphic xmlns:a="http://schemas.openxmlformats.org/drawingml/2006/main">
+              <a:graphicData uri="http://schemas.openxmlformats.org/drawingml/2006/picture">
+                <pic:pic xmlns:pic="http://schemas.openxmlformats.org/drawingml/2006/picture">
+                  <pic:nvPicPr>
+                    <pic:cNvPr id="2134360742" name=""/>
+                    <pic:cNvPicPr/>
+                  </pic:nvPicPr>
+                  <pic:blipFill>
+                    <a:blip r:embed="rId12"/>
+                    <a:stretch>
+                      <a:fillRect/>
+                    </a:stretch>
+                  </pic:blipFill>
+                  <pic:spPr>
+                    <a:xfrm>
+                      <a:off x="0" y="0"/>
+                      <a:ext cx="4628920" cy="2517546"/>
+                    </a:xfrm>
+                    <a:prstGeom prst="rect">
+                      <a:avLst/>
+                    </a:prstGeom>
+                  </pic:spPr>
+                </pic:pic>
+              </a:graphicData>
+            </a:graphic>
+          </wp:inline>
+        </w:drawing>
+      </w:r>
+    </w:p>
+    <w:p>
+      <w:pPr>
+        <w:bidi w:val="0"/>
+        <w:rPr>
+          <w:rFonts w:eastAsia="Times New Roman" w:cstheme="minorHAnsi"/>
+          <w:lang/>
+        </w:rPr>
+      </w:pPr>
+      <w:r>
+        <w:rPr>
+          <w:rFonts w:eastAsia="Times New Roman" w:cstheme="minorHAnsi"/>
+          <w:lang/>
+        </w:rPr>
+        <w:t xml:space="preserve">From the </w:t>
+      </w:r>
+      <w:r>
+        <w:rPr>
+          <w:rFonts w:eastAsia="Times New Roman" w:cstheme="minorHAnsi"/>
+          <w:b/>
+          <w:bCs/>
+          <w:lang/>
+        </w:rPr>
+        <w:t>Moving Average Reward comparison plot</w:t>
+      </w:r>
+      <w:r>
+        <w:rPr>
+          <w:rFonts w:eastAsia="Times New Roman" w:cstheme="minorHAnsi"/>
+          <w:lang/>
+        </w:rPr>
+        <w:t>, the contrast is clear:</w:t>
+      </w:r>
+    </w:p>
+    <w:p>
+      <w:pPr>
+        <w:pStyle w:val="ListParagraph"/>
+        <w:numPr>
+          <w:ilvl w:val="0"/>
+          <w:numId w:val="20"/>
+        </w:numPr>
+        <w:bidi w:val="0"/>
+        <w:rPr>
+          <w:rFonts w:eastAsia="Times New Roman" w:cstheme="minorHAnsi"/>
+          <w:lang/>
+        </w:rPr>
+      </w:pPr>
+      <w:r>
+        <w:rPr>
+          <w:rFonts w:eastAsia="Times New Roman" w:cstheme="minorHAnsi"/>
+          <w:b/>
+          <w:bCs/>
+          <w:lang/>
+        </w:rPr>
+        <w:t>REINFORCE with baseline</w:t>
+      </w:r>
+      <w:r>
+        <w:rPr>
+          <w:rFonts w:eastAsia="Times New Roman" w:cstheme="minorHAnsi"/>
+          <w:lang/>
+        </w:rPr>
+        <w:t xml:space="preserve"> shows the smoothest and most stable learning curve, reaching high rewards early and maintaining them consistently.</w:t>
+      </w:r>
+    </w:p>
+    <w:p>
+      <w:pPr>
+        <w:pStyle w:val="ListParagraph"/>
+        <w:numPr>
+          <w:ilvl w:val="0"/>
+          <w:numId w:val="20"/>
+        </w:numPr>
+        <w:bidi w:val="0"/>
+        <w:rPr>
+          <w:rFonts w:eastAsia="Times New Roman" w:cstheme="minorHAnsi"/>
+          <w:lang/>
+        </w:rPr>
+      </w:pPr>
+      <w:r>
+        <w:rPr>
+          <w:rFonts w:eastAsia="Times New Roman" w:cstheme="minorHAnsi"/>
+          <w:b/>
+          <w:bCs/>
+          <w:lang/>
+        </w:rPr>
+        <w:t>Vanilla REINFORCE</w:t>
+      </w:r>
+      <w:r>
+        <w:rPr>
+          <w:rFonts w:eastAsia="Times New Roman" w:cstheme="minorHAnsi"/>
+          <w:lang/>
+        </w:rPr>
+        <w:t xml:space="preserve"> improves steadily but with persistent variance and slower convergence.</w:t>
+      </w:r>
+    </w:p>
+    <w:p>
+      <w:pPr>
+        <w:pStyle w:val="ListParagraph"/>
+        <w:numPr>
+          <w:ilvl w:val="0"/>
+          <w:numId w:val="20"/>
+        </w:numPr>
+        <w:bidi w:val="0"/>
+        <w:rPr>
+          <w:rFonts w:eastAsia="Times New Roman" w:cstheme="minorHAnsi"/>
+          <w:lang/>
+        </w:rPr>
+      </w:pPr>
+      <w:r>
+        <w:rPr>
+          <w:rFonts w:eastAsia="Times New Roman" w:cstheme="minorHAnsi"/>
+          <w:b/>
+          <w:bCs/>
+          <w:lang/>
+        </w:rPr>
+        <w:t>Actor–Critic</w:t>
+      </w:r>
+      <w:r>
+        <w:rPr>
+          <w:rFonts w:eastAsia="Times New Roman" w:cstheme="minorHAnsi"/>
+          <w:lang/>
+        </w:rPr>
+        <w:t xml:space="preserve"> follows the most chaotic trajectory, lagging initially, regressing mid-training, and then accelerating rapidly to convergence.</w:t>
+      </w:r>
+    </w:p>
+    <w:p>
+      <w:pPr>
+        <w:bidi w:val="0"/>
+        <w:rPr>
+          <w:rFonts w:eastAsia="Times New Roman" w:cstheme="minorHAnsi"/>
+        </w:rPr>
+      </w:pPr>
+      <w:r>
+        <w:rPr>
+          <w:rFonts w:eastAsia="Times New Roman" w:cstheme="minorHAnsi"/>
+          <w:lang/>
+        </w:rPr>
+        <w:t>Despite its instability, Actor–Critic ultimately overtakes vanilla REINFORCE and reaches the target in fewer episodes, demonstrating superior asymptotic learning speed once stable.</w:t>
+      </w:r>
+    </w:p>
+    <w:p>
+      <w:pPr>
+        <w:bidi w:val="0"/>
+        <w:rPr>
+          <w:rFonts w:eastAsia="Times New Roman" w:cstheme="minorHAnsi"/>
+        </w:rPr>
+      </w:pPr>
+      <w:r>
+        <w:rPr>
+          <w:rFonts w:eastAsia="Times New Roman" w:cstheme="minorHAnsi"/>
+        </w:rPr>
+        <w:t>Compared to the models from the previous assignments (Deep-Q-Learning variants), all 3 models were quicker to reach their goal on the same environment.</w:t>
+      </w:r>
+    </w:p>
+    <w:p>
+      <w:pPr>
+        <w:pStyle w:val="ListParagraph"/>
+        <w:bidi w:val="0"/>
+        <w:rPr>
+          <w:rFonts w:eastAsia="Times New Roman" w:cstheme="minorHAnsi"/>
+          <w:lang/>
+        </w:rPr>
+      </w:pPr>
+    </w:p>
     <w:sectPr>
       <w:pgSz w:w="11906" w:h="16838"/>
       <w:pgMar w:top="1440" w:right="1440" w:bottom="1440" w:left="1440" w:header="706" w:footer="706" w:gutter="0"/>
@@ -6485,6 +7569,155 @@
     </w:lvl>
   </w:abstractNum>
   <w:abstractNum w:abstractNumId="1" w15:restartNumberingAfterBreak="0">
+    <w:nsid w:val="10CA5540"/>
+    <w:multiLevelType w:val="multilevel"/>
+    <w:tmpl w:val="7790381A"/>
+    <w:lvl w:ilvl="0">
+      <w:start w:val="1"/>
+      <w:numFmt w:val="bullet"/>
+      <w:lvlText w:val=""/>
+      <w:lvlJc w:val="left"/>
+      <w:pPr>
+        <w:tabs>
+          <w:tab w:val="num" w:pos="1080"/>
+        </w:tabs>
+        <w:ind w:left="1080" w:hanging="360"/>
+      </w:pPr>
+      <w:rPr>
+        <w:rFonts w:ascii="Symbol" w:hAnsi="Symbol" w:hint="default"/>
+        <w:sz w:val="20"/>
+      </w:rPr>
+    </w:lvl>
+    <w:lvl w:ilvl="1" w:tentative="1">
+      <w:start w:val="1"/>
+      <w:numFmt w:val="bullet"/>
+      <w:lvlText w:val="o"/>
+      <w:lvlJc w:val="left"/>
+      <w:pPr>
+        <w:tabs>
+          <w:tab w:val="num" w:pos="1800"/>
+        </w:tabs>
+        <w:ind w:left="1800" w:hanging="360"/>
+      </w:pPr>
+      <w:rPr>
+        <w:rFonts w:ascii="Courier New" w:hAnsi="Courier New" w:hint="default"/>
+        <w:sz w:val="20"/>
+      </w:rPr>
+    </w:lvl>
+    <w:lvl w:ilvl="2" w:tentative="1">
+      <w:start w:val="1"/>
+      <w:numFmt w:val="bullet"/>
+      <w:lvlText w:val=""/>
+      <w:lvlJc w:val="left"/>
+      <w:pPr>
+        <w:tabs>
+          <w:tab w:val="num" w:pos="2520"/>
+        </w:tabs>
+        <w:ind w:left="2520" w:hanging="360"/>
+      </w:pPr>
+      <w:rPr>
+        <w:rFonts w:ascii="Wingdings" w:hAnsi="Wingdings" w:hint="default"/>
+        <w:sz w:val="20"/>
+      </w:rPr>
+    </w:lvl>
+    <w:lvl w:ilvl="3" w:tentative="1">
+      <w:start w:val="1"/>
+      <w:numFmt w:val="bullet"/>
+      <w:lvlText w:val=""/>
+      <w:lvlJc w:val="left"/>
+      <w:pPr>
+        <w:tabs>
+          <w:tab w:val="num" w:pos="3240"/>
+        </w:tabs>
+        <w:ind w:left="3240" w:hanging="360"/>
+      </w:pPr>
+      <w:rPr>
+        <w:rFonts w:ascii="Wingdings" w:hAnsi="Wingdings" w:hint="default"/>
+        <w:sz w:val="20"/>
+      </w:rPr>
+    </w:lvl>
+    <w:lvl w:ilvl="4" w:tentative="1">
+      <w:start w:val="1"/>
+      <w:numFmt w:val="bullet"/>
+      <w:lvlText w:val=""/>
+      <w:lvlJc w:val="left"/>
+      <w:pPr>
+        <w:tabs>
+          <w:tab w:val="num" w:pos="3960"/>
+        </w:tabs>
+        <w:ind w:left="3960" w:hanging="360"/>
+      </w:pPr>
+      <w:rPr>
+        <w:rFonts w:ascii="Wingdings" w:hAnsi="Wingdings" w:hint="default"/>
+        <w:sz w:val="20"/>
+      </w:rPr>
+    </w:lvl>
+    <w:lvl w:ilvl="5" w:tentative="1">
+      <w:start w:val="1"/>
+      <w:numFmt w:val="bullet"/>
+      <w:lvlText w:val=""/>
+      <w:lvlJc w:val="left"/>
+      <w:pPr>
+        <w:tabs>
+          <w:tab w:val="num" w:pos="4680"/>
+        </w:tabs>
+        <w:ind w:left="4680" w:hanging="360"/>
+      </w:pPr>
+      <w:rPr>
+        <w:rFonts w:ascii="Wingdings" w:hAnsi="Wingdings" w:hint="default"/>
+        <w:sz w:val="20"/>
+      </w:rPr>
+    </w:lvl>
+    <w:lvl w:ilvl="6" w:tentative="1">
+      <w:start w:val="1"/>
+      <w:numFmt w:val="bullet"/>
+      <w:lvlText w:val=""/>
+      <w:lvlJc w:val="left"/>
+      <w:pPr>
+        <w:tabs>
+          <w:tab w:val="num" w:pos="5400"/>
+        </w:tabs>
+        <w:ind w:left="5400" w:hanging="360"/>
+      </w:pPr>
+      <w:rPr>
+        <w:rFonts w:ascii="Wingdings" w:hAnsi="Wingdings" w:hint="default"/>
+        <w:sz w:val="20"/>
+      </w:rPr>
+    </w:lvl>
+    <w:lvl w:ilvl="7" w:tentative="1">
+      <w:start w:val="1"/>
+      <w:numFmt w:val="bullet"/>
+      <w:lvlText w:val=""/>
+      <w:lvlJc w:val="left"/>
+      <w:pPr>
+        <w:tabs>
+          <w:tab w:val="num" w:pos="6120"/>
+        </w:tabs>
+        <w:ind w:left="6120" w:hanging="360"/>
+      </w:pPr>
+      <w:rPr>
+        <w:rFonts w:ascii="Wingdings" w:hAnsi="Wingdings" w:hint="default"/>
+        <w:sz w:val="20"/>
+      </w:rPr>
+    </w:lvl>
+    <w:lvl w:ilvl="8" w:tentative="1">
+      <w:start w:val="1"/>
+      <w:numFmt w:val="bullet"/>
+      <w:lvlText w:val=""/>
+      <w:lvlJc w:val="left"/>
+      <w:pPr>
+        <w:tabs>
+          <w:tab w:val="num" w:pos="6840"/>
+        </w:tabs>
+        <w:ind w:left="6840" w:hanging="360"/>
+      </w:pPr>
+      <w:rPr>
+        <w:rFonts w:ascii="Wingdings" w:hAnsi="Wingdings" w:hint="default"/>
+        <w:sz w:val="20"/>
+      </w:rPr>
+    </w:lvl>
+  </w:abstractNum>
+  <w:abstractNum w:abstractNumId="2" w15:restartNumberingAfterBreak="0">
     <w:nsid w:val="12D76576"/>
     <w:multiLevelType w:val="hybridMultilevel"/>
     <w:tmpl w:val="129C5F34"/>
@@ -6573,7 +7806,7 @@
       </w:pPr>
     </w:lvl>
   </w:abstractNum>
-  <w:abstractNum w:abstractNumId="2" w15:restartNumberingAfterBreak="0">
+  <w:abstractNum w:abstractNumId="3" w15:restartNumberingAfterBreak="0">
     <w:nsid w:val="13FC61B2"/>
     <w:multiLevelType w:val="hybridMultilevel"/>
     <w:tmpl w:val="DFF66B46"/>
@@ -6659,7 +7892,7 @@
       </w:pPr>
     </w:lvl>
   </w:abstractNum>
-  <w:abstractNum w:abstractNumId="3" w15:restartNumberingAfterBreak="0">
+  <w:abstractNum w:abstractNumId="4" w15:restartNumberingAfterBreak="0">
     <w:nsid w:val="25C23ADD"/>
     <w:multiLevelType w:val="multilevel"/>
     <w:tmpl w:val="BF8839B2"/>
@@ -6772,7 +8005,7 @@
       </w:pPr>
     </w:lvl>
   </w:abstractNum>
-  <w:abstractNum w:abstractNumId="4" w15:restartNumberingAfterBreak="0">
+  <w:abstractNum w:abstractNumId="5" w15:restartNumberingAfterBreak="0">
     <w:nsid w:val="280D2E3E"/>
     <w:multiLevelType w:val="hybridMultilevel"/>
     <w:tmpl w:val="65D03388"/>
@@ -6885,7 +8118,7 @@
       </w:rPr>
     </w:lvl>
   </w:abstractNum>
-  <w:abstractNum w:abstractNumId="5" w15:restartNumberingAfterBreak="0">
+  <w:abstractNum w:abstractNumId="6" w15:restartNumberingAfterBreak="0">
     <w:nsid w:val="2A6F24F9"/>
     <w:multiLevelType w:val="hybridMultilevel"/>
     <w:tmpl w:val="54441068"/>
@@ -6998,7 +8231,7 @@
       </w:rPr>
     </w:lvl>
   </w:abstractNum>
-  <w:abstractNum w:abstractNumId="6" w15:restartNumberingAfterBreak="0">
+  <w:abstractNum w:abstractNumId="7" w15:restartNumberingAfterBreak="0">
     <w:nsid w:val="330E654A"/>
     <w:multiLevelType w:val="hybridMultilevel"/>
     <w:tmpl w:val="3F5C28AA"/>
@@ -7084,7 +8317,7 @@
       </w:pPr>
     </w:lvl>
   </w:abstractNum>
-  <w:abstractNum w:abstractNumId="7" w15:restartNumberingAfterBreak="0">
+  <w:abstractNum w:abstractNumId="8" w15:restartNumberingAfterBreak="0">
     <w:nsid w:val="3C5C628C"/>
     <w:multiLevelType w:val="hybridMultilevel"/>
     <w:tmpl w:val="61BCDADC"/>
@@ -7173,7 +8406,156 @@
       </w:pPr>
     </w:lvl>
   </w:abstractNum>
-  <w:abstractNum w:abstractNumId="8" w15:restartNumberingAfterBreak="0">
+  <w:abstractNum w:abstractNumId="9" w15:restartNumberingAfterBreak="0">
+    <w:nsid w:val="3E1D17E6"/>
+    <w:multiLevelType w:val="multilevel"/>
+    <w:tmpl w:val="21287E1C"/>
+    <w:lvl w:ilvl="0">
+      <w:start w:val="1"/>
+      <w:numFmt w:val="bullet"/>
+      <w:lvlText w:val=""/>
+      <w:lvlJc w:val="left"/>
+      <w:pPr>
+        <w:tabs>
+          <w:tab w:val="num" w:pos="720"/>
+        </w:tabs>
+        <w:ind w:left="720" w:hanging="360"/>
+      </w:pPr>
+      <w:rPr>
+        <w:rFonts w:ascii="Symbol" w:hAnsi="Symbol" w:hint="default"/>
+        <w:sz w:val="20"/>
+      </w:rPr>
+    </w:lvl>
+    <w:lvl w:ilvl="1" w:tentative="1">
+      <w:start w:val="1"/>
+      <w:numFmt w:val="bullet"/>
+      <w:lvlText w:val="o"/>
+      <w:lvlJc w:val="left"/>
+      <w:pPr>
+        <w:tabs>
+          <w:tab w:val="num" w:pos="1440"/>
+        </w:tabs>
+        <w:ind w:left="1440" w:hanging="360"/>
+      </w:pPr>
+      <w:rPr>
+        <w:rFonts w:ascii="Courier New" w:hAnsi="Courier New" w:hint="default"/>
+        <w:sz w:val="20"/>
+      </w:rPr>
+    </w:lvl>
+    <w:lvl w:ilvl="2" w:tentative="1">
+      <w:start w:val="1"/>
+      <w:numFmt w:val="bullet"/>
+      <w:lvlText w:val=""/>
+      <w:lvlJc w:val="left"/>
+      <w:pPr>
+        <w:tabs>
+          <w:tab w:val="num" w:pos="2160"/>
+        </w:tabs>
+        <w:ind w:left="2160" w:hanging="360"/>
+      </w:pPr>
+      <w:rPr>
+        <w:rFonts w:ascii="Wingdings" w:hAnsi="Wingdings" w:hint="default"/>
+        <w:sz w:val="20"/>
+      </w:rPr>
+    </w:lvl>
+    <w:lvl w:ilvl="3" w:tentative="1">
+      <w:start w:val="1"/>
+      <w:numFmt w:val="bullet"/>
+      <w:lvlText w:val=""/>
+      <w:lvlJc w:val="left"/>
+      <w:pPr>
+        <w:tabs>
+          <w:tab w:val="num" w:pos="2880"/>
+        </w:tabs>
+        <w:ind w:left="2880" w:hanging="360"/>
+      </w:pPr>
+      <w:rPr>
+        <w:rFonts w:ascii="Wingdings" w:hAnsi="Wingdings" w:hint="default"/>
+        <w:sz w:val="20"/>
+      </w:rPr>
+    </w:lvl>
+    <w:lvl w:ilvl="4" w:tentative="1">
+      <w:start w:val="1"/>
+      <w:numFmt w:val="bullet"/>
+      <w:lvlText w:val=""/>
+      <w:lvlJc w:val="left"/>
+      <w:pPr>
+        <w:tabs>
+          <w:tab w:val="num" w:pos="3600"/>
+        </w:tabs>
+        <w:ind w:left="3600" w:hanging="360"/>
+      </w:pPr>
+      <w:rPr>
+        <w:rFonts w:ascii="Wingdings" w:hAnsi="Wingdings" w:hint="default"/>
+        <w:sz w:val="20"/>
+      </w:rPr>
+    </w:lvl>
+    <w:lvl w:ilvl="5" w:tentative="1">
+      <w:start w:val="1"/>
+      <w:numFmt w:val="bullet"/>
+      <w:lvlText w:val=""/>
+      <w:lvlJc w:val="left"/>
+      <w:pPr>
+        <w:tabs>
+          <w:tab w:val="num" w:pos="4320"/>
+        </w:tabs>
+        <w:ind w:left="4320" w:hanging="360"/>
+      </w:pPr>
+      <w:rPr>
+        <w:rFonts w:ascii="Wingdings" w:hAnsi="Wingdings" w:hint="default"/>
+        <w:sz w:val="20"/>
+      </w:rPr>
+    </w:lvl>
+    <w:lvl w:ilvl="6" w:tentative="1">
+      <w:start w:val="1"/>
+      <w:numFmt w:val="bullet"/>
+      <w:lvlText w:val=""/>
+      <w:lvlJc w:val="left"/>
+      <w:pPr>
+        <w:tabs>
+          <w:tab w:val="num" w:pos="5040"/>
+        </w:tabs>
+        <w:ind w:left="5040" w:hanging="360"/>
+      </w:pPr>
+      <w:rPr>
+        <w:rFonts w:ascii="Wingdings" w:hAnsi="Wingdings" w:hint="default"/>
+        <w:sz w:val="20"/>
+      </w:rPr>
+    </w:lvl>
+    <w:lvl w:ilvl="7" w:tentative="1">
+      <w:start w:val="1"/>
+      <w:numFmt w:val="bullet"/>
+      <w:lvlText w:val=""/>
+      <w:lvlJc w:val="left"/>
+      <w:pPr>
+        <w:tabs>
+          <w:tab w:val="num" w:pos="5760"/>
+        </w:tabs>
+        <w:ind w:left="5760" w:hanging="360"/>
+      </w:pPr>
+      <w:rPr>
+        <w:rFonts w:ascii="Wingdings" w:hAnsi="Wingdings" w:hint="default"/>
+        <w:sz w:val="20"/>
+      </w:rPr>
+    </w:lvl>
+    <w:lvl w:ilvl="8" w:tentative="1">
+      <w:start w:val="1"/>
+      <w:numFmt w:val="bullet"/>
+      <w:lvlText w:val=""/>
+      <w:lvlJc w:val="left"/>
+      <w:pPr>
+        <w:tabs>
+          <w:tab w:val="num" w:pos="6480"/>
+        </w:tabs>
+        <w:ind w:left="6480" w:hanging="360"/>
+      </w:pPr>
+      <w:rPr>
+        <w:rFonts w:ascii="Wingdings" w:hAnsi="Wingdings" w:hint="default"/>
+        <w:sz w:val="20"/>
+      </w:rPr>
+    </w:lvl>
+  </w:abstractNum>
+  <w:abstractNum w:abstractNumId="10" w15:restartNumberingAfterBreak="0">
     <w:nsid w:val="4B2179E4"/>
     <w:multiLevelType w:val="multilevel"/>
     <w:tmpl w:val="DFA68C4C"/>
@@ -7322,7 +8704,7 @@
       </w:rPr>
     </w:lvl>
   </w:abstractNum>
-  <w:abstractNum w:abstractNumId="9" w15:restartNumberingAfterBreak="0">
+  <w:abstractNum w:abstractNumId="11" w15:restartNumberingAfterBreak="0">
     <w:nsid w:val="4FA82AB9"/>
     <w:multiLevelType w:val="hybridMultilevel"/>
     <w:tmpl w:val="5B4284F0"/>
@@ -7408,7 +8790,7 @@
       </w:pPr>
     </w:lvl>
   </w:abstractNum>
-  <w:abstractNum w:abstractNumId="10" w15:restartNumberingAfterBreak="0">
+  <w:abstractNum w:abstractNumId="12" w15:restartNumberingAfterBreak="0">
     <w:nsid w:val="51A72771"/>
     <w:multiLevelType w:val="hybridMultilevel"/>
     <w:tmpl w:val="A33CD4CC"/>
@@ -7521,7 +8903,7 @@
       </w:rPr>
     </w:lvl>
   </w:abstractNum>
-  <w:abstractNum w:abstractNumId="11" w15:restartNumberingAfterBreak="0">
+  <w:abstractNum w:abstractNumId="13" w15:restartNumberingAfterBreak="0">
     <w:nsid w:val="52391FCC"/>
     <w:multiLevelType w:val="multilevel"/>
     <w:tmpl w:val="3DF41380"/>
@@ -7670,7 +9052,269 @@
       </w:rPr>
     </w:lvl>
   </w:abstractNum>
-  <w:abstractNum w:abstractNumId="12" w15:restartNumberingAfterBreak="0">
+  <w:abstractNum w:abstractNumId="14" w15:restartNumberingAfterBreak="0">
+    <w:nsid w:val="61CE7179"/>
+    <w:multiLevelType w:val="multilevel"/>
+    <w:tmpl w:val="DA940C9A"/>
+    <w:lvl w:ilvl="0">
+      <w:start w:val="1"/>
+      <w:numFmt w:val="bullet"/>
+      <w:lvlText w:val=""/>
+      <w:lvlJc w:val="left"/>
+      <w:pPr>
+        <w:tabs>
+          <w:tab w:val="num" w:pos="720"/>
+        </w:tabs>
+        <w:ind w:left="720" w:hanging="360"/>
+      </w:pPr>
+      <w:rPr>
+        <w:rFonts w:ascii="Symbol" w:hAnsi="Symbol" w:hint="default"/>
+        <w:sz w:val="20"/>
+      </w:rPr>
+    </w:lvl>
+    <w:lvl w:ilvl="1" w:tentative="1">
+      <w:start w:val="1"/>
+      <w:numFmt w:val="bullet"/>
+      <w:lvlText w:val="o"/>
+      <w:lvlJc w:val="left"/>
+      <w:pPr>
+        <w:tabs>
+          <w:tab w:val="num" w:pos="1440"/>
+        </w:tabs>
+        <w:ind w:left="1440" w:hanging="360"/>
+      </w:pPr>
+      <w:rPr>
+        <w:rFonts w:ascii="Courier New" w:hAnsi="Courier New" w:hint="default"/>
+        <w:sz w:val="20"/>
+      </w:rPr>
+    </w:lvl>
+    <w:lvl w:ilvl="2" w:tentative="1">
+      <w:start w:val="1"/>
+      <w:numFmt w:val="bullet"/>
+      <w:lvlText w:val=""/>
+      <w:lvlJc w:val="left"/>
+      <w:pPr>
+        <w:tabs>
+          <w:tab w:val="num" w:pos="2160"/>
+        </w:tabs>
+        <w:ind w:left="2160" w:hanging="360"/>
+      </w:pPr>
+      <w:rPr>
+        <w:rFonts w:ascii="Wingdings" w:hAnsi="Wingdings" w:hint="default"/>
+        <w:sz w:val="20"/>
+      </w:rPr>
+    </w:lvl>
+    <w:lvl w:ilvl="3" w:tentative="1">
+      <w:start w:val="1"/>
+      <w:numFmt w:val="bullet"/>
+      <w:lvlText w:val=""/>
+      <w:lvlJc w:val="left"/>
+      <w:pPr>
+        <w:tabs>
+          <w:tab w:val="num" w:pos="2880"/>
+        </w:tabs>
+        <w:ind w:left="2880" w:hanging="360"/>
+      </w:pPr>
+      <w:rPr>
+        <w:rFonts w:ascii="Wingdings" w:hAnsi="Wingdings" w:hint="default"/>
+        <w:sz w:val="20"/>
+      </w:rPr>
+    </w:lvl>
+    <w:lvl w:ilvl="4" w:tentative="1">
+      <w:start w:val="1"/>
+      <w:numFmt w:val="bullet"/>
+      <w:lvlText w:val=""/>
+      <w:lvlJc w:val="left"/>
+      <w:pPr>
+        <w:tabs>
+          <w:tab w:val="num" w:pos="3600"/>
+        </w:tabs>
+        <w:ind w:left="3600" w:hanging="360"/>
+      </w:pPr>
+      <w:rPr>
+        <w:rFonts w:ascii="Wingdings" w:hAnsi="Wingdings" w:hint="default"/>
+        <w:sz w:val="20"/>
+      </w:rPr>
+    </w:lvl>
+    <w:lvl w:ilvl="5" w:tentative="1">
+      <w:start w:val="1"/>
+      <w:numFmt w:val="bullet"/>
+      <w:lvlText w:val=""/>
+      <w:lvlJc w:val="left"/>
+      <w:pPr>
+        <w:tabs>
+          <w:tab w:val="num" w:pos="4320"/>
+        </w:tabs>
+        <w:ind w:left="4320" w:hanging="360"/>
+      </w:pPr>
+      <w:rPr>
+        <w:rFonts w:ascii="Wingdings" w:hAnsi="Wingdings" w:hint="default"/>
+        <w:sz w:val="20"/>
+      </w:rPr>
+    </w:lvl>
+    <w:lvl w:ilvl="6" w:tentative="1">
+      <w:start w:val="1"/>
+      <w:numFmt w:val="bullet"/>
+      <w:lvlText w:val=""/>
+      <w:lvlJc w:val="left"/>
+      <w:pPr>
+        <w:tabs>
+          <w:tab w:val="num" w:pos="5040"/>
+        </w:tabs>
+        <w:ind w:left="5040" w:hanging="360"/>
+      </w:pPr>
+      <w:rPr>
+        <w:rFonts w:ascii="Wingdings" w:hAnsi="Wingdings" w:hint="default"/>
+        <w:sz w:val="20"/>
+      </w:rPr>
+    </w:lvl>
+    <w:lvl w:ilvl="7" w:tentative="1">
+      <w:start w:val="1"/>
+      <w:numFmt w:val="bullet"/>
+      <w:lvlText w:val=""/>
+      <w:lvlJc w:val="left"/>
+      <w:pPr>
+        <w:tabs>
+          <w:tab w:val="num" w:pos="5760"/>
+        </w:tabs>
+        <w:ind w:left="5760" w:hanging="360"/>
+      </w:pPr>
+      <w:rPr>
+        <w:rFonts w:ascii="Wingdings" w:hAnsi="Wingdings" w:hint="default"/>
+        <w:sz w:val="20"/>
+      </w:rPr>
+    </w:lvl>
+    <w:lvl w:ilvl="8" w:tentative="1">
+      <w:start w:val="1"/>
+      <w:numFmt w:val="bullet"/>
+      <w:lvlText w:val=""/>
+      <w:lvlJc w:val="left"/>
+      <w:pPr>
+        <w:tabs>
+          <w:tab w:val="num" w:pos="6480"/>
+        </w:tabs>
+        <w:ind w:left="6480" w:hanging="360"/>
+      </w:pPr>
+      <w:rPr>
+        <w:rFonts w:ascii="Wingdings" w:hAnsi="Wingdings" w:hint="default"/>
+        <w:sz w:val="20"/>
+      </w:rPr>
+    </w:lvl>
+  </w:abstractNum>
+  <w:abstractNum w:abstractNumId="15" w15:restartNumberingAfterBreak="0">
+    <w:nsid w:val="6307424F"/>
+    <w:multiLevelType w:val="hybridMultilevel"/>
+    <w:tmpl w:val="D4541656"/>
+    <w:lvl w:ilvl="0" w:tplc="428C8A86">
+      <w:start w:val="1"/>
+      <w:numFmt w:val="bullet"/>
+      <w:lvlText w:val="-"/>
+      <w:lvlJc w:val="left"/>
+      <w:pPr>
+        <w:ind w:left="720" w:right="1080" w:hanging="360"/>
+      </w:pPr>
+      <w:rPr>
+        <w:rFonts w:ascii="Times New Roman" w:eastAsiaTheme="minorHAnsi" w:hAnsi="Times New Roman" w:cs="Times New Roman" w:hint="default"/>
+      </w:rPr>
+    </w:lvl>
+    <w:lvl w:ilvl="1" w:tplc="04090003">
+      <w:start w:val="1"/>
+      <w:numFmt w:val="bullet"/>
+      <w:lvlText w:val="o"/>
+      <w:lvlJc w:val="left"/>
+      <w:pPr>
+        <w:ind w:left="1440" w:right="1800" w:hanging="360"/>
+      </w:pPr>
+      <w:rPr>
+        <w:rFonts w:ascii="Courier New" w:hAnsi="Courier New" w:cs="Courier New" w:hint="default"/>
+      </w:rPr>
+    </w:lvl>
+    <w:lvl w:ilvl="2" w:tplc="04090005">
+      <w:start w:val="1"/>
+      <w:numFmt w:val="bullet"/>
+      <w:lvlText w:val=""/>
+      <w:lvlJc w:val="left"/>
+      <w:pPr>
+        <w:ind w:left="2160" w:right="2520" w:hanging="360"/>
+      </w:pPr>
+      <w:rPr>
+        <w:rFonts w:ascii="Wingdings" w:hAnsi="Wingdings" w:hint="default"/>
+      </w:rPr>
+    </w:lvl>
+    <w:lvl w:ilvl="3" w:tplc="04090001">
+      <w:start w:val="1"/>
+      <w:numFmt w:val="bullet"/>
+      <w:lvlText w:val=""/>
+      <w:lvlJc w:val="left"/>
+      <w:pPr>
+        <w:ind w:left="2880" w:right="3240" w:hanging="360"/>
+      </w:pPr>
+      <w:rPr>
+        <w:rFonts w:ascii="Symbol" w:hAnsi="Symbol" w:hint="default"/>
+      </w:rPr>
+    </w:lvl>
+    <w:lvl w:ilvl="4" w:tplc="04090003">
+      <w:start w:val="1"/>
+      <w:numFmt w:val="bullet"/>
+      <w:lvlText w:val="o"/>
+      <w:lvlJc w:val="left"/>
+      <w:pPr>
+        <w:ind w:left="3600" w:right="3960" w:hanging="360"/>
+      </w:pPr>
+      <w:rPr>
+        <w:rFonts w:ascii="Courier New" w:hAnsi="Courier New" w:cs="Courier New" w:hint="default"/>
+      </w:rPr>
+    </w:lvl>
+    <w:lvl w:ilvl="5" w:tplc="04090005">
+      <w:start w:val="1"/>
+      <w:numFmt w:val="bullet"/>
+      <w:lvlText w:val=""/>
+      <w:lvlJc w:val="left"/>
+      <w:pPr>
+        <w:ind w:left="4320" w:right="4680" w:hanging="360"/>
+      </w:pPr>
+      <w:rPr>
+        <w:rFonts w:ascii="Wingdings" w:hAnsi="Wingdings" w:hint="default"/>
+      </w:rPr>
+    </w:lvl>
+    <w:lvl w:ilvl="6" w:tplc="04090001">
+      <w:start w:val="1"/>
+      <w:numFmt w:val="bullet"/>
+      <w:lvlText w:val=""/>
+      <w:lvlJc w:val="left"/>
+      <w:pPr>
+        <w:ind w:left="5040" w:right="5400" w:hanging="360"/>
+      </w:pPr>
+      <w:rPr>
+        <w:rFonts w:ascii="Symbol" w:hAnsi="Symbol" w:hint="default"/>
+      </w:rPr>
+    </w:lvl>
+    <w:lvl w:ilvl="7" w:tplc="04090003">
+      <w:start w:val="1"/>
+      <w:numFmt w:val="bullet"/>
+      <w:lvlText w:val="o"/>
+      <w:lvlJc w:val="left"/>
+      <w:pPr>
+        <w:ind w:left="5760" w:right="6120" w:hanging="360"/>
+      </w:pPr>
+      <w:rPr>
+        <w:rFonts w:ascii="Courier New" w:hAnsi="Courier New" w:cs="Courier New" w:hint="default"/>
+      </w:rPr>
+    </w:lvl>
+    <w:lvl w:ilvl="8" w:tplc="04090005">
+      <w:start w:val="1"/>
+      <w:numFmt w:val="bullet"/>
+      <w:lvlText w:val=""/>
+      <w:lvlJc w:val="left"/>
+      <w:pPr>
+        <w:ind w:left="6480" w:right="6840" w:hanging="360"/>
+      </w:pPr>
+      <w:rPr>
+        <w:rFonts w:ascii="Wingdings" w:hAnsi="Wingdings" w:hint="default"/>
+      </w:rPr>
+    </w:lvl>
+  </w:abstractNum>
+  <w:abstractNum w:abstractNumId="16" w15:restartNumberingAfterBreak="0">
     <w:nsid w:val="63481964"/>
     <w:multiLevelType w:val="hybridMultilevel"/>
     <w:tmpl w:val="B3C89764"/>
@@ -7783,7 +9427,7 @@
       </w:rPr>
     </w:lvl>
   </w:abstractNum>
-  <w:abstractNum w:abstractNumId="13" w15:restartNumberingAfterBreak="0">
+  <w:abstractNum w:abstractNumId="17" w15:restartNumberingAfterBreak="0">
     <w:nsid w:val="76CC4241"/>
     <w:multiLevelType w:val="hybridMultilevel"/>
     <w:tmpl w:val="A552A448"/>
@@ -7874,7 +9518,7 @@
       </w:pPr>
     </w:lvl>
   </w:abstractNum>
-  <w:abstractNum w:abstractNumId="14" w15:restartNumberingAfterBreak="0">
+  <w:abstractNum w:abstractNumId="18" w15:restartNumberingAfterBreak="0">
     <w:nsid w:val="78BE5CE9"/>
     <w:multiLevelType w:val="hybridMultilevel"/>
     <w:tmpl w:val="3162D662"/>
@@ -7960,7 +9604,7 @@
       </w:pPr>
     </w:lvl>
   </w:abstractNum>
-  <w:abstractNum w:abstractNumId="15" w15:restartNumberingAfterBreak="0">
+  <w:abstractNum w:abstractNumId="19" w15:restartNumberingAfterBreak="0">
     <w:nsid w:val="796A1896"/>
     <w:multiLevelType w:val="multilevel"/>
     <w:tmpl w:val="B658F230"/>
@@ -8110,52 +9754,73 @@
     </w:lvl>
   </w:abstractNum>
   <w:num w:numId="1" w16cid:durableId="1502041277">
-    <w:abstractNumId w:val="1"/>
+    <w:abstractNumId w:val="2"/>
   </w:num>
   <w:num w:numId="2" w16cid:durableId="310140596">
+    <w:abstractNumId w:val="16"/>
+  </w:num>
+  <w:num w:numId="3" w16cid:durableId="1049494973">
+    <w:abstractNumId w:val="5"/>
+  </w:num>
+  <w:num w:numId="4" w16cid:durableId="1248225723">
     <w:abstractNumId w:val="12"/>
   </w:num>
-  <w:num w:numId="3" w16cid:durableId="1049494973">
-    <w:abstractNumId w:val="4"/>
+  <w:num w:numId="5" w16cid:durableId="316764828">
+    <w:abstractNumId w:val="6"/>
   </w:num>
-  <w:num w:numId="4" w16cid:durableId="1248225723">
+  <w:num w:numId="6" w16cid:durableId="1244951523">
+    <w:abstractNumId w:val="11"/>
+  </w:num>
+  <w:num w:numId="7" w16cid:durableId="1373187481">
+    <w:abstractNumId w:val="18"/>
+  </w:num>
+  <w:num w:numId="8" w16cid:durableId="325205744">
     <w:abstractNumId w:val="10"/>
   </w:num>
-  <w:num w:numId="5" w16cid:durableId="316764828">
-    <w:abstractNumId w:val="5"/>
-  </w:num>
-  <w:num w:numId="6" w16cid:durableId="1244951523">
-    <w:abstractNumId w:val="9"/>
-  </w:num>
-  <w:num w:numId="7" w16cid:durableId="1373187481">
-    <w:abstractNumId w:val="14"/>
-  </w:num>
-  <w:num w:numId="8" w16cid:durableId="325205744">
-    <w:abstractNumId w:val="8"/>
-  </w:num>
   <w:num w:numId="9" w16cid:durableId="1609701506">
-    <w:abstractNumId w:val="11"/>
+    <w:abstractNumId w:val="13"/>
   </w:num>
   <w:num w:numId="10" w16cid:durableId="1257860834">
-    <w:abstractNumId w:val="15"/>
+    <w:abstractNumId w:val="19"/>
   </w:num>
   <w:num w:numId="11" w16cid:durableId="271668139">
-    <w:abstractNumId w:val="6"/>
+    <w:abstractNumId w:val="7"/>
   </w:num>
   <w:num w:numId="12" w16cid:durableId="772360546">
-    <w:abstractNumId w:val="13"/>
+    <w:abstractNumId w:val="17"/>
   </w:num>
   <w:num w:numId="13" w16cid:durableId="2094203341">
     <w:abstractNumId w:val="0"/>
   </w:num>
   <w:num w:numId="14" w16cid:durableId="1691450595">
-    <w:abstractNumId w:val="7"/>
+    <w:abstractNumId w:val="8"/>
   </w:num>
   <w:num w:numId="15" w16cid:durableId="943536301">
+    <w:abstractNumId w:val="4"/>
+  </w:num>
+  <w:num w:numId="16" w16cid:durableId="1370301247">
     <w:abstractNumId w:val="3"/>
   </w:num>
-  <w:num w:numId="16" w16cid:durableId="1370301247">
-    <w:abstractNumId w:val="2"/>
+  <w:num w:numId="17" w16cid:durableId="706872277">
+    <w:abstractNumId w:val="15"/>
+    <w:lvlOverride w:ilvl="0"/>
+    <w:lvlOverride w:ilvl="1"/>
+    <w:lvlOverride w:ilvl="2"/>
+    <w:lvlOverride w:ilvl="3"/>
+    <w:lvlOverride w:ilvl="4"/>
+    <w:lvlOverride w:ilvl="5"/>
+    <w:lvlOverride w:ilvl="6"/>
+    <w:lvlOverride w:ilvl="7"/>
+    <w:lvlOverride w:ilvl="8"/>
+  </w:num>
+  <w:num w:numId="18" w16cid:durableId="1635981243">
+    <w:abstractNumId w:val="14"/>
+  </w:num>
+  <w:num w:numId="19" w16cid:durableId="1280180271">
+    <w:abstractNumId w:val="1"/>
+  </w:num>
+  <w:num w:numId="20" w16cid:durableId="907109629">
+    <w:abstractNumId w:val="9"/>
   </w:num>
 </w:numbering>
 </file>

</xml_diff>

<commit_message>
added hyperparameter search space table in report
</commit_message>
<xml_diff>
--- a/Assignment2.docx
+++ b/Assignment2.docx
@@ -1,6 +1,6 @@
 
 <file path=word/document.xml><?xml version="1.0" encoding="utf-8"?>
-<w:document xmlns:wpc="http://schemas.microsoft.com/office/word/2010/wordprocessingCanvas" xmlns:cx="http://schemas.microsoft.com/office/drawing/2014/chartex" xmlns:cx1="http://schemas.microsoft.com/office/drawing/2015/9/8/chartex" xmlns:cx2="http://schemas.microsoft.com/office/drawing/2015/10/21/chartex" xmlns:cx3="http://schemas.microsoft.com/office/drawing/2016/5/9/chartex" xmlns:cx4="http://schemas.microsoft.com/office/drawing/2016/5/10/chartex" xmlns:cx5="http://schemas.microsoft.com/office/drawing/2016/5/11/chartex" xmlns:cx6="http://schemas.microsoft.com/office/drawing/2016/5/12/chartex" xmlns:cx7="http://schemas.microsoft.com/office/drawing/2016/5/13/chartex" xmlns:cx8="http://schemas.microsoft.com/office/drawing/2016/5/14/chartex" xmlns:mc="http://schemas.openxmlformats.org/markup-compatibility/2006" xmlns:aink="http://schemas.microsoft.com/office/drawing/2016/ink" xmlns:am3d="http://schemas.microsoft.com/office/drawing/2017/model3d" xmlns:o="urn:schemas-microsoft-com:office:office" xmlns:oel="http://schemas.microsoft.com/office/2019/extlst" xmlns:r="http://schemas.openxmlformats.org/officeDocument/2006/relationships" xmlns:m="http://schemas.openxmlformats.org/officeDocument/2006/math" xmlns:v="urn:schemas-microsoft-com:vml" xmlns:wp14="http://schemas.microsoft.com/office/word/2010/wordprocessingDrawing" xmlns:wp="http://schemas.openxmlformats.org/drawingml/2006/wordprocessingDrawing" xmlns:w10="urn:schemas-microsoft-com:office:word" xmlns:w="http://schemas.openxmlformats.org/wordprocessingml/2006/main" xmlns:w14="http://schemas.microsoft.com/office/word/2010/wordml" xmlns:w15="http://schemas.microsoft.com/office/word/2012/wordml" xmlns:w16cex="http://schemas.microsoft.com/office/word/2018/wordml/cex" xmlns:w16cid="http://schemas.microsoft.com/office/word/2016/wordml/cid" xmlns:w16="http://schemas.microsoft.com/office/word/2018/wordml" xmlns:w16du="http://schemas.microsoft.com/office/word/2023/wordml/word16du" xmlns:w16sdtdh="http://schemas.microsoft.com/office/word/2020/wordml/sdtdatahash" xmlns:w16sdtfl="http://schemas.microsoft.com/office/word/2024/wordml/sdtformatlock" xmlns:w16se="http://schemas.microsoft.com/office/word/2015/wordml/symex" xmlns:wpg="http://schemas.microsoft.com/office/word/2010/wordprocessingGroup" xmlns:wpi="http://schemas.microsoft.com/office/word/2010/wordprocessingInk" xmlns:wne="http://schemas.microsoft.com/office/word/2006/wordml" xmlns:wps="http://schemas.microsoft.com/office/word/2010/wordprocessingShape" mc:Ignorable="w14 w15 w16se w16cid w16 w16cex w16sdtdh w16sdtfl w16du wp14">
+<w:document xmlns:wpc="http://schemas.microsoft.com/office/word/2010/wordprocessingCanvas" xmlns:cx="http://schemas.microsoft.com/office/drawing/2014/chartex" xmlns:cx1="http://schemas.microsoft.com/office/drawing/2015/9/8/chartex" xmlns:cx2="http://schemas.microsoft.com/office/drawing/2015/10/21/chartex" xmlns:cx3="http://schemas.microsoft.com/office/drawing/2016/5/9/chartex" xmlns:cx4="http://schemas.microsoft.com/office/drawing/2016/5/10/chartex" xmlns:cx5="http://schemas.microsoft.com/office/drawing/2016/5/11/chartex" xmlns:cx6="http://schemas.microsoft.com/office/drawing/2016/5/12/chartex" xmlns:cx7="http://schemas.microsoft.com/office/drawing/2016/5/13/chartex" xmlns:cx8="http://schemas.microsoft.com/office/drawing/2016/5/14/chartex" xmlns:mc="http://schemas.openxmlformats.org/markup-compatibility/2006" xmlns:aink="http://schemas.microsoft.com/office/drawing/2016/ink" xmlns:am3d="http://schemas.microsoft.com/office/drawing/2017/model3d" xmlns:o="urn:schemas-microsoft-com:office:office" xmlns:r="http://schemas.openxmlformats.org/officeDocument/2006/relationships" xmlns:m="http://schemas.openxmlformats.org/officeDocument/2006/math" xmlns:v="urn:schemas-microsoft-com:vml" xmlns:wp14="http://schemas.microsoft.com/office/word/2010/wordprocessingDrawing" xmlns:wp="http://schemas.openxmlformats.org/drawingml/2006/wordprocessingDrawing" xmlns:w10="urn:schemas-microsoft-com:office:word" xmlns:w="http://schemas.openxmlformats.org/wordprocessingml/2006/main" xmlns:w14="http://schemas.microsoft.com/office/word/2010/wordml" xmlns:w15="http://schemas.microsoft.com/office/word/2012/wordml" xmlns:w16cid="http://schemas.microsoft.com/office/word/2016/wordml/cid" xmlns:w16se="http://schemas.microsoft.com/office/word/2015/wordml/symex" xmlns:wpg="http://schemas.microsoft.com/office/word/2010/wordprocessingGroup" xmlns:wpi="http://schemas.microsoft.com/office/word/2010/wordprocessingInk" xmlns:wne="http://schemas.microsoft.com/office/word/2006/wordml" xmlns:wps="http://schemas.microsoft.com/office/word/2010/wordprocessingShape" mc:Ignorable="w14 w15 w16se w16cid wp14">
   <w:body>
     <w:p>
       <w:pPr>
@@ -1109,7 +1109,23 @@
                   <w:sz w:val="24"/>
                   <w:szCs w:val="24"/>
                 </w:rPr>
-                <m:t> log </m:t>
+                <m:t> </m:t>
+              </m:r>
+              <m:r>
+                <w:rPr>
+                  <w:rFonts w:ascii="Cambria Math" w:eastAsia="Times New Roman" w:hAnsi="Cambria Math" w:cs="Times New Roman"/>
+                  <w:sz w:val="24"/>
+                  <w:szCs w:val="24"/>
+                </w:rPr>
+                <m:t>log</m:t>
+              </m:r>
+              <m:r>
+                <w:rPr>
+                  <w:rFonts w:ascii="Cambria Math" w:eastAsia="Times New Roman" w:hAnsi="Cambria Math" w:cs="Times New Roman"/>
+                  <w:sz w:val="24"/>
+                  <w:szCs w:val="24"/>
+                </w:rPr>
+                <m:t> </m:t>
               </m:r>
               <m:sSub>
                 <m:sSubPr>
@@ -1229,7 +1245,15 @@
                   <w:sz w:val="24"/>
                   <w:szCs w:val="24"/>
                 </w:rPr>
-                <m:t> b</m:t>
+                <m:t> </m:t>
+              </m:r>
+              <m:r>
+                <w:rPr>
+                  <w:rFonts w:ascii="Cambria Math" w:eastAsia="Times New Roman" w:hAnsi="Cambria Math" w:cs="Times New Roman"/>
+                  <w:sz w:val="24"/>
+                  <w:szCs w:val="24"/>
+                </w:rPr>
+                <m:t>b</m:t>
               </m:r>
               <m:d>
                 <m:dPr>
@@ -1303,7 +1327,19 @@
                 <w:rPr>
                   <w:rFonts w:ascii="Cambria Math" w:eastAsia="Times New Roman" w:hAnsi="Cambria Math" w:cstheme="minorHAnsi"/>
                 </w:rPr>
-                <m:t>a∈A</m:t>
+                <m:t>a</m:t>
+              </m:r>
+              <m:r>
+                <w:rPr>
+                  <w:rFonts w:ascii="Cambria Math" w:eastAsia="Times New Roman" w:hAnsi="Cambria Math" w:cstheme="minorHAnsi"/>
+                </w:rPr>
+                <m:t>∈</m:t>
+              </m:r>
+              <m:r>
+                <w:rPr>
+                  <w:rFonts w:ascii="Cambria Math" w:eastAsia="Times New Roman" w:hAnsi="Cambria Math" w:cstheme="minorHAnsi"/>
+                </w:rPr>
+                <m:t>A</m:t>
               </m:r>
             </m:sub>
             <m:sup/>
@@ -1418,7 +1454,13 @@
                 <w:rPr>
                   <w:rFonts w:ascii="Cambria Math" w:eastAsia="Times New Roman" w:hAnsi="Cambria Math" w:cstheme="minorHAnsi"/>
                 </w:rPr>
-                <m:t xml:space="preserve">log </m:t>
+                <m:t>log</m:t>
+              </m:r>
+              <m:r>
+                <w:rPr>
+                  <w:rFonts w:ascii="Cambria Math" w:eastAsia="Times New Roman" w:hAnsi="Cambria Math" w:cstheme="minorHAnsi"/>
+                </w:rPr>
+                <m:t xml:space="preserve"> </m:t>
               </m:r>
               <m:sSub>
                 <m:sSubPr>
@@ -1450,7 +1492,19 @@
                 <w:rPr>
                   <w:rFonts w:ascii="Cambria Math" w:eastAsia="Times New Roman" w:hAnsi="Cambria Math" w:cstheme="minorHAnsi"/>
                 </w:rPr>
-                <m:t>(a|</m:t>
+                <m:t>(</m:t>
+              </m:r>
+              <m:r>
+                <w:rPr>
+                  <w:rFonts w:ascii="Cambria Math" w:eastAsia="Times New Roman" w:hAnsi="Cambria Math" w:cstheme="minorHAnsi"/>
+                </w:rPr>
+                <m:t>a</m:t>
+              </m:r>
+              <m:r>
+                <w:rPr>
+                  <w:rFonts w:ascii="Cambria Math" w:eastAsia="Times New Roman" w:hAnsi="Cambria Math" w:cstheme="minorHAnsi"/>
+                </w:rPr>
+                <m:t>|</m:t>
               </m:r>
               <m:sSub>
                 <m:sSubPr>
@@ -1482,7 +1536,19 @@
                 <w:rPr>
                   <w:rFonts w:ascii="Cambria Math" w:eastAsia="Times New Roman" w:hAnsi="Cambria Math" w:cstheme="minorHAnsi"/>
                 </w:rPr>
-                <m:t>) b(</m:t>
+                <m:t xml:space="preserve">) </m:t>
+              </m:r>
+              <m:r>
+                <w:rPr>
+                  <w:rFonts w:ascii="Cambria Math" w:eastAsia="Times New Roman" w:hAnsi="Cambria Math" w:cstheme="minorHAnsi"/>
+                </w:rPr>
+                <m:t>b</m:t>
+              </m:r>
+              <m:r>
+                <w:rPr>
+                  <w:rFonts w:ascii="Cambria Math" w:eastAsia="Times New Roman" w:hAnsi="Cambria Math" w:cstheme="minorHAnsi"/>
+                </w:rPr>
+                <m:t>(</m:t>
               </m:r>
               <m:sSub>
                 <m:sSubPr>
@@ -1540,7 +1606,19 @@
                 <w:rPr>
                   <w:rFonts w:ascii="Cambria Math" w:eastAsia="Times New Roman" w:hAnsi="Cambria Math" w:cstheme="minorHAnsi"/>
                 </w:rPr>
-                <m:t>a∈A</m:t>
+                <m:t>a</m:t>
+              </m:r>
+              <m:r>
+                <w:rPr>
+                  <w:rFonts w:ascii="Cambria Math" w:eastAsia="Times New Roman" w:hAnsi="Cambria Math" w:cstheme="minorHAnsi"/>
+                </w:rPr>
+                <m:t>∈</m:t>
+              </m:r>
+              <m:r>
+                <w:rPr>
+                  <w:rFonts w:ascii="Cambria Math" w:eastAsia="Times New Roman" w:hAnsi="Cambria Math" w:cstheme="minorHAnsi"/>
+                </w:rPr>
+                <m:t>A</m:t>
               </m:r>
             </m:sub>
             <m:sup/>
@@ -1655,7 +1733,13 @@
                 <w:rPr>
                   <w:rFonts w:ascii="Cambria Math" w:eastAsia="Times New Roman" w:hAnsi="Cambria Math" w:cstheme="minorHAnsi"/>
                 </w:rPr>
-                <m:t xml:space="preserve">log </m:t>
+                <m:t>log</m:t>
+              </m:r>
+              <m:r>
+                <w:rPr>
+                  <w:rFonts w:ascii="Cambria Math" w:eastAsia="Times New Roman" w:hAnsi="Cambria Math" w:cstheme="minorHAnsi"/>
+                </w:rPr>
+                <m:t xml:space="preserve"> </m:t>
               </m:r>
               <m:sSub>
                 <m:sSubPr>
@@ -1687,7 +1771,19 @@
                 <w:rPr>
                   <w:rFonts w:ascii="Cambria Math" w:eastAsia="Times New Roman" w:hAnsi="Cambria Math" w:cstheme="minorHAnsi"/>
                 </w:rPr>
-                <m:t>(a|</m:t>
+                <m:t>(</m:t>
+              </m:r>
+              <m:r>
+                <w:rPr>
+                  <w:rFonts w:ascii="Cambria Math" w:eastAsia="Times New Roman" w:hAnsi="Cambria Math" w:cstheme="minorHAnsi"/>
+                </w:rPr>
+                <m:t>a</m:t>
+              </m:r>
+              <m:r>
+                <w:rPr>
+                  <w:rFonts w:ascii="Cambria Math" w:eastAsia="Times New Roman" w:hAnsi="Cambria Math" w:cstheme="minorHAnsi"/>
+                </w:rPr>
+                <m:t>|</m:t>
               </m:r>
               <m:sSub>
                 <m:sSubPr>
@@ -1719,7 +1815,19 @@
                 <w:rPr>
                   <w:rFonts w:ascii="Cambria Math" w:eastAsia="Times New Roman" w:hAnsi="Cambria Math" w:cstheme="minorHAnsi"/>
                 </w:rPr>
-                <m:t>) b(</m:t>
+                <m:t xml:space="preserve">) </m:t>
+              </m:r>
+              <m:r>
+                <w:rPr>
+                  <w:rFonts w:ascii="Cambria Math" w:eastAsia="Times New Roman" w:hAnsi="Cambria Math" w:cstheme="minorHAnsi"/>
+                </w:rPr>
+                <m:t>b</m:t>
+              </m:r>
+              <m:r>
+                <w:rPr>
+                  <w:rFonts w:ascii="Cambria Math" w:eastAsia="Times New Roman" w:hAnsi="Cambria Math" w:cstheme="minorHAnsi"/>
+                </w:rPr>
+                <m:t>(</m:t>
               </m:r>
               <m:sSub>
                 <m:sSubPr>
@@ -1777,7 +1885,19 @@
                 <w:rPr>
                   <w:rFonts w:ascii="Cambria Math" w:eastAsia="Times New Roman" w:hAnsi="Cambria Math" w:cstheme="minorHAnsi"/>
                 </w:rPr>
-                <m:t>a∈A</m:t>
+                <m:t>a</m:t>
+              </m:r>
+              <m:r>
+                <w:rPr>
+                  <w:rFonts w:ascii="Cambria Math" w:eastAsia="Times New Roman" w:hAnsi="Cambria Math" w:cstheme="minorHAnsi"/>
+                </w:rPr>
+                <m:t>∈</m:t>
+              </m:r>
+              <m:r>
+                <w:rPr>
+                  <w:rFonts w:ascii="Cambria Math" w:eastAsia="Times New Roman" w:hAnsi="Cambria Math" w:cstheme="minorHAnsi"/>
+                </w:rPr>
+                <m:t>A</m:t>
               </m:r>
             </m:sub>
             <m:sup/>
@@ -1928,7 +2048,19 @@
                     <w:rPr>
                       <w:rFonts w:ascii="Cambria Math" w:eastAsia="Times New Roman" w:hAnsi="Cambria Math" w:cstheme="minorHAnsi"/>
                     </w:rPr>
-                    <m:t>(a|</m:t>
+                    <m:t>(</m:t>
+                  </m:r>
+                  <m:r>
+                    <w:rPr>
+                      <w:rFonts w:ascii="Cambria Math" w:eastAsia="Times New Roman" w:hAnsi="Cambria Math" w:cstheme="minorHAnsi"/>
+                    </w:rPr>
+                    <m:t>a</m:t>
+                  </m:r>
+                  <m:r>
+                    <w:rPr>
+                      <w:rFonts w:ascii="Cambria Math" w:eastAsia="Times New Roman" w:hAnsi="Cambria Math" w:cstheme="minorHAnsi"/>
+                    </w:rPr>
+                    <m:t>|</m:t>
                   </m:r>
                   <m:sSub>
                     <m:sSubPr>
@@ -1994,7 +2126,19 @@
                     <w:rPr>
                       <w:rFonts w:ascii="Cambria Math" w:eastAsia="Times New Roman" w:hAnsi="Cambria Math" w:cstheme="minorHAnsi"/>
                     </w:rPr>
-                    <m:t>(a|</m:t>
+                    <m:t>(</m:t>
+                  </m:r>
+                  <m:r>
+                    <w:rPr>
+                      <w:rFonts w:ascii="Cambria Math" w:eastAsia="Times New Roman" w:hAnsi="Cambria Math" w:cstheme="minorHAnsi"/>
+                    </w:rPr>
+                    <m:t>a</m:t>
+                  </m:r>
+                  <m:r>
+                    <w:rPr>
+                      <w:rFonts w:ascii="Cambria Math" w:eastAsia="Times New Roman" w:hAnsi="Cambria Math" w:cstheme="minorHAnsi"/>
+                    </w:rPr>
+                    <m:t>|</m:t>
                   </m:r>
                   <m:sSub>
                     <m:sSubPr>
@@ -2034,7 +2178,13 @@
                 <w:rPr>
                   <w:rFonts w:ascii="Cambria Math" w:eastAsia="Times New Roman" w:hAnsi="Cambria Math" w:cstheme="minorHAnsi"/>
                 </w:rPr>
-                <m:t>b(</m:t>
+                <m:t>b</m:t>
+              </m:r>
+              <m:r>
+                <w:rPr>
+                  <w:rFonts w:ascii="Cambria Math" w:eastAsia="Times New Roman" w:hAnsi="Cambria Math" w:cstheme="minorHAnsi"/>
+                </w:rPr>
+                <m:t>(</m:t>
               </m:r>
               <m:sSub>
                 <m:sSubPr>
@@ -2095,7 +2245,15 @@
                   <w:sz w:val="24"/>
                   <w:szCs w:val="24"/>
                 </w:rPr>
-                <m:t>a </m:t>
+                <m:t>a</m:t>
+              </m:r>
+              <m:r>
+                <w:rPr>
+                  <w:rFonts w:ascii="Cambria Math" w:eastAsia="Times New Roman" w:hAnsi="Cambria Math" w:cs="Times New Roman"/>
+                  <w:sz w:val="24"/>
+                  <w:szCs w:val="24"/>
+                </w:rPr>
+                <m:t> </m:t>
               </m:r>
               <m:r>
                 <m:rPr>
@@ -2284,7 +2442,15 @@
                   <w:sz w:val="24"/>
                   <w:szCs w:val="24"/>
                 </w:rPr>
-                <m:t> b</m:t>
+                <m:t> </m:t>
+              </m:r>
+              <m:r>
+                <w:rPr>
+                  <w:rFonts w:ascii="Cambria Math" w:eastAsia="Times New Roman" w:hAnsi="Cambria Math" w:cs="Times New Roman"/>
+                  <w:sz w:val="24"/>
+                  <w:szCs w:val="24"/>
+                </w:rPr>
+                <m:t>b</m:t>
               </m:r>
               <m:d>
                 <m:dPr>
@@ -2431,7 +2597,15 @@
                   <w:sz w:val="24"/>
                   <w:szCs w:val="24"/>
                 </w:rPr>
-                <m:t>a </m:t>
+                <m:t>a</m:t>
+              </m:r>
+              <m:r>
+                <w:rPr>
+                  <w:rFonts w:ascii="Cambria Math" w:eastAsia="Times New Roman" w:hAnsi="Cambria Math" w:cs="Times New Roman"/>
+                  <w:sz w:val="24"/>
+                  <w:szCs w:val="24"/>
+                </w:rPr>
+                <m:t> </m:t>
               </m:r>
               <m:r>
                 <m:rPr>
@@ -2740,7 +2914,15 @@
                   <w:sz w:val="24"/>
                   <w:szCs w:val="24"/>
                 </w:rPr>
-                <m:t>a </m:t>
+                <m:t>a</m:t>
+              </m:r>
+              <m:r>
+                <w:rPr>
+                  <w:rFonts w:ascii="Cambria Math" w:eastAsia="Times New Roman" w:hAnsi="Cambria Math" w:cs="Times New Roman"/>
+                  <w:sz w:val="24"/>
+                  <w:szCs w:val="24"/>
+                </w:rPr>
+                <m:t> </m:t>
               </m:r>
               <m:r>
                 <m:rPr>
@@ -3015,7 +3197,15 @@
               <w:sz w:val="24"/>
               <w:szCs w:val="24"/>
             </w:rPr>
-            <m:t>=b</m:t>
+            <m:t>=</m:t>
+          </m:r>
+          <m:r>
+            <w:rPr>
+              <w:rFonts w:ascii="Cambria Math" w:eastAsia="Times New Roman" w:hAnsi="Cambria Math" w:cs="Times New Roman"/>
+              <w:sz w:val="24"/>
+              <w:szCs w:val="24"/>
+            </w:rPr>
+            <m:t>b</m:t>
           </m:r>
           <m:d>
             <m:dPr>
@@ -3254,16 +3444,15 @@
           <w:rFonts w:eastAsia="Times New Roman" w:cstheme="minorHAnsi"/>
           <w:sz w:val="24"/>
           <w:szCs w:val="24"/>
-          <w:lang/>
         </w:rPr>
       </w:pPr>
       <w:r>
         <w:rPr>
           <w:rFonts w:eastAsia="Times New Roman" w:cs="Calibri"/>
+          <w:noProof/>
           <w:sz w:val="24"/>
           <w:szCs w:val="24"/>
           <w:rtl/>
-          <w:lang/>
         </w:rPr>
         <w:drawing>
           <wp:inline distT="0" distB="0" distL="0" distR="0" wp14:anchorId="7F23F603" wp14:editId="21A1DA5C">
@@ -3304,9 +3493,9 @@
       <w:r>
         <w:rPr>
           <w:rFonts w:eastAsia="Times New Roman" w:cstheme="minorHAnsi"/>
+          <w:noProof/>
           <w:sz w:val="24"/>
           <w:szCs w:val="24"/>
-          <w:lang/>
         </w:rPr>
         <w:drawing>
           <wp:inline distT="0" distB="0" distL="0" distR="0" wp14:anchorId="7F60B57E" wp14:editId="2C46A08C">
@@ -3378,7 +3567,6 @@
           <w:rFonts w:eastAsia="Times New Roman" w:cstheme="minorHAnsi"/>
           <w:sz w:val="24"/>
           <w:szCs w:val="24"/>
-          <w:lang/>
         </w:rPr>
       </w:pPr>
       <w:r>
@@ -3386,7 +3574,6 @@
           <w:rFonts w:eastAsia="Times New Roman" w:cstheme="minorHAnsi"/>
           <w:sz w:val="24"/>
           <w:szCs w:val="24"/>
-          <w:lang/>
         </w:rPr>
         <w:t xml:space="preserve">From the </w:t>
       </w:r>
@@ -3397,7 +3584,6 @@
           <w:bCs/>
           <w:sz w:val="24"/>
           <w:szCs w:val="24"/>
-          <w:lang/>
         </w:rPr>
         <w:t>Vanilla REINFORCE: Rewards</w:t>
       </w:r>
@@ -3406,127 +3592,8 @@
           <w:rFonts w:eastAsia="Times New Roman" w:cstheme="minorHAnsi"/>
           <w:sz w:val="24"/>
           <w:szCs w:val="24"/>
-          <w:lang/>
         </w:rPr>
         <w:t xml:space="preserve"> plot, learning progresses gradually with a long warm-up phase. Up to roughly episode 150, rewards remain low, mostly below 100, indicating slow early learning. Between episodes </w:t>
-      </w:r>
-      <m:oMath>
-        <m:r>
-          <w:rPr>
-            <w:rFonts w:ascii="Cambria Math" w:eastAsia="Times New Roman" w:hAnsi="Cambria Math" w:cstheme="minorHAnsi"/>
-            <w:sz w:val="24"/>
-            <w:szCs w:val="24"/>
-            <w:lang/>
-          </w:rPr>
-          <m:t>~150</m:t>
-        </m:r>
-      </m:oMath>
-      <w:r>
-        <w:rPr>
-          <w:rFonts w:eastAsia="Times New Roman" w:cstheme="minorHAnsi"/>
-          <w:sz w:val="24"/>
-          <w:szCs w:val="24"/>
-          <w:lang/>
-        </w:rPr>
-        <w:t xml:space="preserve"> and </w:t>
-      </w:r>
-      <m:oMath>
-        <m:r>
-          <w:rPr>
-            <w:rFonts w:ascii="Cambria Math" w:eastAsia="Times New Roman" w:hAnsi="Cambria Math" w:cstheme="minorHAnsi"/>
-            <w:sz w:val="24"/>
-            <w:szCs w:val="24"/>
-            <w:lang/>
-          </w:rPr>
-          <m:t>~400</m:t>
-        </m:r>
-      </m:oMath>
-      <w:r>
-        <w:rPr>
-          <w:rFonts w:eastAsia="Times New Roman" w:cstheme="minorHAnsi"/>
-          <w:sz w:val="24"/>
-          <w:szCs w:val="24"/>
-          <w:lang/>
-        </w:rPr>
-        <w:t>, the agent begins to frequently reach higher rewards, but performance remains unstable, with sharp drops even after near-optimal episodes.</w:t>
-      </w:r>
-    </w:p>
-    <w:p>
-      <w:pPr>
-        <w:pStyle w:val="ListParagraph"/>
-        <w:bidi w:val="0"/>
-        <w:ind w:left="0"/>
-        <w:rPr>
-          <w:rFonts w:eastAsia="Times New Roman" w:cstheme="minorHAnsi"/>
-          <w:sz w:val="24"/>
-          <w:szCs w:val="24"/>
-          <w:lang/>
-        </w:rPr>
-      </w:pPr>
-      <w:r>
-        <w:rPr>
-          <w:rFonts w:eastAsia="Times New Roman" w:cstheme="minorHAnsi"/>
-          <w:sz w:val="24"/>
-          <w:szCs w:val="24"/>
-          <w:lang/>
-        </w:rPr>
-        <w:t xml:space="preserve">The 100-episode moving average increases steadily and crosses the target reward line (475) at </w:t>
-      </w:r>
-      <w:r>
-        <w:rPr>
-          <w:rFonts w:eastAsia="Times New Roman" w:cstheme="minorHAnsi"/>
-          <w:b/>
-          <w:bCs/>
-          <w:sz w:val="24"/>
-          <w:szCs w:val="24"/>
-          <w:lang/>
-        </w:rPr>
-        <w:t>episode 661</w:t>
-      </w:r>
-      <w:r>
-        <w:rPr>
-          <w:rFonts w:eastAsia="Times New Roman" w:cstheme="minorHAnsi"/>
-          <w:sz w:val="24"/>
-          <w:szCs w:val="24"/>
-          <w:lang/>
-        </w:rPr>
-        <w:t xml:space="preserve">, reaching a final average reward of </w:t>
-      </w:r>
-      <w:r>
-        <w:rPr>
-          <w:rFonts w:eastAsia="Times New Roman" w:cstheme="minorHAnsi"/>
-          <w:b/>
-          <w:bCs/>
-          <w:sz w:val="24"/>
-          <w:szCs w:val="24"/>
-          <w:lang/>
-        </w:rPr>
-        <w:t>477.65</w:t>
-      </w:r>
-      <w:r>
-        <w:rPr>
-          <w:rFonts w:eastAsia="Times New Roman" w:cstheme="minorHAnsi"/>
-          <w:sz w:val="24"/>
-          <w:szCs w:val="24"/>
-          <w:lang/>
-        </w:rPr>
-        <w:t>. This confirms successful convergence, but only after a prolonged training period.</w:t>
-      </w:r>
-      <w:r>
-        <w:rPr>
-          <w:rFonts w:eastAsia="Times New Roman" w:cstheme="minorHAnsi"/>
-          <w:sz w:val="24"/>
-          <w:szCs w:val="24"/>
-        </w:rPr>
-        <w:t xml:space="preserve"> </w:t>
-      </w:r>
-      <w:r>
-        <w:rPr>
-          <w:rFonts w:eastAsia="Times New Roman" w:cstheme="minorHAnsi"/>
-          <w:sz w:val="24"/>
-          <w:szCs w:val="24"/>
-        </w:rPr>
-        <w:t xml:space="preserve">Training this model took </w:t>
       </w:r>
       <m:oMath>
         <m:r>
@@ -3535,15 +3602,25 @@
             <w:sz w:val="24"/>
             <w:szCs w:val="24"/>
           </w:rPr>
-          <m:t>1.5 minutes</m:t>
+          <m:t>~150</m:t>
         </m:r>
+      </m:oMath>
+      <w:r>
+        <w:rPr>
+          <w:rFonts w:eastAsia="Times New Roman" w:cstheme="minorHAnsi"/>
+          <w:sz w:val="24"/>
+          <w:szCs w:val="24"/>
+        </w:rPr>
+        <w:t xml:space="preserve"> and </w:t>
+      </w:r>
+      <m:oMath>
         <m:r>
           <w:rPr>
             <w:rFonts w:ascii="Cambria Math" w:eastAsia="Times New Roman" w:hAnsi="Cambria Math" w:cstheme="minorHAnsi"/>
             <w:sz w:val="24"/>
             <w:szCs w:val="24"/>
           </w:rPr>
-          <m:t xml:space="preserve"> </m:t>
+          <m:t>~400</m:t>
         </m:r>
       </m:oMath>
       <w:r>
@@ -3552,16 +3629,27 @@
           <w:sz w:val="24"/>
           <w:szCs w:val="24"/>
         </w:rPr>
-        <w:t xml:space="preserve">on a CPU. </w:t>
-      </w:r>
-      <w:r>
+        <w:t>, the agent begins to frequently reach higher rewards, but performance remains unstable, with sharp drops even after near-optimal episodes.</w:t>
+      </w:r>
+    </w:p>
+    <w:p>
+      <w:pPr>
+        <w:pStyle w:val="ListParagraph"/>
+        <w:bidi w:val="0"/>
+        <w:ind w:left="0"/>
         <w:rPr>
           <w:rFonts w:eastAsia="Times New Roman" w:cstheme="minorHAnsi"/>
           <w:sz w:val="24"/>
           <w:szCs w:val="24"/>
-          <w:lang/>
-        </w:rPr>
-        <w:t xml:space="preserve">A key observation from the plot is that </w:t>
+        </w:rPr>
+      </w:pPr>
+      <w:r>
+        <w:rPr>
+          <w:rFonts w:eastAsia="Times New Roman" w:cstheme="minorHAnsi"/>
+          <w:sz w:val="24"/>
+          <w:szCs w:val="24"/>
+        </w:rPr>
+        <w:t xml:space="preserve">The 100-episode moving average increases steadily and crosses the target reward line (475) at </w:t>
       </w:r>
       <w:r>
         <w:rPr>
@@ -3570,25 +3658,18 @@
           <w:bCs/>
           <w:sz w:val="24"/>
           <w:szCs w:val="24"/>
-          <w:lang/>
-        </w:rPr>
-        <w:t>even after convergence</w:t>
+        </w:rPr>
+        <w:t>episode 661</w:t>
       </w:r>
       <w:r>
         <w:rPr>
           <w:rFonts w:eastAsia="Times New Roman" w:cstheme="minorHAnsi"/>
           <w:sz w:val="24"/>
           <w:szCs w:val="24"/>
-          <w:lang/>
-        </w:rPr>
-        <w:t>, individual episode rewards continue to fluctuate heavily, with multiple drops well below 200. This indicates that while the expected policy performance is high, the policy itself remains noisy.</w:t>
-      </w:r>
-    </w:p>
-    <w:p>
-      <w:pPr>
-        <w:pStyle w:val="ListParagraph"/>
-        <w:bidi w:val="0"/>
-        <w:ind w:left="0"/>
+        </w:rPr>
+        <w:t xml:space="preserve">, reaching a final average reward of </w:t>
+      </w:r>
+      <w:r>
         <w:rPr>
           <w:rFonts w:eastAsia="Times New Roman" w:cstheme="minorHAnsi"/>
           <w:b/>
@@ -3596,13 +3677,51 @@
           <w:sz w:val="24"/>
           <w:szCs w:val="24"/>
         </w:rPr>
-      </w:pPr>
-    </w:p>
-    <w:p>
-      <w:pPr>
-        <w:pStyle w:val="ListParagraph"/>
-        <w:bidi w:val="0"/>
-        <w:ind w:left="0"/>
+        <w:t>477.65</w:t>
+      </w:r>
+      <w:r>
+        <w:rPr>
+          <w:rFonts w:eastAsia="Times New Roman" w:cstheme="minorHAnsi"/>
+          <w:sz w:val="24"/>
+          <w:szCs w:val="24"/>
+        </w:rPr>
+        <w:t>. This confirms successful convergence, but only after a prolonged training period.</w:t>
+      </w:r>
+      <w:r>
+        <w:rPr>
+          <w:rFonts w:eastAsia="Times New Roman" w:cstheme="minorHAnsi"/>
+          <w:sz w:val="24"/>
+          <w:szCs w:val="24"/>
+        </w:rPr>
+        <w:t xml:space="preserve"> Training this model took </w:t>
+      </w:r>
+      <m:oMath>
+        <m:r>
+          <w:rPr>
+            <w:rFonts w:ascii="Cambria Math" w:eastAsia="Times New Roman" w:hAnsi="Cambria Math" w:cstheme="minorHAnsi"/>
+            <w:sz w:val="24"/>
+            <w:szCs w:val="24"/>
+          </w:rPr>
+          <m:t xml:space="preserve">1.5 minutes </m:t>
+        </m:r>
+      </m:oMath>
+      <w:r>
+        <w:rPr>
+          <w:rFonts w:eastAsia="Times New Roman" w:cstheme="minorHAnsi"/>
+          <w:sz w:val="24"/>
+          <w:szCs w:val="24"/>
+        </w:rPr>
+        <w:t xml:space="preserve">on a CPU. </w:t>
+      </w:r>
+      <w:r>
+        <w:rPr>
+          <w:rFonts w:eastAsia="Times New Roman" w:cstheme="minorHAnsi"/>
+          <w:sz w:val="24"/>
+          <w:szCs w:val="24"/>
+        </w:rPr>
+        <w:t xml:space="preserve">A key observation from the plot is that </w:t>
+      </w:r>
+      <w:r>
         <w:rPr>
           <w:rFonts w:eastAsia="Times New Roman" w:cstheme="minorHAnsi"/>
           <w:b/>
@@ -3610,8 +3729,22 @@
           <w:sz w:val="24"/>
           <w:szCs w:val="24"/>
         </w:rPr>
-      </w:pPr>
-      <w:r>
+        <w:t>even after convergence</w:t>
+      </w:r>
+      <w:r>
+        <w:rPr>
+          <w:rFonts w:eastAsia="Times New Roman" w:cstheme="minorHAnsi"/>
+          <w:sz w:val="24"/>
+          <w:szCs w:val="24"/>
+        </w:rPr>
+        <w:t>, individual episode rewards continue to fluctuate heavily, with multiple drops well below 200. This indicates that while the expected policy performance is high, the policy itself remains noisy.</w:t>
+      </w:r>
+    </w:p>
+    <w:p>
+      <w:pPr>
+        <w:pStyle w:val="ListParagraph"/>
+        <w:bidi w:val="0"/>
+        <w:ind w:left="0"/>
         <w:rPr>
           <w:rFonts w:eastAsia="Times New Roman" w:cstheme="minorHAnsi"/>
           <w:b/>
@@ -3619,81 +3752,21 @@
           <w:sz w:val="24"/>
           <w:szCs w:val="24"/>
         </w:rPr>
-        <w:t>V</w:t>
-      </w:r>
-      <w:r>
+      </w:pPr>
+    </w:p>
+    <w:p>
+      <w:pPr>
+        <w:pStyle w:val="ListParagraph"/>
+        <w:bidi w:val="0"/>
+        <w:ind w:left="0"/>
         <w:rPr>
           <w:rFonts w:eastAsia="Times New Roman" w:cstheme="minorHAnsi"/>
           <w:b/>
           <w:bCs/>
           <w:sz w:val="24"/>
           <w:szCs w:val="24"/>
-          <w:lang/>
-        </w:rPr>
-        <w:t>ariance and Stability</w:t>
-      </w:r>
-    </w:p>
-    <w:p>
-      <w:pPr>
-        <w:pStyle w:val="ListParagraph"/>
-        <w:bidi w:val="0"/>
-        <w:ind w:left="0"/>
-        <w:rPr>
-          <w:rFonts w:eastAsia="Times New Roman" w:cstheme="minorHAnsi"/>
-          <w:sz w:val="24"/>
-          <w:szCs w:val="24"/>
-          <w:lang/>
-        </w:rPr>
-      </w:pPr>
-      <w:r>
-        <w:rPr>
-          <w:rFonts w:eastAsia="Times New Roman" w:cstheme="minorHAnsi"/>
-          <w:sz w:val="24"/>
-          <w:szCs w:val="24"/>
-          <w:lang/>
-        </w:rPr>
-        <w:t xml:space="preserve">The reward plot shows extreme variance throughout training. Episodes frequently alternate between near-maximum reward (500) and very low reward values. This is a textbook manifestation of vanilla REINFORCE’s </w:t>
-      </w:r>
-      <w:r>
-        <w:rPr>
-          <w:rFonts w:eastAsia="Times New Roman" w:cstheme="minorHAnsi"/>
-          <w:sz w:val="24"/>
-          <w:szCs w:val="24"/>
-          <w:u w:val="single"/>
-          <w:lang/>
-        </w:rPr>
-        <w:t>high-variance</w:t>
-      </w:r>
-      <w:r>
-        <w:rPr>
-          <w:rFonts w:eastAsia="Times New Roman" w:cstheme="minorHAnsi"/>
-          <w:sz w:val="24"/>
-          <w:szCs w:val="24"/>
-          <w:lang/>
-        </w:rPr>
-        <w:t xml:space="preserve"> gradient estimates, since updates depend on full episode returns with no baseline subtraction.</w:t>
-      </w:r>
-    </w:p>
-    <w:p>
-      <w:pPr>
-        <w:pStyle w:val="ListParagraph"/>
-        <w:bidi w:val="0"/>
-        <w:ind w:left="0"/>
-        <w:rPr>
-          <w:rFonts w:eastAsia="Times New Roman" w:cstheme="minorHAnsi"/>
-          <w:sz w:val="24"/>
-          <w:szCs w:val="24"/>
-        </w:rPr>
-      </w:pPr>
-      <w:r>
-        <w:rPr>
-          <w:rFonts w:eastAsia="Times New Roman" w:cstheme="minorHAnsi"/>
-          <w:sz w:val="24"/>
-          <w:szCs w:val="24"/>
-          <w:lang/>
-        </w:rPr>
-        <w:t xml:space="preserve">The </w:t>
-      </w:r>
+        </w:rPr>
+      </w:pPr>
       <w:r>
         <w:rPr>
           <w:rFonts w:eastAsia="Times New Roman" w:cstheme="minorHAnsi"/>
@@ -3701,37 +3774,112 @@
           <w:bCs/>
           <w:sz w:val="24"/>
           <w:szCs w:val="24"/>
-          <w:lang/>
-        </w:rPr>
-        <w:t>Vanilla REINFORCE: Loss</w:t>
-      </w:r>
-      <w:r>
-        <w:rPr>
-          <w:rFonts w:eastAsia="Times New Roman" w:cstheme="minorHAnsi"/>
+        </w:rPr>
+        <w:t>V</w:t>
+      </w:r>
+      <w:r>
+        <w:rPr>
+          <w:rFonts w:eastAsia="Times New Roman" w:cstheme="minorHAnsi"/>
+          <w:b/>
+          <w:bCs/>
           <w:sz w:val="24"/>
           <w:szCs w:val="24"/>
-          <w:lang/>
-        </w:rPr>
-        <w:t xml:space="preserve"> plot reinforces this interpretation. The loss oscillates tightly around zero early on, then exhibits increasing amplitude over time, with large positive and negative spikes (down to roughly −25 and up to +15). This widening spread reflects unstable policy gradient updates as returns increase. Importantly, there is no clear downward trend or stabilization in loss magnitude, indicating persistent noise rather than convergence in the optimization objective.</w:t>
+        </w:rPr>
+        <w:t>ariance and Stability</w:t>
       </w:r>
     </w:p>
     <w:p>
       <w:pPr>
+        <w:pStyle w:val="ListParagraph"/>
         <w:bidi w:val="0"/>
+        <w:ind w:left="0"/>
+        <w:rPr>
+          <w:rFonts w:eastAsia="Times New Roman" w:cstheme="minorHAnsi"/>
+          <w:sz w:val="24"/>
+          <w:szCs w:val="24"/>
+        </w:rPr>
+      </w:pPr>
+      <w:r>
+        <w:rPr>
+          <w:rFonts w:eastAsia="Times New Roman" w:cstheme="minorHAnsi"/>
+          <w:sz w:val="24"/>
+          <w:szCs w:val="24"/>
+        </w:rPr>
+        <w:t xml:space="preserve">The reward plot shows extreme variance throughout training. Episodes frequently alternate between near-maximum reward (500) and very low reward values. This is a textbook manifestation of vanilla REINFORCE’s </w:t>
+      </w:r>
+      <w:r>
         <w:rPr>
           <w:rFonts w:eastAsia="Times New Roman" w:cstheme="minorHAnsi"/>
           <w:sz w:val="24"/>
           <w:szCs w:val="24"/>
           <w:u w:val="single"/>
         </w:rPr>
-      </w:pPr>
-      <w:r>
+        <w:t>high-variance</w:t>
+      </w:r>
+      <w:r>
+        <w:rPr>
+          <w:rFonts w:eastAsia="Times New Roman" w:cstheme="minorHAnsi"/>
+          <w:sz w:val="24"/>
+          <w:szCs w:val="24"/>
+        </w:rPr>
+        <w:t xml:space="preserve"> gradient estimates, since updates depend on full episode returns with no baseline subtraction.</w:t>
+      </w:r>
+    </w:p>
+    <w:p>
+      <w:pPr>
+        <w:pStyle w:val="ListParagraph"/>
+        <w:bidi w:val="0"/>
+        <w:ind w:left="0"/>
+        <w:rPr>
+          <w:rFonts w:eastAsia="Times New Roman" w:cstheme="minorHAnsi"/>
+          <w:sz w:val="24"/>
+          <w:szCs w:val="24"/>
+        </w:rPr>
+      </w:pPr>
+      <w:r>
+        <w:rPr>
+          <w:rFonts w:eastAsia="Times New Roman" w:cstheme="minorHAnsi"/>
+          <w:sz w:val="24"/>
+          <w:szCs w:val="24"/>
+        </w:rPr>
+        <w:t xml:space="preserve">The </w:t>
+      </w:r>
+      <w:r>
+        <w:rPr>
+          <w:rFonts w:eastAsia="Times New Roman" w:cstheme="minorHAnsi"/>
+          <w:b/>
+          <w:bCs/>
+          <w:sz w:val="24"/>
+          <w:szCs w:val="24"/>
+        </w:rPr>
+        <w:t>Vanilla REINFORCE: Loss</w:t>
+      </w:r>
+      <w:r>
+        <w:rPr>
+          <w:rFonts w:eastAsia="Times New Roman" w:cstheme="minorHAnsi"/>
+          <w:sz w:val="24"/>
+          <w:szCs w:val="24"/>
+        </w:rPr>
+        <w:t xml:space="preserve"> plot reinforces this interpretation. The loss oscillates tightly around zero early on, then exhibits increasing amplitude over time, with large positive and negative spikes (down to roughly −25 and up to +15). This widening spread reflects unstable policy gradient updates as returns increase. Importantly, there is no clear downward trend or stabilization in loss magnitude, indicating persistent noise rather than convergence in the optimization objective.</w:t>
+      </w:r>
+    </w:p>
+    <w:p>
+      <w:pPr>
+        <w:bidi w:val="0"/>
         <w:rPr>
           <w:rFonts w:eastAsia="Times New Roman" w:cstheme="minorHAnsi"/>
           <w:sz w:val="24"/>
           <w:szCs w:val="24"/>
           <w:u w:val="single"/>
         </w:rPr>
+      </w:pPr>
+      <w:r>
+        <w:rPr>
+          <w:rFonts w:eastAsia="Times New Roman" w:cstheme="minorHAnsi"/>
+          <w:sz w:val="24"/>
+          <w:szCs w:val="24"/>
+          <w:u w:val="single"/>
+        </w:rPr>
         <w:lastRenderedPageBreak/>
         <w:t>REINFORCE + baseline:</w:t>
       </w:r>
@@ -3748,6 +3896,7 @@
       <w:r>
         <w:rPr>
           <w:rFonts w:eastAsia="Times New Roman" w:cstheme="minorHAnsi"/>
+          <w:noProof/>
           <w:sz w:val="24"/>
           <w:szCs w:val="24"/>
         </w:rPr>
@@ -3795,15 +3944,14 @@
           <w:rFonts w:eastAsia="Times New Roman" w:cstheme="minorHAnsi"/>
           <w:sz w:val="24"/>
           <w:szCs w:val="24"/>
-          <w:lang/>
-        </w:rPr>
-      </w:pPr>
-      <w:r>
-        <w:rPr>
-          <w:rFonts w:eastAsia="Times New Roman" w:cstheme="minorHAnsi"/>
+        </w:rPr>
+      </w:pPr>
+      <w:r>
+        <w:rPr>
+          <w:rFonts w:eastAsia="Times New Roman" w:cstheme="minorHAnsi"/>
+          <w:noProof/>
           <w:sz w:val="24"/>
           <w:szCs w:val="24"/>
-          <w:lang/>
         </w:rPr>
         <w:drawing>
           <wp:inline distT="0" distB="0" distL="0" distR="0" wp14:anchorId="2FF3D1B1" wp14:editId="6A59B695">
@@ -3862,7 +4010,6 @@
           <w:rFonts w:eastAsia="Times New Roman" w:cstheme="minorHAnsi"/>
           <w:sz w:val="24"/>
           <w:szCs w:val="24"/>
-          <w:lang/>
         </w:rPr>
       </w:pPr>
       <w:r>
@@ -3870,7 +4017,6 @@
           <w:rFonts w:eastAsia="Times New Roman" w:cstheme="minorHAnsi"/>
           <w:sz w:val="24"/>
           <w:szCs w:val="24"/>
-          <w:lang/>
         </w:rPr>
         <w:t xml:space="preserve">The </w:t>
       </w:r>
@@ -3881,7 +4027,6 @@
           <w:bCs/>
           <w:sz w:val="24"/>
           <w:szCs w:val="24"/>
-          <w:lang/>
         </w:rPr>
         <w:t>REINFORCE w/ Baseline: Rewards</w:t>
       </w:r>
@@ -3890,7 +4035,6 @@
           <w:rFonts w:eastAsia="Times New Roman" w:cstheme="minorHAnsi"/>
           <w:sz w:val="24"/>
           <w:szCs w:val="24"/>
-          <w:lang/>
         </w:rPr>
         <w:t xml:space="preserve"> plot shows a markedly different learning profile. Early learning is faster and more structured, with the agent reaching rewards above 300 by around episode 200. By episodes </w:t>
       </w:r>
@@ -3900,7 +4044,6 @@
             <w:rFonts w:ascii="Cambria Math" w:eastAsia="Times New Roman" w:hAnsi="Cambria Math" w:cstheme="minorHAnsi"/>
             <w:sz w:val="24"/>
             <w:szCs w:val="24"/>
-            <w:lang/>
           </w:rPr>
           <m:t>~250-300</m:t>
         </m:r>
@@ -3910,7 +4053,6 @@
           <w:rFonts w:eastAsia="Times New Roman" w:cstheme="minorHAnsi"/>
           <w:sz w:val="24"/>
           <w:szCs w:val="24"/>
-          <w:lang/>
         </w:rPr>
         <w:t>, near-optimal episodes (</w:t>
       </w:r>
@@ -3920,7 +4062,6 @@
             <w:rFonts w:ascii="Cambria Math" w:eastAsia="Times New Roman" w:hAnsi="Cambria Math" w:cstheme="minorHAnsi"/>
             <w:sz w:val="24"/>
             <w:szCs w:val="24"/>
-            <w:lang/>
           </w:rPr>
           <m:t>reward ≈ 500</m:t>
         </m:r>
@@ -3930,7 +4071,6 @@
           <w:rFonts w:eastAsia="Times New Roman" w:cstheme="minorHAnsi"/>
           <w:sz w:val="24"/>
           <w:szCs w:val="24"/>
-          <w:lang/>
         </w:rPr>
         <w:t>) occur frequently.</w:t>
       </w:r>
@@ -3949,7 +4089,6 @@
           <w:rFonts w:eastAsia="Times New Roman" w:cstheme="minorHAnsi"/>
           <w:sz w:val="24"/>
           <w:szCs w:val="24"/>
-          <w:lang/>
         </w:rPr>
         <w:t xml:space="preserve">The 100-episode moving average stabilizes close to the target line much earlier than in vanilla REINFORCE, although it crosses the target threshold slightly later, at </w:t>
       </w:r>
@@ -3960,7 +4099,6 @@
           <w:bCs/>
           <w:sz w:val="24"/>
           <w:szCs w:val="24"/>
-          <w:lang/>
         </w:rPr>
         <w:t>episode 704</w:t>
       </w:r>
@@ -3969,7 +4107,6 @@
           <w:rFonts w:eastAsia="Times New Roman" w:cstheme="minorHAnsi"/>
           <w:sz w:val="24"/>
           <w:szCs w:val="24"/>
-          <w:lang/>
         </w:rPr>
         <w:t xml:space="preserve">, with a final average reward of </w:t>
       </w:r>
@@ -3980,7 +4117,6 @@
           <w:bCs/>
           <w:sz w:val="24"/>
           <w:szCs w:val="24"/>
-          <w:lang/>
         </w:rPr>
         <w:t>477.09</w:t>
       </w:r>
@@ -3989,7 +4125,6 @@
           <w:rFonts w:eastAsia="Times New Roman" w:cstheme="minorHAnsi"/>
           <w:sz w:val="24"/>
           <w:szCs w:val="24"/>
-          <w:lang/>
         </w:rPr>
         <w:t>.</w:t>
       </w:r>
@@ -4027,7 +4162,6 @@
           <w:rFonts w:eastAsia="Times New Roman" w:cstheme="minorHAnsi"/>
           <w:sz w:val="24"/>
           <w:szCs w:val="24"/>
-          <w:lang/>
         </w:rPr>
       </w:pPr>
       <w:r>
@@ -4035,7 +4169,6 @@
           <w:rFonts w:eastAsia="Times New Roman" w:cstheme="minorHAnsi"/>
           <w:sz w:val="24"/>
           <w:szCs w:val="24"/>
-          <w:lang/>
         </w:rPr>
         <w:t>Crucially, after convergence, the moving average remains stable, and although individual episodes still fluctuate, the frequency and depth of reward collapses are visibly reduced compared to vanilla REINFORCE.</w:t>
       </w:r>
@@ -4049,7 +4182,6 @@
           <w:bCs/>
           <w:sz w:val="24"/>
           <w:szCs w:val="24"/>
-          <w:lang/>
         </w:rPr>
       </w:pPr>
       <w:r>
@@ -4059,7 +4191,6 @@
           <w:bCs/>
           <w:sz w:val="24"/>
           <w:szCs w:val="24"/>
-          <w:lang/>
         </w:rPr>
         <w:t>Variance Reduction and Loss Behavior</w:t>
       </w:r>
@@ -4071,7 +4202,6 @@
           <w:rFonts w:eastAsia="Times New Roman" w:cstheme="minorHAnsi"/>
           <w:sz w:val="24"/>
           <w:szCs w:val="24"/>
-          <w:lang/>
         </w:rPr>
       </w:pPr>
       <w:r>
@@ -4079,7 +4209,6 @@
           <w:rFonts w:eastAsia="Times New Roman" w:cstheme="minorHAnsi"/>
           <w:sz w:val="24"/>
           <w:szCs w:val="24"/>
-          <w:lang/>
         </w:rPr>
         <w:t xml:space="preserve">The reward plot shows </w:t>
       </w:r>
@@ -4090,7 +4219,6 @@
           <w:bCs/>
           <w:sz w:val="24"/>
           <w:szCs w:val="24"/>
-          <w:lang/>
         </w:rPr>
         <w:t>reduced variance</w:t>
       </w:r>
@@ -4099,7 +4227,6 @@
           <w:rFonts w:eastAsia="Times New Roman" w:cstheme="minorHAnsi"/>
           <w:sz w:val="24"/>
           <w:szCs w:val="24"/>
-          <w:lang/>
         </w:rPr>
         <w:t xml:space="preserve"> relative to vanilla REINFORCE. While suboptimal episodes still occur, long streaks of high-reward episodes dominate the later training phase. This reflects the effect of subtracting a learned value baseline, which reduces gradient variance without biasing the policy update.</w:t>
       </w:r>
@@ -4118,7 +4245,6 @@
           <w:rFonts w:eastAsia="Times New Roman" w:cstheme="minorHAnsi"/>
           <w:sz w:val="24"/>
           <w:szCs w:val="24"/>
-          <w:lang/>
         </w:rPr>
         <w:t xml:space="preserve">The </w:t>
       </w:r>
@@ -4129,7 +4255,6 @@
           <w:bCs/>
           <w:sz w:val="24"/>
           <w:szCs w:val="24"/>
-          <w:lang/>
         </w:rPr>
         <w:t>REINFORCE w/ Baseline: Loss</w:t>
       </w:r>
@@ -4138,7 +4263,6 @@
           <w:rFonts w:eastAsia="Times New Roman" w:cstheme="minorHAnsi"/>
           <w:sz w:val="24"/>
           <w:szCs w:val="24"/>
-          <w:lang/>
         </w:rPr>
         <w:t xml:space="preserve"> plot differs fundamentally in scale and structure. Loss values are consistently positive and significantly larger, often in the range of 300–500, with occasional spikes above 1000. This behavior is expected, as the plotted loss now reflects both actor and critic learning dynamics.</w:t>
       </w:r>
@@ -4157,7 +4281,6 @@
           <w:rFonts w:eastAsia="Times New Roman" w:cstheme="minorHAnsi"/>
           <w:sz w:val="24"/>
           <w:szCs w:val="24"/>
-          <w:lang/>
         </w:rPr>
         <w:lastRenderedPageBreak/>
         <w:t xml:space="preserve">Despite the larger magnitude and occasional spikes, the loss curve shows a </w:t>
@@ -4169,7 +4292,6 @@
           <w:bCs/>
           <w:sz w:val="24"/>
           <w:szCs w:val="24"/>
-          <w:lang/>
         </w:rPr>
         <w:t>stable band rather than symmetric oscillation around zero</w:t>
       </w:r>
@@ -4178,7 +4300,6 @@
           <w:rFonts w:eastAsia="Times New Roman" w:cstheme="minorHAnsi"/>
           <w:sz w:val="24"/>
           <w:szCs w:val="24"/>
-          <w:lang/>
         </w:rPr>
         <w:t>, indicating more consistent gradient directionality. Importantly, these spikes do not correspond to collapses in reward, suggesting that the policy is robust to critic noise.</w:t>
       </w:r>
@@ -4208,7 +4329,6 @@
           <w:rFonts w:eastAsia="Times New Roman" w:cstheme="minorHAnsi"/>
           <w:sz w:val="24"/>
           <w:szCs w:val="24"/>
-          <w:lang/>
         </w:rPr>
       </w:pPr>
       <w:r>
@@ -4216,7 +4336,6 @@
           <w:rFonts w:eastAsia="Times New Roman" w:cstheme="minorHAnsi"/>
           <w:sz w:val="24"/>
           <w:szCs w:val="24"/>
-          <w:lang/>
         </w:rPr>
         <w:t xml:space="preserve">Both algorithms successfully solve the CartPole task and achieve comparable final performance. However, the plots clearly show that </w:t>
       </w:r>
@@ -4227,7 +4346,6 @@
           <w:bCs/>
           <w:sz w:val="24"/>
           <w:szCs w:val="24"/>
-          <w:lang/>
         </w:rPr>
         <w:t>REINFORCE with baseline provides significantly better training stability, lower reward variance, and earlier entry into high-performance regimes</w:t>
       </w:r>
@@ -4236,7 +4354,6 @@
           <w:rFonts w:eastAsia="Times New Roman" w:cstheme="minorHAnsi"/>
           <w:sz w:val="24"/>
           <w:szCs w:val="24"/>
-          <w:lang/>
         </w:rPr>
         <w:t>. Vanilla REINFORCE converges slightly earlier by the moving-average criterion but does so with persistent instability and inefficient learning dynamics.</w:t>
       </w:r>
@@ -6452,6 +6569,7 @@
       <w:r>
         <w:rPr>
           <w:rFonts w:eastAsia="Times New Roman" w:cstheme="minorHAnsi"/>
+          <w:noProof/>
           <w:color w:val="70AD47" w:themeColor="accent6"/>
         </w:rPr>
         <w:drawing>
@@ -6557,7 +6675,6 @@
           <w:rFonts w:eastAsia="Times New Roman" w:cstheme="minorHAnsi"/>
           <w:b/>
           <w:bCs/>
-          <w:lang/>
         </w:rPr>
       </w:pPr>
       <w:r>
@@ -6565,7 +6682,6 @@
           <w:rFonts w:eastAsia="Times New Roman" w:cstheme="minorHAnsi"/>
           <w:b/>
           <w:bCs/>
-          <w:lang/>
         </w:rPr>
         <w:t>Reward Trajectory and Convergence</w:t>
       </w:r>
@@ -6575,13 +6691,11 @@
         <w:bidi w:val="0"/>
         <w:rPr>
           <w:rFonts w:eastAsia="Times New Roman" w:cstheme="minorHAnsi"/>
-          <w:lang/>
-        </w:rPr>
-      </w:pPr>
-      <w:r>
-        <w:rPr>
-          <w:rFonts w:eastAsia="Times New Roman" w:cstheme="minorHAnsi"/>
-          <w:lang/>
+        </w:rPr>
+      </w:pPr>
+      <w:r>
+        <w:rPr>
+          <w:rFonts w:eastAsia="Times New Roman" w:cstheme="minorHAnsi"/>
         </w:rPr>
         <w:t xml:space="preserve">From the </w:t>
       </w:r>
@@ -6590,22 +6704,12 @@
           <w:rFonts w:eastAsia="Times New Roman" w:cstheme="minorHAnsi"/>
           <w:b/>
           <w:bCs/>
-          <w:lang/>
-        </w:rPr>
-        <w:t>Actor–Critic</w:t>
-      </w:r>
-      <w:r>
-        <w:rPr>
-          <w:rFonts w:eastAsia="Times New Roman" w:cstheme="minorHAnsi"/>
-          <w:b/>
-          <w:bCs/>
-        </w:rPr>
-        <w:t xml:space="preserve"> </w:t>
-      </w:r>
-      <w:r>
-        <w:rPr>
-          <w:rFonts w:eastAsia="Times New Roman" w:cstheme="minorHAnsi"/>
-          <w:lang/>
+        </w:rPr>
+        <w:t xml:space="preserve">Actor–Critic </w:t>
+      </w:r>
+      <w:r>
+        <w:rPr>
+          <w:rFonts w:eastAsia="Times New Roman" w:cstheme="minorHAnsi"/>
         </w:rPr>
         <w:t xml:space="preserve">Rewards plot, learning begins slowly, with rewards remaining low for the first </w:t>
       </w:r>
@@ -6613,7 +6717,6 @@
         <m:r>
           <w:rPr>
             <w:rFonts w:ascii="Cambria Math" w:eastAsia="Times New Roman" w:hAnsi="Cambria Math" w:cstheme="minorHAnsi"/>
-            <w:lang/>
           </w:rPr>
           <m:t>~150</m:t>
         </m:r>
@@ -6621,7 +6724,6 @@
       <w:r>
         <w:rPr>
           <w:rFonts w:eastAsia="Times New Roman" w:cstheme="minorHAnsi"/>
-          <w:lang/>
         </w:rPr>
         <w:t xml:space="preserve"> episodes. Compared to both </w:t>
       </w:r>
@@ -6630,14 +6732,12 @@
           <w:rFonts w:eastAsia="Times New Roman" w:cstheme="minorHAnsi"/>
           <w:b/>
           <w:bCs/>
-          <w:lang/>
         </w:rPr>
         <w:t>REINFORCE</w:t>
       </w:r>
       <w:r>
         <w:rPr>
           <w:rFonts w:eastAsia="Times New Roman" w:cstheme="minorHAnsi"/>
-          <w:lang/>
         </w:rPr>
         <w:t xml:space="preserve"> variants, the early learning phase is noisier and less monotonic. Between episodes </w:t>
       </w:r>
@@ -6645,7 +6745,6 @@
         <m:r>
           <w:rPr>
             <w:rFonts w:ascii="Cambria Math" w:eastAsia="Times New Roman" w:hAnsi="Cambria Math" w:cstheme="minorHAnsi"/>
-            <w:lang/>
           </w:rPr>
           <m:t>~200</m:t>
         </m:r>
@@ -6653,7 +6752,6 @@
       <w:r>
         <w:rPr>
           <w:rFonts w:eastAsia="Times New Roman" w:cstheme="minorHAnsi"/>
-          <w:lang/>
         </w:rPr>
         <w:t xml:space="preserve"> and </w:t>
       </w:r>
@@ -6661,7 +6759,6 @@
         <m:r>
           <w:rPr>
             <w:rFonts w:ascii="Cambria Math" w:eastAsia="Times New Roman" w:hAnsi="Cambria Math" w:cstheme="minorHAnsi"/>
-            <w:lang/>
           </w:rPr>
           <m:t>~350</m:t>
         </m:r>
@@ -6669,7 +6766,6 @@
       <w:r>
         <w:rPr>
           <w:rFonts w:eastAsia="Times New Roman" w:cstheme="minorHAnsi"/>
-          <w:lang/>
         </w:rPr>
         <w:t>, the agent begins to occasionally achieve high-reward episodes (close to 500), but these are interspersed with sharp collapses to very low rewards.</w:t>
       </w:r>
@@ -6679,13 +6775,11 @@
         <w:bidi w:val="0"/>
         <w:rPr>
           <w:rFonts w:eastAsia="Times New Roman" w:cstheme="minorHAnsi"/>
-          <w:lang/>
-        </w:rPr>
-      </w:pPr>
-      <w:r>
-        <w:rPr>
-          <w:rFonts w:eastAsia="Times New Roman" w:cstheme="minorHAnsi"/>
-          <w:lang/>
+        </w:rPr>
+      </w:pPr>
+      <w:r>
+        <w:rPr>
+          <w:rFonts w:eastAsia="Times New Roman" w:cstheme="minorHAnsi"/>
         </w:rPr>
         <w:t xml:space="preserve">A particularly important feature visible in the plot is the </w:t>
       </w:r>
@@ -6694,14 +6788,12 @@
           <w:rFonts w:eastAsia="Times New Roman" w:cstheme="minorHAnsi"/>
           <w:b/>
           <w:bCs/>
-          <w:lang/>
         </w:rPr>
         <w:t>mid-training regression</w:t>
       </w:r>
       <w:r>
         <w:rPr>
           <w:rFonts w:eastAsia="Times New Roman" w:cstheme="minorHAnsi"/>
-          <w:lang/>
         </w:rPr>
         <w:t xml:space="preserve"> around episodes </w:t>
       </w:r>
@@ -6709,7 +6801,6 @@
         <m:r>
           <w:rPr>
             <w:rFonts w:ascii="Cambria Math" w:eastAsia="Times New Roman" w:hAnsi="Cambria Math" w:cstheme="minorHAnsi"/>
-            <w:lang/>
           </w:rPr>
           <m:t>~350-450</m:t>
         </m:r>
@@ -6717,7 +6808,6 @@
       <w:r>
         <w:rPr>
           <w:rFonts w:eastAsia="Times New Roman" w:cstheme="minorHAnsi"/>
-          <w:lang/>
         </w:rPr>
         <w:t xml:space="preserve">, where the moving average reward drops significantly, even after having previously improved. This is a clear instance of </w:t>
       </w:r>
@@ -6726,14 +6816,12 @@
           <w:rFonts w:eastAsia="Times New Roman" w:cstheme="minorHAnsi"/>
           <w:b/>
           <w:bCs/>
-          <w:lang/>
         </w:rPr>
         <w:t>catastrophic forgetting</w:t>
       </w:r>
       <w:r>
         <w:rPr>
           <w:rFonts w:eastAsia="Times New Roman" w:cstheme="minorHAnsi"/>
-          <w:lang/>
         </w:rPr>
         <w:t>, where policy updates degrade previously learned behavior.</w:t>
       </w:r>
@@ -6748,7 +6836,6 @@
       <w:r>
         <w:rPr>
           <w:rFonts w:eastAsia="Times New Roman" w:cstheme="minorHAnsi"/>
-          <w:lang/>
         </w:rPr>
         <w:t xml:space="preserve">After approximately episode </w:t>
       </w:r>
@@ -6756,7 +6843,6 @@
         <m:r>
           <w:rPr>
             <w:rFonts w:ascii="Cambria Math" w:eastAsia="Times New Roman" w:hAnsi="Cambria Math" w:cstheme="minorHAnsi"/>
-            <w:lang/>
           </w:rPr>
           <m:t>~500</m:t>
         </m:r>
@@ -6764,7 +6850,6 @@
       <w:r>
         <w:rPr>
           <w:rFonts w:eastAsia="Times New Roman" w:cstheme="minorHAnsi"/>
-          <w:lang/>
         </w:rPr>
         <w:t xml:space="preserve">, performance improves rapidly and decisively. The moving average reward climbs steeply and crosses the target threshold shortly thereafter, making Actor–Critic the </w:t>
       </w:r>
@@ -6773,14 +6858,12 @@
           <w:rFonts w:eastAsia="Times New Roman" w:cstheme="minorHAnsi"/>
           <w:b/>
           <w:bCs/>
-          <w:lang/>
         </w:rPr>
         <w:t>fastest of the three agents to reach the target</w:t>
       </w:r>
       <w:r>
         <w:rPr>
           <w:rFonts w:eastAsia="Times New Roman" w:cstheme="minorHAnsi"/>
-          <w:lang/>
         </w:rPr>
         <w:t xml:space="preserve"> once stable learning is achieved. Despite the turbulent path, convergence is ultimately strong and decisive.</w:t>
       </w:r>
@@ -6826,7 +6909,6 @@
           <w:rFonts w:eastAsia="Times New Roman" w:cstheme="minorHAnsi"/>
           <w:b/>
           <w:bCs/>
-          <w:lang/>
         </w:rPr>
       </w:pPr>
       <w:r>
@@ -6834,7 +6916,6 @@
           <w:rFonts w:eastAsia="Times New Roman" w:cstheme="minorHAnsi"/>
           <w:b/>
           <w:bCs/>
-          <w:lang/>
         </w:rPr>
         <w:t>Instability and Sensitivity to Hyperparameters</w:t>
       </w:r>
@@ -6844,7 +6925,6 @@
         <w:bidi w:val="0"/>
         <w:rPr>
           <w:rFonts w:eastAsia="Times New Roman" w:cstheme="minorHAnsi"/>
-          <w:lang/>
         </w:rPr>
       </w:pPr>
       <w:r>
@@ -6856,7 +6936,6 @@
       <w:r>
         <w:rPr>
           <w:rFonts w:eastAsia="Times New Roman" w:cstheme="minorHAnsi"/>
-          <w:lang/>
         </w:rPr>
         <w:t xml:space="preserve">changes in learning rate or scheduler parameters caused catastrophic. </w:t>
       </w:r>
@@ -6869,7 +6948,6 @@
       <w:r>
         <w:rPr>
           <w:rFonts w:eastAsia="Times New Roman" w:cstheme="minorHAnsi"/>
-          <w:lang/>
         </w:rPr>
         <w:t>T</w:t>
       </w:r>
@@ -6882,7 +6960,6 @@
       <w:r>
         <w:rPr>
           <w:rFonts w:eastAsia="Times New Roman" w:cstheme="minorHAnsi"/>
-          <w:lang/>
         </w:rPr>
         <w:t>he sharp drops in reward and the non-monotonic learning trajectory</w:t>
       </w:r>
@@ -6895,7 +6972,6 @@
       <w:r>
         <w:rPr>
           <w:rFonts w:eastAsia="Times New Roman" w:cstheme="minorHAnsi"/>
-          <w:lang/>
         </w:rPr>
         <w:t xml:space="preserve"> indicate a high sensitivity to optimization dynamics.</w:t>
       </w:r>
@@ -6908,7 +6984,6 @@
       <w:r>
         <w:rPr>
           <w:rFonts w:eastAsia="Times New Roman" w:cstheme="minorHAnsi"/>
-          <w:lang/>
         </w:rPr>
         <w:t>This sensitivity arises from several factors inherent to the Actor–Critic formulation and visible in your implementation:</w:t>
       </w:r>
@@ -6923,7 +6998,6 @@
         <w:bidi w:val="0"/>
         <w:rPr>
           <w:rFonts w:eastAsia="Times New Roman" w:cstheme="minorHAnsi"/>
-          <w:lang/>
         </w:rPr>
       </w:pPr>
       <w:r>
@@ -6931,14 +7005,12 @@
           <w:rFonts w:eastAsia="Times New Roman" w:cstheme="minorHAnsi"/>
           <w:b/>
           <w:bCs/>
-          <w:lang/>
         </w:rPr>
         <w:t>Bootstrapped updates</w:t>
       </w:r>
       <w:r>
         <w:rPr>
           <w:rFonts w:eastAsia="Times New Roman" w:cstheme="minorHAnsi"/>
-          <w:lang/>
         </w:rPr>
         <w:t>: Unlike REINFORCE, Actor</w:t>
       </w:r>
@@ -6951,7 +7023,6 @@
       <w:r>
         <w:rPr>
           <w:rFonts w:eastAsia="Times New Roman" w:cstheme="minorHAnsi"/>
-          <w:lang/>
         </w:rPr>
         <w:t>Critic relies on TD targets, which means errors in the critic immediately propagate into the actor.</w:t>
       </w:r>
@@ -6966,7 +7037,6 @@
         <w:bidi w:val="0"/>
         <w:rPr>
           <w:rFonts w:eastAsia="Times New Roman" w:cstheme="minorHAnsi"/>
-          <w:lang/>
         </w:rPr>
       </w:pPr>
       <w:r>
@@ -6974,7 +7044,6 @@
           <w:rFonts w:eastAsia="Times New Roman" w:cstheme="minorHAnsi"/>
           <w:b/>
           <w:bCs/>
-          <w:lang/>
         </w:rPr>
         <w:lastRenderedPageBreak/>
         <w:t>Online updates at every timestep</w:t>
@@ -6982,7 +7051,6 @@
       <w:r>
         <w:rPr>
           <w:rFonts w:eastAsia="Times New Roman" w:cstheme="minorHAnsi"/>
-          <w:lang/>
         </w:rPr>
         <w:t>: Policy and value networks are updated continuously rather than episodically, amplifying the effect of unstable gradients.</w:t>
       </w:r>
@@ -6997,7 +7065,6 @@
         <w:bidi w:val="0"/>
         <w:rPr>
           <w:rFonts w:eastAsia="Times New Roman" w:cstheme="minorHAnsi"/>
-          <w:lang/>
         </w:rPr>
       </w:pPr>
       <w:r>
@@ -7005,14 +7072,12 @@
           <w:rFonts w:eastAsia="Times New Roman" w:cstheme="minorHAnsi"/>
           <w:b/>
           <w:bCs/>
-          <w:lang/>
         </w:rPr>
         <w:t>Separate actor and critic learning rates</w:t>
       </w:r>
       <w:r>
         <w:rPr>
           <w:rFonts w:eastAsia="Times New Roman" w:cstheme="minorHAnsi"/>
-          <w:lang/>
         </w:rPr>
         <w:t>: Small mismatches between actor and critic learning speed can cause policy collapse.</w:t>
       </w:r>
@@ -7023,13 +7088,11 @@
         <w:bidi w:val="0"/>
         <w:rPr>
           <w:rFonts w:eastAsia="Times New Roman" w:cstheme="minorHAnsi"/>
-          <w:lang/>
-        </w:rPr>
-      </w:pPr>
-      <w:r>
-        <w:rPr>
-          <w:rFonts w:eastAsia="Times New Roman" w:cstheme="minorHAnsi"/>
-          <w:lang/>
+        </w:rPr>
+      </w:pPr>
+      <w:r>
+        <w:rPr>
+          <w:rFonts w:eastAsia="Times New Roman" w:cstheme="minorHAnsi"/>
         </w:rPr>
         <w:t>The fact that only a minimalistic configuration succeeded reinforces the idea that this setup operates close to the edge of stability.</w:t>
       </w:r>
@@ -7042,7 +7105,6 @@
           <w:rFonts w:eastAsia="Times New Roman" w:cstheme="minorHAnsi"/>
           <w:b/>
           <w:bCs/>
-          <w:lang/>
         </w:rPr>
       </w:pPr>
       <w:r>
@@ -7050,7 +7112,6 @@
           <w:rFonts w:eastAsia="Times New Roman" w:cstheme="minorHAnsi"/>
           <w:b/>
           <w:bCs/>
-          <w:lang/>
         </w:rPr>
         <w:t>Loss Behavior and Training Dynamics</w:t>
       </w:r>
@@ -7061,13 +7122,11 @@
         <w:bidi w:val="0"/>
         <w:rPr>
           <w:rFonts w:eastAsia="Times New Roman" w:cstheme="minorHAnsi"/>
-          <w:lang/>
-        </w:rPr>
-      </w:pPr>
-      <w:r>
-        <w:rPr>
-          <w:rFonts w:eastAsia="Times New Roman" w:cstheme="minorHAnsi"/>
-          <w:lang/>
+        </w:rPr>
+      </w:pPr>
+      <w:r>
+        <w:rPr>
+          <w:rFonts w:eastAsia="Times New Roman" w:cstheme="minorHAnsi"/>
         </w:rPr>
         <w:t xml:space="preserve">The </w:t>
       </w:r>
@@ -7076,14 +7135,12 @@
           <w:rFonts w:eastAsia="Times New Roman" w:cstheme="minorHAnsi"/>
           <w:b/>
           <w:bCs/>
-          <w:lang/>
         </w:rPr>
         <w:t>Actor–Critic: Loss</w:t>
       </w:r>
       <w:r>
         <w:rPr>
           <w:rFonts w:eastAsia="Times New Roman" w:cstheme="minorHAnsi"/>
-          <w:lang/>
         </w:rPr>
         <w:t xml:space="preserve"> plot provides further insight. For most of training, the loss remains relatively small, but it exhibits </w:t>
       </w:r>
@@ -7092,14 +7149,12 @@
           <w:rFonts w:eastAsia="Times New Roman" w:cstheme="minorHAnsi"/>
           <w:b/>
           <w:bCs/>
-          <w:lang/>
         </w:rPr>
         <w:t>large, isolated spikes</w:t>
       </w:r>
       <w:r>
         <w:rPr>
           <w:rFonts w:eastAsia="Times New Roman" w:cstheme="minorHAnsi"/>
-          <w:lang/>
         </w:rPr>
         <w:t>, particularly around the same region where reward collapses occur.</w:t>
       </w:r>
@@ -7110,13 +7165,11 @@
         <w:bidi w:val="0"/>
         <w:rPr>
           <w:rFonts w:eastAsia="Times New Roman" w:cstheme="minorHAnsi"/>
-          <w:lang/>
-        </w:rPr>
-      </w:pPr>
-      <w:r>
-        <w:rPr>
-          <w:rFonts w:eastAsia="Times New Roman" w:cstheme="minorHAnsi"/>
-          <w:lang/>
+        </w:rPr>
+      </w:pPr>
+      <w:r>
+        <w:rPr>
+          <w:rFonts w:eastAsia="Times New Roman" w:cstheme="minorHAnsi"/>
         </w:rPr>
         <w:t>These spikes correspond to moments when:</w:t>
       </w:r>
@@ -7131,13 +7184,11 @@
         <w:bidi w:val="0"/>
         <w:rPr>
           <w:rFonts w:eastAsia="Times New Roman" w:cstheme="minorHAnsi"/>
-          <w:lang/>
-        </w:rPr>
-      </w:pPr>
-      <w:r>
-        <w:rPr>
-          <w:rFonts w:eastAsia="Times New Roman" w:cstheme="minorHAnsi"/>
-          <w:lang/>
+        </w:rPr>
+      </w:pPr>
+      <w:r>
+        <w:rPr>
+          <w:rFonts w:eastAsia="Times New Roman" w:cstheme="minorHAnsi"/>
         </w:rPr>
         <w:t>The critic produces poor value estimates.</w:t>
       </w:r>
@@ -7152,13 +7203,11 @@
         <w:bidi w:val="0"/>
         <w:rPr>
           <w:rFonts w:eastAsia="Times New Roman" w:cstheme="minorHAnsi"/>
-          <w:lang/>
-        </w:rPr>
-      </w:pPr>
-      <w:r>
-        <w:rPr>
-          <w:rFonts w:eastAsia="Times New Roman" w:cstheme="minorHAnsi"/>
-          <w:lang/>
+        </w:rPr>
+      </w:pPr>
+      <w:r>
+        <w:rPr>
+          <w:rFonts w:eastAsia="Times New Roman" w:cstheme="minorHAnsi"/>
         </w:rPr>
         <w:t>The TD error becomes very large.</w:t>
       </w:r>
@@ -7173,13 +7222,11 @@
         <w:bidi w:val="0"/>
         <w:rPr>
           <w:rFonts w:eastAsia="Times New Roman" w:cstheme="minorHAnsi"/>
-          <w:lang/>
-        </w:rPr>
-      </w:pPr>
-      <w:r>
-        <w:rPr>
-          <w:rFonts w:eastAsia="Times New Roman" w:cstheme="minorHAnsi"/>
-          <w:lang/>
+        </w:rPr>
+      </w:pPr>
+      <w:r>
+        <w:rPr>
+          <w:rFonts w:eastAsia="Times New Roman" w:cstheme="minorHAnsi"/>
         </w:rPr>
         <w:t>The actor receives misleading advantage signals.</w:t>
       </w:r>
@@ -7190,13 +7237,11 @@
         <w:bidi w:val="0"/>
         <w:rPr>
           <w:rFonts w:eastAsia="Times New Roman" w:cstheme="minorHAnsi"/>
-          <w:lang/>
-        </w:rPr>
-      </w:pPr>
-      <w:r>
-        <w:rPr>
-          <w:rFonts w:eastAsia="Times New Roman" w:cstheme="minorHAnsi"/>
-          <w:lang/>
+        </w:rPr>
+      </w:pPr>
+      <w:r>
+        <w:rPr>
+          <w:rFonts w:eastAsia="Times New Roman" w:cstheme="minorHAnsi"/>
         </w:rPr>
         <w:t>Importantly, after the final stabilization phase, the loss collapses toward zero and remains there, coinciding with the rapid rise in rewards. This indicates that once the critic and actor become aligned, learning becomes both efficient and stable.</w:t>
       </w:r>
@@ -7215,7 +7260,6 @@
           <w:rFonts w:eastAsia="Times New Roman" w:cstheme="minorHAnsi"/>
           <w:b/>
           <w:bCs/>
-          <w:lang/>
         </w:rPr>
         <w:t>Comparison to REINFORCE Variants</w:t>
       </w:r>
@@ -7242,6 +7286,7 @@
           <w:rFonts w:eastAsia="Times New Roman" w:cstheme="minorHAnsi"/>
           <w:b/>
           <w:bCs/>
+          <w:noProof/>
         </w:rPr>
         <w:drawing>
           <wp:inline distT="0" distB="0" distL="0" distR="0" wp14:anchorId="6AA21BE6" wp14:editId="188EC019">
@@ -7285,13 +7330,11 @@
         <w:bidi w:val="0"/>
         <w:rPr>
           <w:rFonts w:eastAsia="Times New Roman" w:cstheme="minorHAnsi"/>
-          <w:lang/>
-        </w:rPr>
-      </w:pPr>
-      <w:r>
-        <w:rPr>
-          <w:rFonts w:eastAsia="Times New Roman" w:cstheme="minorHAnsi"/>
-          <w:lang/>
+        </w:rPr>
+      </w:pPr>
+      <w:r>
+        <w:rPr>
+          <w:rFonts w:eastAsia="Times New Roman" w:cstheme="minorHAnsi"/>
         </w:rPr>
         <w:t xml:space="preserve">From the </w:t>
       </w:r>
@@ -7300,14 +7343,12 @@
           <w:rFonts w:eastAsia="Times New Roman" w:cstheme="minorHAnsi"/>
           <w:b/>
           <w:bCs/>
-          <w:lang/>
         </w:rPr>
         <w:t>Moving Average Reward comparison plot</w:t>
       </w:r>
       <w:r>
         <w:rPr>
           <w:rFonts w:eastAsia="Times New Roman" w:cstheme="minorHAnsi"/>
-          <w:lang/>
         </w:rPr>
         <w:t>, the contrast is clear:</w:t>
       </w:r>
@@ -7322,7 +7363,6 @@
         <w:bidi w:val="0"/>
         <w:rPr>
           <w:rFonts w:eastAsia="Times New Roman" w:cstheme="minorHAnsi"/>
-          <w:lang/>
         </w:rPr>
       </w:pPr>
       <w:r>
@@ -7330,14 +7370,12 @@
           <w:rFonts w:eastAsia="Times New Roman" w:cstheme="minorHAnsi"/>
           <w:b/>
           <w:bCs/>
-          <w:lang/>
         </w:rPr>
         <w:t>REINFORCE with baseline</w:t>
       </w:r>
       <w:r>
         <w:rPr>
           <w:rFonts w:eastAsia="Times New Roman" w:cstheme="minorHAnsi"/>
-          <w:lang/>
         </w:rPr>
         <w:t xml:space="preserve"> shows the smoothest and most stable learning curve, reaching high rewards early and maintaining them consistently.</w:t>
       </w:r>
@@ -7352,7 +7390,6 @@
         <w:bidi w:val="0"/>
         <w:rPr>
           <w:rFonts w:eastAsia="Times New Roman" w:cstheme="minorHAnsi"/>
-          <w:lang/>
         </w:rPr>
       </w:pPr>
       <w:r>
@@ -7360,14 +7397,12 @@
           <w:rFonts w:eastAsia="Times New Roman" w:cstheme="minorHAnsi"/>
           <w:b/>
           <w:bCs/>
-          <w:lang/>
         </w:rPr>
         <w:t>Vanilla REINFORCE</w:t>
       </w:r>
       <w:r>
         <w:rPr>
           <w:rFonts w:eastAsia="Times New Roman" w:cstheme="minorHAnsi"/>
-          <w:lang/>
         </w:rPr>
         <w:t xml:space="preserve"> improves steadily but with persistent variance and slower convergence.</w:t>
       </w:r>
@@ -7382,7 +7417,6 @@
         <w:bidi w:val="0"/>
         <w:rPr>
           <w:rFonts w:eastAsia="Times New Roman" w:cstheme="minorHAnsi"/>
-          <w:lang/>
         </w:rPr>
       </w:pPr>
       <w:r>
@@ -7390,14 +7424,12 @@
           <w:rFonts w:eastAsia="Times New Roman" w:cstheme="minorHAnsi"/>
           <w:b/>
           <w:bCs/>
-          <w:lang/>
         </w:rPr>
         <w:t>Actor–Critic</w:t>
       </w:r>
       <w:r>
         <w:rPr>
           <w:rFonts w:eastAsia="Times New Roman" w:cstheme="minorHAnsi"/>
-          <w:lang/>
         </w:rPr>
         <w:t xml:space="preserve"> follows the most chaotic trajectory, lagging initially, regressing mid-training, and then accelerating rapidly to convergence.</w:t>
       </w:r>
@@ -7412,7 +7444,6 @@
       <w:r>
         <w:rPr>
           <w:rFonts w:eastAsia="Times New Roman" w:cstheme="minorHAnsi"/>
-          <w:lang/>
         </w:rPr>
         <w:t>Despite its instability, Actor–Critic ultimately overtakes vanilla REINFORCE and reaches the target in fewer episodes, demonstrating superior asymptotic learning speed once stable.</w:t>
       </w:r>
@@ -7433,11 +7464,1486 @@
     </w:p>
     <w:p>
       <w:pPr>
+        <w:bidi w:val="0"/>
+        <w:rPr>
+          <w:rFonts w:eastAsia="Times New Roman" w:cstheme="minorHAnsi"/>
+        </w:rPr>
+      </w:pPr>
+    </w:p>
+    <w:p>
+      <w:pPr>
+        <w:bidi w:val="0"/>
+        <w:rPr>
+          <w:rFonts w:eastAsia="Times New Roman" w:cstheme="minorHAnsi"/>
+        </w:rPr>
+      </w:pPr>
+    </w:p>
+    <w:p>
+      <w:pPr>
+        <w:pStyle w:val="Heading1"/>
+        <w:bidi w:val="0"/>
+        <w:rPr>
+          <w:rFonts w:eastAsia="Times New Roman"/>
+        </w:rPr>
+      </w:pPr>
+      <w:r>
+        <w:rPr>
+          <w:rFonts w:eastAsia="Times New Roman"/>
+        </w:rPr>
+        <w:lastRenderedPageBreak/>
+        <w:t>Appendix</w:t>
+      </w:r>
+    </w:p>
+    <w:p>
+      <w:pPr>
+        <w:bidi w:val="0"/>
+        <w:rPr>
+          <w:b/>
+          <w:bCs/>
+        </w:rPr>
+      </w:pPr>
+      <w:bookmarkStart w:id="0" w:name="_GoBack"/>
+      <w:r>
+        <w:rPr>
+          <w:b/>
+          <w:bCs/>
+        </w:rPr>
+        <w:t>Hyperparameter Search</w:t>
+      </w:r>
+      <w:r>
+        <w:rPr>
+          <w:b/>
+          <w:bCs/>
+        </w:rPr>
+        <w:t xml:space="preserve"> space</w:t>
+      </w:r>
+    </w:p>
+    <w:tbl>
+      <w:tblPr>
+        <w:tblStyle w:val="TableGrid"/>
+        <w:tblW w:w="0" w:type="auto"/>
+        <w:tblLook w:val="04A0" w:firstRow="1" w:lastRow="0" w:firstColumn="1" w:lastColumn="0" w:noHBand="0" w:noVBand="1"/>
+      </w:tblPr>
+      <w:tblGrid>
+        <w:gridCol w:w="2117"/>
+        <w:gridCol w:w="2129"/>
+        <w:gridCol w:w="2683"/>
+        <w:gridCol w:w="2087"/>
+      </w:tblGrid>
+      <w:tr>
+        <w:tc>
+          <w:tcPr>
+            <w:tcW w:w="2254" w:type="dxa"/>
+            <w:vAlign w:val="center"/>
+          </w:tcPr>
+          <w:bookmarkEnd w:id="0"/>
+          <w:p>
+            <w:pPr>
+              <w:bidi w:val="0"/>
+              <w:jc w:val="center"/>
+              <w:rPr>
+                <w:rFonts w:eastAsia="Times New Roman" w:cstheme="minorHAnsi"/>
+                <w:b/>
+                <w:bCs/>
+              </w:rPr>
+            </w:pPr>
+            <w:r>
+              <w:rPr>
+                <w:rFonts w:cstheme="minorHAnsi"/>
+                <w:b/>
+                <w:bCs/>
+              </w:rPr>
+              <w:t>Algorithm</w:t>
+            </w:r>
+          </w:p>
+        </w:tc>
+        <w:tc>
+          <w:tcPr>
+            <w:tcW w:w="2254" w:type="dxa"/>
+          </w:tcPr>
+          <w:p>
+            <w:pPr>
+              <w:bidi w:val="0"/>
+              <w:rPr>
+                <w:rFonts w:eastAsia="Times New Roman" w:cstheme="minorHAnsi"/>
+                <w:b/>
+                <w:bCs/>
+              </w:rPr>
+            </w:pPr>
+            <w:r>
+              <w:rPr>
+                <w:rFonts w:cstheme="minorHAnsi"/>
+                <w:b/>
+                <w:bCs/>
+              </w:rPr>
+              <w:t>Parameter</w:t>
+            </w:r>
+          </w:p>
+        </w:tc>
+        <w:tc>
+          <w:tcPr>
+            <w:tcW w:w="2254" w:type="dxa"/>
+          </w:tcPr>
+          <w:p>
+            <w:pPr>
+              <w:bidi w:val="0"/>
+              <w:rPr>
+                <w:rFonts w:eastAsia="Times New Roman" w:cstheme="minorHAnsi"/>
+                <w:b/>
+                <w:bCs/>
+              </w:rPr>
+            </w:pPr>
+            <w:r>
+              <w:rPr>
+                <w:rFonts w:cstheme="minorHAnsi"/>
+                <w:b/>
+                <w:bCs/>
+              </w:rPr>
+              <w:t>Search Space Tested</w:t>
+            </w:r>
+          </w:p>
+        </w:tc>
+        <w:tc>
+          <w:tcPr>
+            <w:tcW w:w="2254" w:type="dxa"/>
+          </w:tcPr>
+          <w:p>
+            <w:pPr>
+              <w:bidi w:val="0"/>
+              <w:rPr>
+                <w:rFonts w:eastAsia="Times New Roman" w:cstheme="minorHAnsi"/>
+                <w:b/>
+                <w:bCs/>
+              </w:rPr>
+            </w:pPr>
+            <w:r>
+              <w:rPr>
+                <w:rFonts w:cstheme="minorHAnsi"/>
+                <w:b/>
+                <w:bCs/>
+              </w:rPr>
+              <w:t>Final Value</w:t>
+            </w:r>
+          </w:p>
+        </w:tc>
+      </w:tr>
+      <w:tr>
+        <w:tc>
+          <w:tcPr>
+            <w:tcW w:w="2254" w:type="dxa"/>
+            <w:vMerge w:val="restart"/>
+            <w:vAlign w:val="center"/>
+          </w:tcPr>
+          <w:p>
+            <w:pPr>
+              <w:bidi w:val="0"/>
+              <w:jc w:val="center"/>
+              <w:rPr>
+                <w:rFonts w:eastAsia="Times New Roman" w:cstheme="minorHAnsi"/>
+                <w:b/>
+                <w:bCs/>
+              </w:rPr>
+            </w:pPr>
+            <w:r>
+              <w:rPr>
+                <w:rFonts w:cstheme="minorHAnsi"/>
+                <w:b/>
+                <w:bCs/>
+              </w:rPr>
+              <w:t>REINFORCE</w:t>
+            </w:r>
+          </w:p>
+        </w:tc>
+        <w:tc>
+          <w:tcPr>
+            <w:tcW w:w="2254" w:type="dxa"/>
+            <w:vAlign w:val="bottom"/>
+          </w:tcPr>
+          <w:p>
+            <w:pPr>
+              <w:bidi w:val="0"/>
+              <w:rPr>
+                <w:rFonts w:eastAsia="Times New Roman" w:cstheme="minorHAnsi"/>
+              </w:rPr>
+            </w:pPr>
+            <w:r>
+              <w:rPr>
+                <w:rFonts w:cstheme="minorHAnsi"/>
+              </w:rPr>
+              <w:t>Learning Rate</w:t>
+            </w:r>
+          </w:p>
+        </w:tc>
+        <w:tc>
+          <w:tcPr>
+            <w:tcW w:w="2254" w:type="dxa"/>
+          </w:tcPr>
+          <w:p>
+            <w:pPr>
+              <w:bidi w:val="0"/>
+              <w:jc w:val="center"/>
+              <w:rPr>
+                <w:rFonts w:eastAsia="Times New Roman" w:cstheme="minorHAnsi"/>
+              </w:rPr>
+            </w:pPr>
+            <m:oMathPara>
+              <m:oMath>
+                <m:r>
+                  <m:rPr>
+                    <m:lit/>
+                  </m:rPr>
+                  <w:rPr>
+                    <w:rFonts w:ascii="Cambria Math" w:eastAsia="Times New Roman" w:hAnsi="Cambria Math" w:cstheme="minorHAnsi"/>
+                  </w:rPr>
+                  <m:t>{</m:t>
+                </m:r>
+                <m:r>
+                  <w:rPr>
+                    <w:rFonts w:ascii="Cambria Math" w:eastAsia="Times New Roman" w:hAnsi="Cambria Math" w:cstheme="minorHAnsi"/>
+                  </w:rPr>
+                  <m:t>1</m:t>
+                </m:r>
+                <m:sSup>
+                  <m:sSupPr>
+                    <m:ctrlPr>
+                      <w:rPr>
+                        <w:rFonts w:ascii="Cambria Math" w:eastAsia="Times New Roman" w:hAnsi="Cambria Math" w:cstheme="minorHAnsi"/>
+                        <w:i/>
+                      </w:rPr>
+                    </m:ctrlPr>
+                  </m:sSupPr>
+                  <m:e>
+                    <m:r>
+                      <w:rPr>
+                        <w:rFonts w:ascii="Cambria Math" w:eastAsia="Times New Roman" w:hAnsi="Cambria Math" w:cstheme="minorHAnsi"/>
+                      </w:rPr>
+                      <m:t>e</m:t>
+                    </m:r>
+                  </m:e>
+                  <m:sup>
+                    <m:r>
+                      <w:rPr>
+                        <w:rFonts w:ascii="Cambria Math" w:eastAsia="Times New Roman" w:hAnsi="Cambria Math" w:cstheme="minorHAnsi"/>
+                      </w:rPr>
+                      <m:t>-2</m:t>
+                    </m:r>
+                  </m:sup>
+                </m:sSup>
+                <m:r>
+                  <w:rPr>
+                    <w:rFonts w:ascii="Cambria Math" w:eastAsia="Times New Roman" w:hAnsi="Cambria Math" w:cstheme="minorHAnsi"/>
+                  </w:rPr>
+                  <m:t>,1</m:t>
+                </m:r>
+                <m:sSup>
+                  <m:sSupPr>
+                    <m:ctrlPr>
+                      <w:rPr>
+                        <w:rFonts w:ascii="Cambria Math" w:eastAsia="Times New Roman" w:hAnsi="Cambria Math" w:cstheme="minorHAnsi"/>
+                        <w:i/>
+                      </w:rPr>
+                    </m:ctrlPr>
+                  </m:sSupPr>
+                  <m:e>
+                    <m:r>
+                      <w:rPr>
+                        <w:rFonts w:ascii="Cambria Math" w:eastAsia="Times New Roman" w:hAnsi="Cambria Math" w:cstheme="minorHAnsi"/>
+                      </w:rPr>
+                      <m:t>e</m:t>
+                    </m:r>
+                  </m:e>
+                  <m:sup>
+                    <m:r>
+                      <w:rPr>
+                        <w:rFonts w:ascii="Cambria Math" w:eastAsia="Times New Roman" w:hAnsi="Cambria Math" w:cstheme="minorHAnsi"/>
+                      </w:rPr>
+                      <m:t>-3</m:t>
+                    </m:r>
+                  </m:sup>
+                </m:sSup>
+                <m:r>
+                  <w:rPr>
+                    <w:rFonts w:ascii="Cambria Math" w:eastAsia="Times New Roman" w:hAnsi="Cambria Math" w:cstheme="minorHAnsi"/>
+                  </w:rPr>
+                  <m:t>,5</m:t>
+                </m:r>
+                <m:sSup>
+                  <m:sSupPr>
+                    <m:ctrlPr>
+                      <w:rPr>
+                        <w:rFonts w:ascii="Cambria Math" w:eastAsia="Times New Roman" w:hAnsi="Cambria Math" w:cstheme="minorHAnsi"/>
+                        <w:i/>
+                      </w:rPr>
+                    </m:ctrlPr>
+                  </m:sSupPr>
+                  <m:e>
+                    <m:r>
+                      <w:rPr>
+                        <w:rFonts w:ascii="Cambria Math" w:eastAsia="Times New Roman" w:hAnsi="Cambria Math" w:cstheme="minorHAnsi"/>
+                      </w:rPr>
+                      <m:t>e</m:t>
+                    </m:r>
+                  </m:e>
+                  <m:sup>
+                    <m:r>
+                      <w:rPr>
+                        <w:rFonts w:ascii="Cambria Math" w:eastAsia="Times New Roman" w:hAnsi="Cambria Math" w:cstheme="minorHAnsi"/>
+                      </w:rPr>
+                      <m:t>-4</m:t>
+                    </m:r>
+                  </m:sup>
+                </m:sSup>
+                <m:r>
+                  <m:rPr>
+                    <m:lit/>
+                  </m:rPr>
+                  <w:rPr>
+                    <w:rFonts w:ascii="Cambria Math" w:eastAsia="Times New Roman" w:hAnsi="Cambria Math" w:cstheme="minorHAnsi"/>
+                  </w:rPr>
+                  <m:t>}</m:t>
+                </m:r>
+              </m:oMath>
+            </m:oMathPara>
+          </w:p>
+        </w:tc>
+        <w:tc>
+          <w:tcPr>
+            <w:tcW w:w="2254" w:type="dxa"/>
+          </w:tcPr>
+          <w:p>
+            <w:pPr>
+              <w:bidi w:val="0"/>
+              <w:jc w:val="center"/>
+              <w:rPr>
+                <w:rFonts w:eastAsia="Times New Roman" w:cstheme="minorHAnsi"/>
+              </w:rPr>
+            </w:pPr>
+            <m:oMathPara>
+              <m:oMath>
+                <m:r>
+                  <w:rPr>
+                    <w:rFonts w:ascii="Cambria Math" w:eastAsia="Times New Roman" w:hAnsi="Cambria Math" w:cstheme="minorHAnsi"/>
+                  </w:rPr>
+                  <m:t>1</m:t>
+                </m:r>
+                <m:sSup>
+                  <m:sSupPr>
+                    <m:ctrlPr>
+                      <w:rPr>
+                        <w:rFonts w:ascii="Cambria Math" w:eastAsia="Times New Roman" w:hAnsi="Cambria Math" w:cstheme="minorHAnsi"/>
+                        <w:i/>
+                      </w:rPr>
+                    </m:ctrlPr>
+                  </m:sSupPr>
+                  <m:e>
+                    <m:r>
+                      <w:rPr>
+                        <w:rFonts w:ascii="Cambria Math" w:eastAsia="Times New Roman" w:hAnsi="Cambria Math" w:cstheme="minorHAnsi"/>
+                      </w:rPr>
+                      <m:t>e</m:t>
+                    </m:r>
+                  </m:e>
+                  <m:sup>
+                    <m:r>
+                      <w:rPr>
+                        <w:rFonts w:ascii="Cambria Math" w:eastAsia="Times New Roman" w:hAnsi="Cambria Math" w:cstheme="minorHAnsi"/>
+                      </w:rPr>
+                      <m:t>-3</m:t>
+                    </m:r>
+                  </m:sup>
+                </m:sSup>
+              </m:oMath>
+            </m:oMathPara>
+          </w:p>
+        </w:tc>
+      </w:tr>
+      <w:tr>
+        <w:tc>
+          <w:tcPr>
+            <w:tcW w:w="2254" w:type="dxa"/>
+            <w:vMerge/>
+            <w:vAlign w:val="center"/>
+          </w:tcPr>
+          <w:p>
+            <w:pPr>
+              <w:bidi w:val="0"/>
+              <w:jc w:val="center"/>
+              <w:rPr>
+                <w:rFonts w:eastAsia="Times New Roman" w:cstheme="minorHAnsi"/>
+                <w:b/>
+                <w:bCs/>
+              </w:rPr>
+            </w:pPr>
+          </w:p>
+        </w:tc>
+        <w:tc>
+          <w:tcPr>
+            <w:tcW w:w="2254" w:type="dxa"/>
+            <w:vAlign w:val="bottom"/>
+          </w:tcPr>
+          <w:p>
+            <w:pPr>
+              <w:bidi w:val="0"/>
+              <w:rPr>
+                <w:rFonts w:eastAsia="Times New Roman" w:cstheme="minorHAnsi"/>
+              </w:rPr>
+            </w:pPr>
+            <w:r>
+              <w:rPr>
+                <w:rFonts w:cstheme="minorHAnsi"/>
+              </w:rPr>
+              <w:t>Hidden Dims</w:t>
+            </w:r>
+          </w:p>
+        </w:tc>
+        <w:tc>
+          <w:tcPr>
+            <w:tcW w:w="2254" w:type="dxa"/>
+          </w:tcPr>
+          <w:p>
+            <w:pPr>
+              <w:bidi w:val="0"/>
+              <w:jc w:val="center"/>
+              <w:rPr>
+                <w:rFonts w:eastAsia="Times New Roman" w:cstheme="minorHAnsi"/>
+              </w:rPr>
+            </w:pPr>
+            <m:oMathPara>
+              <m:oMath>
+                <m:d>
+                  <m:dPr>
+                    <m:begChr m:val="["/>
+                    <m:endChr m:val="]"/>
+                    <m:ctrlPr>
+                      <w:rPr>
+                        <w:rFonts w:ascii="Cambria Math" w:eastAsia="Times New Roman" w:hAnsi="Cambria Math" w:cstheme="minorHAnsi"/>
+                        <w:i/>
+                      </w:rPr>
+                    </m:ctrlPr>
+                  </m:dPr>
+                  <m:e>
+                    <m:r>
+                      <w:rPr>
+                        <w:rFonts w:ascii="Cambria Math" w:eastAsia="Times New Roman" w:hAnsi="Cambria Math" w:cstheme="minorHAnsi"/>
+                      </w:rPr>
+                      <m:t>32,32</m:t>
+                    </m:r>
+                  </m:e>
+                </m:d>
+                <m:r>
+                  <w:rPr>
+                    <w:rFonts w:ascii="Cambria Math" w:eastAsia="Times New Roman" w:hAnsi="Cambria Math" w:cstheme="minorHAnsi"/>
+                  </w:rPr>
+                  <m:t>,</m:t>
+                </m:r>
+                <m:d>
+                  <m:dPr>
+                    <m:begChr m:val="["/>
+                    <m:endChr m:val="]"/>
+                    <m:ctrlPr>
+                      <w:rPr>
+                        <w:rFonts w:ascii="Cambria Math" w:eastAsia="Times New Roman" w:hAnsi="Cambria Math" w:cstheme="minorHAnsi"/>
+                        <w:i/>
+                      </w:rPr>
+                    </m:ctrlPr>
+                  </m:dPr>
+                  <m:e>
+                    <m:r>
+                      <w:rPr>
+                        <w:rFonts w:ascii="Cambria Math" w:eastAsia="Times New Roman" w:hAnsi="Cambria Math" w:cstheme="minorHAnsi"/>
+                      </w:rPr>
+                      <m:t>64,64</m:t>
+                    </m:r>
+                  </m:e>
+                </m:d>
+                <m:r>
+                  <w:rPr>
+                    <w:rFonts w:ascii="Cambria Math" w:eastAsia="Times New Roman" w:hAnsi="Cambria Math" w:cstheme="minorHAnsi"/>
+                  </w:rPr>
+                  <m:t>,</m:t>
+                </m:r>
+                <m:d>
+                  <m:dPr>
+                    <m:begChr m:val="["/>
+                    <m:endChr m:val="]"/>
+                    <m:ctrlPr>
+                      <w:rPr>
+                        <w:rFonts w:ascii="Cambria Math" w:eastAsia="Times New Roman" w:hAnsi="Cambria Math" w:cstheme="minorHAnsi"/>
+                        <w:i/>
+                      </w:rPr>
+                    </m:ctrlPr>
+                  </m:dPr>
+                  <m:e>
+                    <m:r>
+                      <w:rPr>
+                        <w:rFonts w:ascii="Cambria Math" w:eastAsia="Times New Roman" w:hAnsi="Cambria Math" w:cstheme="minorHAnsi"/>
+                      </w:rPr>
+                      <m:t>128,128</m:t>
+                    </m:r>
+                  </m:e>
+                </m:d>
+              </m:oMath>
+            </m:oMathPara>
+          </w:p>
+        </w:tc>
+        <w:tc>
+          <w:tcPr>
+            <w:tcW w:w="2254" w:type="dxa"/>
+          </w:tcPr>
+          <w:p>
+            <w:pPr>
+              <w:bidi w:val="0"/>
+              <w:jc w:val="center"/>
+              <w:rPr>
+                <w:rFonts w:eastAsia="Times New Roman" w:cstheme="minorHAnsi"/>
+              </w:rPr>
+            </w:pPr>
+            <m:oMathPara>
+              <m:oMath>
+                <m:d>
+                  <m:dPr>
+                    <m:begChr m:val="["/>
+                    <m:endChr m:val="]"/>
+                    <m:ctrlPr>
+                      <w:rPr>
+                        <w:rFonts w:ascii="Cambria Math" w:eastAsia="Times New Roman" w:hAnsi="Cambria Math" w:cstheme="minorHAnsi"/>
+                        <w:i/>
+                      </w:rPr>
+                    </m:ctrlPr>
+                  </m:dPr>
+                  <m:e>
+                    <m:r>
+                      <w:rPr>
+                        <w:rFonts w:ascii="Cambria Math" w:eastAsia="Times New Roman" w:hAnsi="Cambria Math" w:cstheme="minorHAnsi"/>
+                      </w:rPr>
+                      <m:t>64,64</m:t>
+                    </m:r>
+                  </m:e>
+                </m:d>
+              </m:oMath>
+            </m:oMathPara>
+          </w:p>
+        </w:tc>
+      </w:tr>
+      <w:tr>
+        <w:tc>
+          <w:tcPr>
+            <w:tcW w:w="2254" w:type="dxa"/>
+            <w:vMerge w:val="restart"/>
+            <w:vAlign w:val="center"/>
+          </w:tcPr>
+          <w:p>
+            <w:pPr>
+              <w:bidi w:val="0"/>
+              <w:jc w:val="center"/>
+              <w:rPr>
+                <w:rFonts w:eastAsia="Times New Roman" w:cstheme="minorHAnsi"/>
+                <w:b/>
+                <w:bCs/>
+              </w:rPr>
+            </w:pPr>
+            <w:r>
+              <w:rPr>
+                <w:rFonts w:cstheme="minorHAnsi"/>
+                <w:b/>
+                <w:bCs/>
+              </w:rPr>
+              <w:t>REINFORCE + Baseline</w:t>
+            </w:r>
+          </w:p>
+        </w:tc>
+        <w:tc>
+          <w:tcPr>
+            <w:tcW w:w="2254" w:type="dxa"/>
+            <w:vAlign w:val="bottom"/>
+          </w:tcPr>
+          <w:p>
+            <w:pPr>
+              <w:bidi w:val="0"/>
+              <w:rPr>
+                <w:rFonts w:eastAsia="Times New Roman" w:cstheme="minorHAnsi"/>
+              </w:rPr>
+            </w:pPr>
+            <w:r>
+              <w:rPr>
+                <w:rFonts w:cstheme="minorHAnsi"/>
+              </w:rPr>
+              <w:t>Policy LR</w:t>
+            </w:r>
+          </w:p>
+        </w:tc>
+        <w:tc>
+          <w:tcPr>
+            <w:tcW w:w="2254" w:type="dxa"/>
+          </w:tcPr>
+          <w:p>
+            <w:pPr>
+              <w:bidi w:val="0"/>
+              <w:jc w:val="center"/>
+              <w:rPr>
+                <w:rFonts w:eastAsia="Times New Roman" w:cstheme="minorHAnsi"/>
+              </w:rPr>
+            </w:pPr>
+            <m:oMathPara>
+              <m:oMath>
+                <m:r>
+                  <m:rPr>
+                    <m:lit/>
+                  </m:rPr>
+                  <w:rPr>
+                    <w:rFonts w:ascii="Cambria Math" w:eastAsia="Times New Roman" w:hAnsi="Cambria Math" w:cstheme="minorHAnsi"/>
+                  </w:rPr>
+                  <m:t>{</m:t>
+                </m:r>
+                <m:r>
+                  <w:rPr>
+                    <w:rFonts w:ascii="Cambria Math" w:eastAsia="Times New Roman" w:hAnsi="Cambria Math" w:cstheme="minorHAnsi"/>
+                  </w:rPr>
+                  <m:t>1</m:t>
+                </m:r>
+                <m:sSup>
+                  <m:sSupPr>
+                    <m:ctrlPr>
+                      <w:rPr>
+                        <w:rFonts w:ascii="Cambria Math" w:eastAsia="Times New Roman" w:hAnsi="Cambria Math" w:cstheme="minorHAnsi"/>
+                        <w:i/>
+                      </w:rPr>
+                    </m:ctrlPr>
+                  </m:sSupPr>
+                  <m:e>
+                    <m:r>
+                      <w:rPr>
+                        <w:rFonts w:ascii="Cambria Math" w:eastAsia="Times New Roman" w:hAnsi="Cambria Math" w:cstheme="minorHAnsi"/>
+                      </w:rPr>
+                      <m:t>e</m:t>
+                    </m:r>
+                  </m:e>
+                  <m:sup>
+                    <m:r>
+                      <w:rPr>
+                        <w:rFonts w:ascii="Cambria Math" w:eastAsia="Times New Roman" w:hAnsi="Cambria Math" w:cstheme="minorHAnsi"/>
+                      </w:rPr>
+                      <m:t>-3</m:t>
+                    </m:r>
+                  </m:sup>
+                </m:sSup>
+                <m:r>
+                  <w:rPr>
+                    <w:rFonts w:ascii="Cambria Math" w:eastAsia="Times New Roman" w:hAnsi="Cambria Math" w:cstheme="minorHAnsi"/>
+                  </w:rPr>
+                  <m:t>,5</m:t>
+                </m:r>
+                <m:sSup>
+                  <m:sSupPr>
+                    <m:ctrlPr>
+                      <w:rPr>
+                        <w:rFonts w:ascii="Cambria Math" w:eastAsia="Times New Roman" w:hAnsi="Cambria Math" w:cstheme="minorHAnsi"/>
+                        <w:i/>
+                      </w:rPr>
+                    </m:ctrlPr>
+                  </m:sSupPr>
+                  <m:e>
+                    <m:r>
+                      <w:rPr>
+                        <w:rFonts w:ascii="Cambria Math" w:eastAsia="Times New Roman" w:hAnsi="Cambria Math" w:cstheme="minorHAnsi"/>
+                      </w:rPr>
+                      <m:t>e</m:t>
+                    </m:r>
+                  </m:e>
+                  <m:sup>
+                    <m:r>
+                      <w:rPr>
+                        <w:rFonts w:ascii="Cambria Math" w:eastAsia="Times New Roman" w:hAnsi="Cambria Math" w:cstheme="minorHAnsi"/>
+                      </w:rPr>
+                      <m:t>-4</m:t>
+                    </m:r>
+                  </m:sup>
+                </m:sSup>
+                <m:r>
+                  <m:rPr>
+                    <m:lit/>
+                  </m:rPr>
+                  <w:rPr>
+                    <w:rFonts w:ascii="Cambria Math" w:eastAsia="Times New Roman" w:hAnsi="Cambria Math" w:cstheme="minorHAnsi"/>
+                  </w:rPr>
+                  <m:t>}</m:t>
+                </m:r>
+              </m:oMath>
+            </m:oMathPara>
+          </w:p>
+        </w:tc>
+        <w:tc>
+          <w:tcPr>
+            <w:tcW w:w="2254" w:type="dxa"/>
+          </w:tcPr>
+          <w:p>
+            <w:pPr>
+              <w:bidi w:val="0"/>
+              <w:jc w:val="center"/>
+              <w:rPr>
+                <w:rFonts w:eastAsia="Times New Roman" w:cstheme="minorHAnsi"/>
+              </w:rPr>
+            </w:pPr>
+            <m:oMathPara>
+              <m:oMath>
+                <m:r>
+                  <w:rPr>
+                    <w:rFonts w:ascii="Cambria Math" w:eastAsia="Times New Roman" w:hAnsi="Cambria Math" w:cstheme="minorHAnsi"/>
+                  </w:rPr>
+                  <m:t>5</m:t>
+                </m:r>
+                <m:sSup>
+                  <m:sSupPr>
+                    <m:ctrlPr>
+                      <w:rPr>
+                        <w:rFonts w:ascii="Cambria Math" w:eastAsia="Times New Roman" w:hAnsi="Cambria Math" w:cstheme="minorHAnsi"/>
+                        <w:i/>
+                      </w:rPr>
+                    </m:ctrlPr>
+                  </m:sSupPr>
+                  <m:e>
+                    <m:r>
+                      <w:rPr>
+                        <w:rFonts w:ascii="Cambria Math" w:eastAsia="Times New Roman" w:hAnsi="Cambria Math" w:cstheme="minorHAnsi"/>
+                      </w:rPr>
+                      <m:t>e</m:t>
+                    </m:r>
+                  </m:e>
+                  <m:sup>
+                    <m:r>
+                      <w:rPr>
+                        <w:rFonts w:ascii="Cambria Math" w:eastAsia="Times New Roman" w:hAnsi="Cambria Math" w:cstheme="minorHAnsi"/>
+                      </w:rPr>
+                      <m:t>-4</m:t>
+                    </m:r>
+                  </m:sup>
+                </m:sSup>
+              </m:oMath>
+            </m:oMathPara>
+          </w:p>
+        </w:tc>
+      </w:tr>
+      <w:tr>
+        <w:tc>
+          <w:tcPr>
+            <w:tcW w:w="2254" w:type="dxa"/>
+            <w:vMerge/>
+            <w:vAlign w:val="center"/>
+          </w:tcPr>
+          <w:p>
+            <w:pPr>
+              <w:bidi w:val="0"/>
+              <w:jc w:val="center"/>
+              <w:rPr>
+                <w:rFonts w:eastAsia="Times New Roman" w:cstheme="minorHAnsi"/>
+                <w:b/>
+                <w:bCs/>
+              </w:rPr>
+            </w:pPr>
+          </w:p>
+        </w:tc>
+        <w:tc>
+          <w:tcPr>
+            <w:tcW w:w="2254" w:type="dxa"/>
+            <w:vAlign w:val="bottom"/>
+          </w:tcPr>
+          <w:p>
+            <w:pPr>
+              <w:bidi w:val="0"/>
+              <w:rPr>
+                <w:rFonts w:eastAsia="Times New Roman" w:cstheme="minorHAnsi"/>
+              </w:rPr>
+            </w:pPr>
+            <w:r>
+              <w:rPr>
+                <w:rFonts w:cstheme="minorHAnsi"/>
+              </w:rPr>
+              <w:t>Value LR</w:t>
+            </w:r>
+          </w:p>
+        </w:tc>
+        <w:tc>
+          <w:tcPr>
+            <w:tcW w:w="2254" w:type="dxa"/>
+          </w:tcPr>
+          <w:p>
+            <w:pPr>
+              <w:bidi w:val="0"/>
+              <w:jc w:val="center"/>
+              <w:rPr>
+                <w:rFonts w:eastAsia="Times New Roman" w:cstheme="minorHAnsi"/>
+              </w:rPr>
+            </w:pPr>
+            <m:oMathPara>
+              <m:oMath>
+                <m:r>
+                  <m:rPr>
+                    <m:lit/>
+                  </m:rPr>
+                  <w:rPr>
+                    <w:rFonts w:ascii="Cambria Math" w:eastAsia="Times New Roman" w:hAnsi="Cambria Math" w:cstheme="minorHAnsi"/>
+                  </w:rPr>
+                  <m:t>{</m:t>
+                </m:r>
+                <m:r>
+                  <w:rPr>
+                    <w:rFonts w:ascii="Cambria Math" w:eastAsia="Times New Roman" w:hAnsi="Cambria Math" w:cstheme="minorHAnsi"/>
+                  </w:rPr>
+                  <m:t>1</m:t>
+                </m:r>
+                <m:sSup>
+                  <m:sSupPr>
+                    <m:ctrlPr>
+                      <w:rPr>
+                        <w:rFonts w:ascii="Cambria Math" w:eastAsia="Times New Roman" w:hAnsi="Cambria Math" w:cstheme="minorHAnsi"/>
+                        <w:i/>
+                      </w:rPr>
+                    </m:ctrlPr>
+                  </m:sSupPr>
+                  <m:e>
+                    <m:r>
+                      <w:rPr>
+                        <w:rFonts w:ascii="Cambria Math" w:eastAsia="Times New Roman" w:hAnsi="Cambria Math" w:cstheme="minorHAnsi"/>
+                      </w:rPr>
+                      <m:t>e</m:t>
+                    </m:r>
+                  </m:e>
+                  <m:sup>
+                    <m:r>
+                      <w:rPr>
+                        <w:rFonts w:ascii="Cambria Math" w:eastAsia="Times New Roman" w:hAnsi="Cambria Math" w:cstheme="minorHAnsi"/>
+                      </w:rPr>
+                      <m:t>-3</m:t>
+                    </m:r>
+                  </m:sup>
+                </m:sSup>
+                <m:r>
+                  <w:rPr>
+                    <w:rFonts w:ascii="Cambria Math" w:eastAsia="Times New Roman" w:hAnsi="Cambria Math" w:cstheme="minorHAnsi"/>
+                  </w:rPr>
+                  <m:t>,5</m:t>
+                </m:r>
+                <m:sSup>
+                  <m:sSupPr>
+                    <m:ctrlPr>
+                      <w:rPr>
+                        <w:rFonts w:ascii="Cambria Math" w:eastAsia="Times New Roman" w:hAnsi="Cambria Math" w:cstheme="minorHAnsi"/>
+                        <w:i/>
+                      </w:rPr>
+                    </m:ctrlPr>
+                  </m:sSupPr>
+                  <m:e>
+                    <m:r>
+                      <w:rPr>
+                        <w:rFonts w:ascii="Cambria Math" w:eastAsia="Times New Roman" w:hAnsi="Cambria Math" w:cstheme="minorHAnsi"/>
+                      </w:rPr>
+                      <m:t>e</m:t>
+                    </m:r>
+                  </m:e>
+                  <m:sup>
+                    <m:r>
+                      <w:rPr>
+                        <w:rFonts w:ascii="Cambria Math" w:eastAsia="Times New Roman" w:hAnsi="Cambria Math" w:cstheme="minorHAnsi"/>
+                      </w:rPr>
+                      <m:t>-4</m:t>
+                    </m:r>
+                  </m:sup>
+                </m:sSup>
+                <m:r>
+                  <m:rPr>
+                    <m:lit/>
+                  </m:rPr>
+                  <w:rPr>
+                    <w:rFonts w:ascii="Cambria Math" w:eastAsia="Times New Roman" w:hAnsi="Cambria Math" w:cstheme="minorHAnsi"/>
+                  </w:rPr>
+                  <m:t>}</m:t>
+                </m:r>
+              </m:oMath>
+            </m:oMathPara>
+          </w:p>
+        </w:tc>
+        <w:tc>
+          <w:tcPr>
+            <w:tcW w:w="2254" w:type="dxa"/>
+          </w:tcPr>
+          <w:p>
+            <w:pPr>
+              <w:bidi w:val="0"/>
+              <w:jc w:val="center"/>
+              <w:rPr>
+                <w:rFonts w:eastAsia="Times New Roman" w:cstheme="minorHAnsi"/>
+              </w:rPr>
+            </w:pPr>
+            <m:oMathPara>
+              <m:oMath>
+                <m:r>
+                  <w:rPr>
+                    <w:rFonts w:ascii="Cambria Math" w:eastAsia="Times New Roman" w:hAnsi="Cambria Math" w:cstheme="minorHAnsi"/>
+                  </w:rPr>
+                  <m:t>1</m:t>
+                </m:r>
+                <m:sSup>
+                  <m:sSupPr>
+                    <m:ctrlPr>
+                      <w:rPr>
+                        <w:rFonts w:ascii="Cambria Math" w:eastAsia="Times New Roman" w:hAnsi="Cambria Math" w:cstheme="minorHAnsi"/>
+                        <w:i/>
+                      </w:rPr>
+                    </m:ctrlPr>
+                  </m:sSupPr>
+                  <m:e>
+                    <m:r>
+                      <w:rPr>
+                        <w:rFonts w:ascii="Cambria Math" w:eastAsia="Times New Roman" w:hAnsi="Cambria Math" w:cstheme="minorHAnsi"/>
+                      </w:rPr>
+                      <m:t>e</m:t>
+                    </m:r>
+                  </m:e>
+                  <m:sup>
+                    <m:r>
+                      <w:rPr>
+                        <w:rFonts w:ascii="Cambria Math" w:eastAsia="Times New Roman" w:hAnsi="Cambria Math" w:cstheme="minorHAnsi"/>
+                      </w:rPr>
+                      <m:t>-3</m:t>
+                    </m:r>
+                  </m:sup>
+                </m:sSup>
+              </m:oMath>
+            </m:oMathPara>
+          </w:p>
+        </w:tc>
+      </w:tr>
+      <w:tr>
+        <w:tc>
+          <w:tcPr>
+            <w:tcW w:w="2254" w:type="dxa"/>
+            <w:vMerge/>
+            <w:vAlign w:val="center"/>
+          </w:tcPr>
+          <w:p>
+            <w:pPr>
+              <w:bidi w:val="0"/>
+              <w:jc w:val="center"/>
+              <w:rPr>
+                <w:rFonts w:eastAsia="Times New Roman" w:cstheme="minorHAnsi"/>
+                <w:b/>
+                <w:bCs/>
+              </w:rPr>
+            </w:pPr>
+          </w:p>
+        </w:tc>
+        <w:tc>
+          <w:tcPr>
+            <w:tcW w:w="2254" w:type="dxa"/>
+            <w:vAlign w:val="bottom"/>
+          </w:tcPr>
+          <w:p>
+            <w:pPr>
+              <w:bidi w:val="0"/>
+              <w:rPr>
+                <w:rFonts w:eastAsia="Times New Roman" w:cstheme="minorHAnsi"/>
+              </w:rPr>
+            </w:pPr>
+            <w:r>
+              <w:rPr>
+                <w:rFonts w:cstheme="minorHAnsi"/>
+              </w:rPr>
+              <w:t>Value Network</w:t>
+            </w:r>
+          </w:p>
+        </w:tc>
+        <w:tc>
+          <w:tcPr>
+            <w:tcW w:w="2254" w:type="dxa"/>
+          </w:tcPr>
+          <w:p>
+            <w:pPr>
+              <w:bidi w:val="0"/>
+              <w:jc w:val="center"/>
+              <w:rPr>
+                <w:rFonts w:eastAsia="Times New Roman" w:cstheme="minorHAnsi"/>
+              </w:rPr>
+            </w:pPr>
+            <m:oMathPara>
+              <m:oMath>
+                <m:d>
+                  <m:dPr>
+                    <m:begChr m:val="["/>
+                    <m:endChr m:val="]"/>
+                    <m:ctrlPr>
+                      <w:rPr>
+                        <w:rFonts w:ascii="Cambria Math" w:eastAsia="Times New Roman" w:hAnsi="Cambria Math" w:cstheme="minorHAnsi"/>
+                        <w:i/>
+                      </w:rPr>
+                    </m:ctrlPr>
+                  </m:dPr>
+                  <m:e>
+                    <m:r>
+                      <w:rPr>
+                        <w:rFonts w:ascii="Cambria Math" w:eastAsia="Times New Roman" w:hAnsi="Cambria Math" w:cstheme="minorHAnsi"/>
+                      </w:rPr>
+                      <m:t>64,64</m:t>
+                    </m:r>
+                  </m:e>
+                </m:d>
+                <m:r>
+                  <w:rPr>
+                    <w:rFonts w:ascii="Cambria Math" w:eastAsia="Times New Roman" w:hAnsi="Cambria Math" w:cstheme="minorHAnsi"/>
+                  </w:rPr>
+                  <m:t>,</m:t>
+                </m:r>
+                <m:d>
+                  <m:dPr>
+                    <m:begChr m:val="["/>
+                    <m:endChr m:val="]"/>
+                    <m:ctrlPr>
+                      <w:rPr>
+                        <w:rFonts w:ascii="Cambria Math" w:eastAsia="Times New Roman" w:hAnsi="Cambria Math" w:cstheme="minorHAnsi"/>
+                        <w:i/>
+                      </w:rPr>
+                    </m:ctrlPr>
+                  </m:dPr>
+                  <m:e>
+                    <m:r>
+                      <w:rPr>
+                        <w:rFonts w:ascii="Cambria Math" w:eastAsia="Times New Roman" w:hAnsi="Cambria Math" w:cstheme="minorHAnsi"/>
+                      </w:rPr>
+                      <m:t>128,64</m:t>
+                    </m:r>
+                  </m:e>
+                </m:d>
+              </m:oMath>
+            </m:oMathPara>
+          </w:p>
+        </w:tc>
+        <w:tc>
+          <w:tcPr>
+            <w:tcW w:w="2254" w:type="dxa"/>
+          </w:tcPr>
+          <w:p>
+            <w:pPr>
+              <w:bidi w:val="0"/>
+              <w:jc w:val="center"/>
+              <w:rPr>
+                <w:rFonts w:eastAsia="Times New Roman" w:cstheme="minorHAnsi"/>
+              </w:rPr>
+            </w:pPr>
+            <m:oMathPara>
+              <m:oMath>
+                <m:d>
+                  <m:dPr>
+                    <m:begChr m:val="["/>
+                    <m:endChr m:val="]"/>
+                    <m:ctrlPr>
+                      <w:rPr>
+                        <w:rFonts w:ascii="Cambria Math" w:eastAsia="Times New Roman" w:hAnsi="Cambria Math" w:cstheme="minorHAnsi"/>
+                        <w:i/>
+                      </w:rPr>
+                    </m:ctrlPr>
+                  </m:dPr>
+                  <m:e>
+                    <m:r>
+                      <w:rPr>
+                        <w:rFonts w:ascii="Cambria Math" w:eastAsia="Times New Roman" w:hAnsi="Cambria Math" w:cstheme="minorHAnsi"/>
+                      </w:rPr>
+                      <m:t>128,64</m:t>
+                    </m:r>
+                  </m:e>
+                </m:d>
+              </m:oMath>
+            </m:oMathPara>
+          </w:p>
+        </w:tc>
+      </w:tr>
+      <w:tr>
+        <w:tc>
+          <w:tcPr>
+            <w:tcW w:w="2254" w:type="dxa"/>
+            <w:vMerge w:val="restart"/>
+            <w:vAlign w:val="center"/>
+          </w:tcPr>
+          <w:p>
+            <w:pPr>
+              <w:bidi w:val="0"/>
+              <w:jc w:val="center"/>
+              <w:rPr>
+                <w:rFonts w:eastAsia="Times New Roman" w:cstheme="minorHAnsi"/>
+                <w:b/>
+                <w:bCs/>
+              </w:rPr>
+            </w:pPr>
+            <w:r>
+              <w:rPr>
+                <w:rFonts w:cstheme="minorHAnsi"/>
+                <w:b/>
+                <w:bCs/>
+              </w:rPr>
+              <w:t>Actor-Critic</w:t>
+            </w:r>
+          </w:p>
+        </w:tc>
+        <w:tc>
+          <w:tcPr>
+            <w:tcW w:w="2254" w:type="dxa"/>
+          </w:tcPr>
+          <w:p>
+            <w:pPr>
+              <w:bidi w:val="0"/>
+              <w:rPr>
+                <w:rFonts w:eastAsia="Times New Roman" w:cstheme="minorHAnsi"/>
+              </w:rPr>
+            </w:pPr>
+            <w:r>
+              <w:rPr>
+                <w:rFonts w:cstheme="minorHAnsi"/>
+              </w:rPr>
+              <w:t>Architecture</w:t>
+            </w:r>
+          </w:p>
+        </w:tc>
+        <w:tc>
+          <w:tcPr>
+            <w:tcW w:w="2254" w:type="dxa"/>
+          </w:tcPr>
+          <w:p>
+            <w:pPr>
+              <w:bidi w:val="0"/>
+              <w:jc w:val="center"/>
+              <w:rPr>
+                <w:rFonts w:eastAsia="Times New Roman" w:cstheme="minorHAnsi"/>
+              </w:rPr>
+            </w:pPr>
+            <m:oMathPara>
+              <m:oMath>
+                <m:r>
+                  <m:rPr>
+                    <m:lit/>
+                  </m:rPr>
+                  <w:rPr>
+                    <w:rFonts w:ascii="Cambria Math" w:eastAsia="Times New Roman" w:hAnsi="Cambria Math" w:cstheme="minorHAnsi"/>
+                  </w:rPr>
+                  <m:t>{</m:t>
+                </m:r>
+                <m:d>
+                  <m:dPr>
+                    <m:begChr m:val="["/>
+                    <m:endChr m:val="]"/>
+                    <m:ctrlPr>
+                      <w:rPr>
+                        <w:rFonts w:ascii="Cambria Math" w:eastAsia="Times New Roman" w:hAnsi="Cambria Math" w:cstheme="minorHAnsi"/>
+                        <w:i/>
+                      </w:rPr>
+                    </m:ctrlPr>
+                  </m:dPr>
+                  <m:e>
+                    <m:r>
+                      <w:rPr>
+                        <w:rFonts w:ascii="Cambria Math" w:eastAsia="Times New Roman" w:hAnsi="Cambria Math" w:cstheme="minorHAnsi"/>
+                      </w:rPr>
+                      <m:t>128,128</m:t>
+                    </m:r>
+                  </m:e>
+                </m:d>
+                <m:r>
+                  <w:rPr>
+                    <w:rFonts w:ascii="Cambria Math" w:eastAsia="Times New Roman" w:hAnsi="Cambria Math" w:cstheme="minorHAnsi"/>
+                  </w:rPr>
+                  <m:t>,</m:t>
+                </m:r>
+                <m:d>
+                  <m:dPr>
+                    <m:begChr m:val="["/>
+                    <m:endChr m:val="]"/>
+                    <m:ctrlPr>
+                      <w:rPr>
+                        <w:rFonts w:ascii="Cambria Math" w:eastAsia="Times New Roman" w:hAnsi="Cambria Math" w:cstheme="minorHAnsi"/>
+                        <w:i/>
+                      </w:rPr>
+                    </m:ctrlPr>
+                  </m:dPr>
+                  <m:e>
+                    <m:r>
+                      <w:rPr>
+                        <w:rFonts w:ascii="Cambria Math" w:eastAsia="Times New Roman" w:hAnsi="Cambria Math" w:cstheme="minorHAnsi"/>
+                      </w:rPr>
+                      <m:t>128</m:t>
+                    </m:r>
+                  </m:e>
+                </m:d>
+                <m:r>
+                  <m:rPr>
+                    <m:lit/>
+                  </m:rPr>
+                  <w:rPr>
+                    <w:rFonts w:ascii="Cambria Math" w:eastAsia="Times New Roman" w:hAnsi="Cambria Math" w:cstheme="minorHAnsi"/>
+                  </w:rPr>
+                  <m:t>}</m:t>
+                </m:r>
+              </m:oMath>
+            </m:oMathPara>
+          </w:p>
+          <w:p>
+            <w:pPr>
+              <w:bidi w:val="0"/>
+              <w:jc w:val="center"/>
+              <w:rPr>
+                <w:rFonts w:eastAsia="Times New Roman" w:cstheme="minorHAnsi"/>
+              </w:rPr>
+            </w:pPr>
+            <w:r>
+              <w:rPr>
+                <w:rFonts w:cstheme="minorHAnsi"/>
+              </w:rPr>
+              <w:t>(</w:t>
+            </w:r>
+            <w:r>
+              <w:rPr>
+                <w:rFonts w:cstheme="minorHAnsi"/>
+              </w:rPr>
+              <w:t>2 layers vs. 1 layer</w:t>
+            </w:r>
+            <w:r>
+              <w:rPr>
+                <w:rFonts w:cstheme="minorHAnsi"/>
+              </w:rPr>
+              <w:t>)</w:t>
+            </w:r>
+          </w:p>
+        </w:tc>
+        <w:tc>
+          <w:tcPr>
+            <w:tcW w:w="2254" w:type="dxa"/>
+          </w:tcPr>
+          <w:p>
+            <w:pPr>
+              <w:bidi w:val="0"/>
+              <w:jc w:val="center"/>
+              <w:rPr>
+                <w:rFonts w:eastAsia="Times New Roman" w:cstheme="minorHAnsi"/>
+              </w:rPr>
+            </w:pPr>
+            <m:oMathPara>
+              <m:oMath>
+                <m:d>
+                  <m:dPr>
+                    <m:begChr m:val="["/>
+                    <m:endChr m:val="]"/>
+                    <m:ctrlPr>
+                      <w:rPr>
+                        <w:rFonts w:ascii="Cambria Math" w:eastAsia="Times New Roman" w:hAnsi="Cambria Math" w:cstheme="minorHAnsi"/>
+                        <w:i/>
+                      </w:rPr>
+                    </m:ctrlPr>
+                  </m:dPr>
+                  <m:e>
+                    <m:r>
+                      <w:rPr>
+                        <w:rFonts w:ascii="Cambria Math" w:eastAsia="Times New Roman" w:hAnsi="Cambria Math" w:cstheme="minorHAnsi"/>
+                      </w:rPr>
+                      <m:t>128</m:t>
+                    </m:r>
+                  </m:e>
+                </m:d>
+              </m:oMath>
+            </m:oMathPara>
+          </w:p>
+        </w:tc>
+      </w:tr>
+      <w:tr>
+        <w:tc>
+          <w:tcPr>
+            <w:tcW w:w="2254" w:type="dxa"/>
+            <w:vMerge/>
+            <w:vAlign w:val="bottom"/>
+          </w:tcPr>
+          <w:p>
+            <w:pPr>
+              <w:bidi w:val="0"/>
+              <w:rPr>
+                <w:rFonts w:eastAsia="Times New Roman" w:cstheme="minorHAnsi"/>
+              </w:rPr>
+            </w:pPr>
+          </w:p>
+        </w:tc>
+        <w:tc>
+          <w:tcPr>
+            <w:tcW w:w="2254" w:type="dxa"/>
+            <w:vAlign w:val="bottom"/>
+          </w:tcPr>
+          <w:p>
+            <w:pPr>
+              <w:bidi w:val="0"/>
+              <w:rPr>
+                <w:rFonts w:eastAsia="Times New Roman" w:cstheme="minorHAnsi"/>
+              </w:rPr>
+            </w:pPr>
+            <w:r>
+              <w:rPr>
+                <w:rFonts w:cstheme="minorHAnsi"/>
+              </w:rPr>
+              <w:t>LR Schedule</w:t>
+            </w:r>
+          </w:p>
+        </w:tc>
+        <w:tc>
+          <w:tcPr>
+            <w:tcW w:w="2254" w:type="dxa"/>
+          </w:tcPr>
+          <w:p>
+            <w:pPr>
+              <w:bidi w:val="0"/>
+              <w:jc w:val="center"/>
+              <w:rPr>
+                <w:rFonts w:eastAsia="Times New Roman" w:cstheme="minorHAnsi"/>
+              </w:rPr>
+            </w:pPr>
+            <w:r>
+              <w:rPr>
+                <w:rFonts w:cstheme="minorHAnsi"/>
+              </w:rPr>
+              <w:t>Decay vs. Constant</w:t>
+            </w:r>
+          </w:p>
+        </w:tc>
+        <w:tc>
+          <w:tcPr>
+            <w:tcW w:w="2254" w:type="dxa"/>
+          </w:tcPr>
+          <w:p>
+            <w:pPr>
+              <w:bidi w:val="0"/>
+              <w:jc w:val="center"/>
+              <w:rPr>
+                <w:rFonts w:eastAsia="Times New Roman" w:cstheme="minorHAnsi"/>
+              </w:rPr>
+            </w:pPr>
+            <w:r>
+              <w:rPr>
+                <w:rFonts w:cstheme="minorHAnsi"/>
+              </w:rPr>
+              <w:t>Constant</w:t>
+            </w:r>
+          </w:p>
+        </w:tc>
+      </w:tr>
+      <w:tr>
+        <w:tc>
+          <w:tcPr>
+            <w:tcW w:w="2254" w:type="dxa"/>
+            <w:vMerge/>
+            <w:vAlign w:val="bottom"/>
+          </w:tcPr>
+          <w:p>
+            <w:pPr>
+              <w:bidi w:val="0"/>
+              <w:rPr>
+                <w:rFonts w:eastAsia="Times New Roman" w:cstheme="minorHAnsi"/>
+              </w:rPr>
+            </w:pPr>
+          </w:p>
+        </w:tc>
+        <w:tc>
+          <w:tcPr>
+            <w:tcW w:w="2254" w:type="dxa"/>
+            <w:vAlign w:val="bottom"/>
+          </w:tcPr>
+          <w:p>
+            <w:pPr>
+              <w:bidi w:val="0"/>
+              <w:rPr>
+                <w:rFonts w:eastAsia="Times New Roman" w:cstheme="minorHAnsi"/>
+              </w:rPr>
+            </w:pPr>
+            <w:r>
+              <w:rPr>
+                <w:rFonts w:cstheme="minorHAnsi"/>
+              </w:rPr>
+              <w:t>Entropy Beta</w:t>
+            </w:r>
+          </w:p>
+        </w:tc>
+        <w:tc>
+          <w:tcPr>
+            <w:tcW w:w="2254" w:type="dxa"/>
+          </w:tcPr>
+          <w:p>
+            <w:pPr>
+              <w:bidi w:val="0"/>
+              <w:jc w:val="center"/>
+              <w:rPr>
+                <w:rFonts w:eastAsia="Times New Roman" w:cstheme="minorHAnsi"/>
+              </w:rPr>
+            </w:pPr>
+            <m:oMathPara>
+              <m:oMath>
+                <m:r>
+                  <m:rPr>
+                    <m:lit/>
+                  </m:rPr>
+                  <w:rPr>
+                    <w:rFonts w:ascii="Cambria Math" w:eastAsia="Times New Roman" w:hAnsi="Cambria Math" w:cstheme="minorHAnsi"/>
+                  </w:rPr>
+                  <m:t>{</m:t>
+                </m:r>
+                <m:r>
+                  <w:rPr>
+                    <w:rFonts w:ascii="Cambria Math" w:eastAsia="Times New Roman" w:hAnsi="Cambria Math" w:cstheme="minorHAnsi"/>
+                  </w:rPr>
+                  <m:t>0.001, 0.01, 0.1</m:t>
+                </m:r>
+                <m:r>
+                  <m:rPr>
+                    <m:lit/>
+                  </m:rPr>
+                  <w:rPr>
+                    <w:rFonts w:ascii="Cambria Math" w:eastAsia="Times New Roman" w:hAnsi="Cambria Math" w:cstheme="minorHAnsi"/>
+                  </w:rPr>
+                  <m:t>}</m:t>
+                </m:r>
+              </m:oMath>
+            </m:oMathPara>
+          </w:p>
+        </w:tc>
+        <w:tc>
+          <w:tcPr>
+            <w:tcW w:w="2254" w:type="dxa"/>
+          </w:tcPr>
+          <w:p>
+            <w:pPr>
+              <w:bidi w:val="0"/>
+              <w:jc w:val="center"/>
+              <w:rPr>
+                <w:rFonts w:eastAsia="Times New Roman" w:cstheme="minorHAnsi"/>
+              </w:rPr>
+            </w:pPr>
+            <m:oMathPara>
+              <m:oMath>
+                <m:r>
+                  <w:rPr>
+                    <w:rFonts w:ascii="Cambria Math" w:eastAsia="Times New Roman" w:hAnsi="Cambria Math" w:cstheme="minorHAnsi"/>
+                  </w:rPr>
+                  <m:t>0.01</m:t>
+                </m:r>
+              </m:oMath>
+            </m:oMathPara>
+          </w:p>
+        </w:tc>
+      </w:tr>
+    </w:tbl>
+    <w:p>
+      <w:pPr>
+        <w:bidi w:val="0"/>
+        <w:rPr>
+          <w:rFonts w:eastAsia="Times New Roman" w:cstheme="minorHAnsi"/>
+        </w:rPr>
+      </w:pPr>
+    </w:p>
+    <w:p>
+      <w:pPr>
         <w:pStyle w:val="ListParagraph"/>
         <w:bidi w:val="0"/>
         <w:rPr>
           <w:rFonts w:eastAsia="Times New Roman" w:cstheme="minorHAnsi"/>
-          <w:lang/>
         </w:rPr>
       </w:pPr>
     </w:p>
@@ -7454,7 +8960,7 @@
 </file>
 
 <file path=word/numbering.xml><?xml version="1.0" encoding="utf-8"?>
-<w:numbering xmlns:wpc="http://schemas.microsoft.com/office/word/2010/wordprocessingCanvas" xmlns:cx="http://schemas.microsoft.com/office/drawing/2014/chartex" xmlns:cx1="http://schemas.microsoft.com/office/drawing/2015/9/8/chartex" xmlns:cx2="http://schemas.microsoft.com/office/drawing/2015/10/21/chartex" xmlns:cx3="http://schemas.microsoft.com/office/drawing/2016/5/9/chartex" xmlns:cx4="http://schemas.microsoft.com/office/drawing/2016/5/10/chartex" xmlns:cx5="http://schemas.microsoft.com/office/drawing/2016/5/11/chartex" xmlns:cx6="http://schemas.microsoft.com/office/drawing/2016/5/12/chartex" xmlns:cx7="http://schemas.microsoft.com/office/drawing/2016/5/13/chartex" xmlns:cx8="http://schemas.microsoft.com/office/drawing/2016/5/14/chartex" xmlns:mc="http://schemas.openxmlformats.org/markup-compatibility/2006" xmlns:aink="http://schemas.microsoft.com/office/drawing/2016/ink" xmlns:am3d="http://schemas.microsoft.com/office/drawing/2017/model3d" xmlns:o="urn:schemas-microsoft-com:office:office" xmlns:oel="http://schemas.microsoft.com/office/2019/extlst" xmlns:r="http://schemas.openxmlformats.org/officeDocument/2006/relationships" xmlns:m="http://schemas.openxmlformats.org/officeDocument/2006/math" xmlns:v="urn:schemas-microsoft-com:vml" xmlns:wp14="http://schemas.microsoft.com/office/word/2010/wordprocessingDrawing" xmlns:wp="http://schemas.openxmlformats.org/drawingml/2006/wordprocessingDrawing" xmlns:w10="urn:schemas-microsoft-com:office:word" xmlns:w="http://schemas.openxmlformats.org/wordprocessingml/2006/main" xmlns:w14="http://schemas.microsoft.com/office/word/2010/wordml" xmlns:w15="http://schemas.microsoft.com/office/word/2012/wordml" xmlns:w16cex="http://schemas.microsoft.com/office/word/2018/wordml/cex" xmlns:w16cid="http://schemas.microsoft.com/office/word/2016/wordml/cid" xmlns:w16="http://schemas.microsoft.com/office/word/2018/wordml" xmlns:w16du="http://schemas.microsoft.com/office/word/2023/wordml/word16du" xmlns:w16sdtdh="http://schemas.microsoft.com/office/word/2020/wordml/sdtdatahash" xmlns:w16sdtfl="http://schemas.microsoft.com/office/word/2024/wordml/sdtformatlock" xmlns:w16se="http://schemas.microsoft.com/office/word/2015/wordml/symex" xmlns:wpg="http://schemas.microsoft.com/office/word/2010/wordprocessingGroup" xmlns:wpi="http://schemas.microsoft.com/office/word/2010/wordprocessingInk" xmlns:wne="http://schemas.microsoft.com/office/word/2006/wordml" xmlns:wps="http://schemas.microsoft.com/office/word/2010/wordprocessingShape" mc:Ignorable="w14 w15 w16se w16cid w16 w16cex w16sdtdh w16sdtfl w16du wp14">
+<w:numbering xmlns:wpc="http://schemas.microsoft.com/office/word/2010/wordprocessingCanvas" xmlns:cx="http://schemas.microsoft.com/office/drawing/2014/chartex" xmlns:cx1="http://schemas.microsoft.com/office/drawing/2015/9/8/chartex" xmlns:cx2="http://schemas.microsoft.com/office/drawing/2015/10/21/chartex" xmlns:cx3="http://schemas.microsoft.com/office/drawing/2016/5/9/chartex" xmlns:cx4="http://schemas.microsoft.com/office/drawing/2016/5/10/chartex" xmlns:cx5="http://schemas.microsoft.com/office/drawing/2016/5/11/chartex" xmlns:cx6="http://schemas.microsoft.com/office/drawing/2016/5/12/chartex" xmlns:cx7="http://schemas.microsoft.com/office/drawing/2016/5/13/chartex" xmlns:cx8="http://schemas.microsoft.com/office/drawing/2016/5/14/chartex" xmlns:mc="http://schemas.openxmlformats.org/markup-compatibility/2006" xmlns:aink="http://schemas.microsoft.com/office/drawing/2016/ink" xmlns:am3d="http://schemas.microsoft.com/office/drawing/2017/model3d" xmlns:o="urn:schemas-microsoft-com:office:office" xmlns:r="http://schemas.openxmlformats.org/officeDocument/2006/relationships" xmlns:m="http://schemas.openxmlformats.org/officeDocument/2006/math" xmlns:v="urn:schemas-microsoft-com:vml" xmlns:wp14="http://schemas.microsoft.com/office/word/2010/wordprocessingDrawing" xmlns:wp="http://schemas.openxmlformats.org/drawingml/2006/wordprocessingDrawing" xmlns:w10="urn:schemas-microsoft-com:office:word" xmlns:w="http://schemas.openxmlformats.org/wordprocessingml/2006/main" xmlns:w14="http://schemas.microsoft.com/office/word/2010/wordml" xmlns:w15="http://schemas.microsoft.com/office/word/2012/wordml" xmlns:w16cid="http://schemas.microsoft.com/office/word/2016/wordml/cid" xmlns:w16se="http://schemas.microsoft.com/office/word/2015/wordml/symex" xmlns:wpg="http://schemas.microsoft.com/office/word/2010/wordprocessingGroup" xmlns:wpi="http://schemas.microsoft.com/office/word/2010/wordprocessingInk" xmlns:wne="http://schemas.microsoft.com/office/word/2006/wordml" xmlns:wps="http://schemas.microsoft.com/office/word/2010/wordprocessingShape" mc:Ignorable="w14 w15 w16se w16cid wp14">
   <w:abstractNum w:abstractNumId="0" w15:restartNumberingAfterBreak="0">
     <w:nsid w:val="01A13B70"/>
     <w:multiLevelType w:val="hybridMultilevel"/>
@@ -9753,80 +11259,71 @@
       </w:rPr>
     </w:lvl>
   </w:abstractNum>
-  <w:num w:numId="1" w16cid:durableId="1502041277">
+  <w:num w:numId="1">
     <w:abstractNumId w:val="2"/>
   </w:num>
-  <w:num w:numId="2" w16cid:durableId="310140596">
+  <w:num w:numId="2">
     <w:abstractNumId w:val="16"/>
   </w:num>
-  <w:num w:numId="3" w16cid:durableId="1049494973">
+  <w:num w:numId="3">
     <w:abstractNumId w:val="5"/>
   </w:num>
-  <w:num w:numId="4" w16cid:durableId="1248225723">
+  <w:num w:numId="4">
     <w:abstractNumId w:val="12"/>
   </w:num>
-  <w:num w:numId="5" w16cid:durableId="316764828">
+  <w:num w:numId="5">
     <w:abstractNumId w:val="6"/>
   </w:num>
-  <w:num w:numId="6" w16cid:durableId="1244951523">
+  <w:num w:numId="6">
     <w:abstractNumId w:val="11"/>
   </w:num>
-  <w:num w:numId="7" w16cid:durableId="1373187481">
+  <w:num w:numId="7">
     <w:abstractNumId w:val="18"/>
   </w:num>
-  <w:num w:numId="8" w16cid:durableId="325205744">
+  <w:num w:numId="8">
     <w:abstractNumId w:val="10"/>
   </w:num>
-  <w:num w:numId="9" w16cid:durableId="1609701506">
+  <w:num w:numId="9">
     <w:abstractNumId w:val="13"/>
   </w:num>
-  <w:num w:numId="10" w16cid:durableId="1257860834">
+  <w:num w:numId="10">
     <w:abstractNumId w:val="19"/>
   </w:num>
-  <w:num w:numId="11" w16cid:durableId="271668139">
+  <w:num w:numId="11">
     <w:abstractNumId w:val="7"/>
   </w:num>
-  <w:num w:numId="12" w16cid:durableId="772360546">
+  <w:num w:numId="12">
     <w:abstractNumId w:val="17"/>
   </w:num>
-  <w:num w:numId="13" w16cid:durableId="2094203341">
+  <w:num w:numId="13">
     <w:abstractNumId w:val="0"/>
   </w:num>
-  <w:num w:numId="14" w16cid:durableId="1691450595">
+  <w:num w:numId="14">
     <w:abstractNumId w:val="8"/>
   </w:num>
-  <w:num w:numId="15" w16cid:durableId="943536301">
+  <w:num w:numId="15">
     <w:abstractNumId w:val="4"/>
   </w:num>
-  <w:num w:numId="16" w16cid:durableId="1370301247">
+  <w:num w:numId="16">
     <w:abstractNumId w:val="3"/>
   </w:num>
-  <w:num w:numId="17" w16cid:durableId="706872277">
+  <w:num w:numId="17">
     <w:abstractNumId w:val="15"/>
-    <w:lvlOverride w:ilvl="0"/>
-    <w:lvlOverride w:ilvl="1"/>
-    <w:lvlOverride w:ilvl="2"/>
-    <w:lvlOverride w:ilvl="3"/>
-    <w:lvlOverride w:ilvl="4"/>
-    <w:lvlOverride w:ilvl="5"/>
-    <w:lvlOverride w:ilvl="6"/>
-    <w:lvlOverride w:ilvl="7"/>
-    <w:lvlOverride w:ilvl="8"/>
   </w:num>
-  <w:num w:numId="18" w16cid:durableId="1635981243">
+  <w:num w:numId="18">
     <w:abstractNumId w:val="14"/>
   </w:num>
-  <w:num w:numId="19" w16cid:durableId="1280180271">
+  <w:num w:numId="19">
     <w:abstractNumId w:val="1"/>
   </w:num>
-  <w:num w:numId="20" w16cid:durableId="907109629">
+  <w:num w:numId="20">
     <w:abstractNumId w:val="9"/>
   </w:num>
 </w:numbering>
 </file>
 
 <file path=word/styles.xml><?xml version="1.0" encoding="utf-8"?>
-<w:styles xmlns:mc="http://schemas.openxmlformats.org/markup-compatibility/2006" xmlns:r="http://schemas.openxmlformats.org/officeDocument/2006/relationships" xmlns:w="http://schemas.openxmlformats.org/wordprocessingml/2006/main" xmlns:w14="http://schemas.microsoft.com/office/word/2010/wordml" xmlns:w15="http://schemas.microsoft.com/office/word/2012/wordml" xmlns:w16cex="http://schemas.microsoft.com/office/word/2018/wordml/cex" xmlns:w16cid="http://schemas.microsoft.com/office/word/2016/wordml/cid" xmlns:w16="http://schemas.microsoft.com/office/word/2018/wordml" xmlns:w16du="http://schemas.microsoft.com/office/word/2023/wordml/word16du" xmlns:w16sdtdh="http://schemas.microsoft.com/office/word/2020/wordml/sdtdatahash" xmlns:w16sdtfl="http://schemas.microsoft.com/office/word/2024/wordml/sdtformatlock" xmlns:w16se="http://schemas.microsoft.com/office/word/2015/wordml/symex" mc:Ignorable="w14 w15 w16se w16cid w16 w16cex w16sdtdh w16sdtfl w16du">
+<w:styles xmlns:mc="http://schemas.openxmlformats.org/markup-compatibility/2006" xmlns:r="http://schemas.openxmlformats.org/officeDocument/2006/relationships" xmlns:w="http://schemas.openxmlformats.org/wordprocessingml/2006/main" xmlns:w14="http://schemas.microsoft.com/office/word/2010/wordml" xmlns:w15="http://schemas.microsoft.com/office/word/2012/wordml" xmlns:w16cid="http://schemas.microsoft.com/office/word/2016/wordml/cid" xmlns:w16se="http://schemas.microsoft.com/office/word/2015/wordml/symex" mc:Ignorable="w14 w15 w16se w16cid">
   <w:docDefaults>
     <w:rPrDefault>
       <w:rPr>
@@ -9842,7 +11339,7 @@
       </w:pPr>
     </w:pPrDefault>
   </w:docDefaults>
-  <w:latentStyles w:defLockedState="0" w:defUIPriority="99" w:defSemiHidden="0" w:defUnhideWhenUsed="0" w:defQFormat="0" w:count="376">
+  <w:latentStyles w:defLockedState="0" w:defUIPriority="99" w:defSemiHidden="0" w:defUnhideWhenUsed="0" w:defQFormat="0" w:count="375">
     <w:lsdException w:name="Normal" w:uiPriority="0" w:qFormat="1"/>
     <w:lsdException w:name="heading 1" w:uiPriority="9" w:qFormat="1"/>
     <w:lsdException w:name="heading 2" w:semiHidden="1" w:uiPriority="9" w:unhideWhenUsed="1" w:qFormat="1"/>
@@ -10218,7 +11715,6 @@
     <w:lsdException w:name="Smart Hyperlink" w:semiHidden="1" w:unhideWhenUsed="1"/>
     <w:lsdException w:name="Hashtag" w:semiHidden="1" w:unhideWhenUsed="1"/>
     <w:lsdException w:name="Unresolved Mention" w:semiHidden="1" w:unhideWhenUsed="1"/>
-    <w:lsdException w:name="Smart Link" w:semiHidden="1" w:unhideWhenUsed="1"/>
   </w:latentStyles>
   <w:style w:type="paragraph" w:default="1" w:styleId="Normal">
     <w:name w:val="Normal"/>
@@ -10275,6 +11771,7 @@
   <w:style w:type="character" w:default="1" w:styleId="DefaultParagraphFont">
     <w:name w:val="Default Paragraph Font"/>
     <w:uiPriority w:val="1"/>
+    <w:semiHidden/>
     <w:unhideWhenUsed/>
   </w:style>
   <w:style w:type="table" w:default="1" w:styleId="TableNormal">
@@ -10778,7 +12275,7 @@
 </file>
 
 <file path=customXml/itemProps1.xml><?xml version="1.0" encoding="utf-8"?>
-<ds:datastoreItem xmlns:ds="http://schemas.openxmlformats.org/officeDocument/2006/customXml" ds:itemID="{766EF6A6-CCCC-4EE2-BD7F-16AB4C670C2C}">
+<ds:datastoreItem xmlns:ds="http://schemas.openxmlformats.org/officeDocument/2006/customXml" ds:itemID="{B8131E52-F581-47DA-98DD-610442648093}">
   <ds:schemaRefs>
     <ds:schemaRef ds:uri="http://schemas.openxmlformats.org/officeDocument/2006/bibliography"/>
   </ds:schemaRefs>

</xml_diff>

<commit_message>
editing assignment page a little
</commit_message>
<xml_diff>
--- a/Assignment2.docx
+++ b/Assignment2.docx
@@ -1,6 +1,6 @@
 
 <file path=word/document.xml><?xml version="1.0" encoding="utf-8"?>
-<w:document xmlns:wpc="http://schemas.microsoft.com/office/word/2010/wordprocessingCanvas" xmlns:cx="http://schemas.microsoft.com/office/drawing/2014/chartex" xmlns:cx1="http://schemas.microsoft.com/office/drawing/2015/9/8/chartex" xmlns:cx2="http://schemas.microsoft.com/office/drawing/2015/10/21/chartex" xmlns:cx3="http://schemas.microsoft.com/office/drawing/2016/5/9/chartex" xmlns:cx4="http://schemas.microsoft.com/office/drawing/2016/5/10/chartex" xmlns:cx5="http://schemas.microsoft.com/office/drawing/2016/5/11/chartex" xmlns:cx6="http://schemas.microsoft.com/office/drawing/2016/5/12/chartex" xmlns:cx7="http://schemas.microsoft.com/office/drawing/2016/5/13/chartex" xmlns:cx8="http://schemas.microsoft.com/office/drawing/2016/5/14/chartex" xmlns:mc="http://schemas.openxmlformats.org/markup-compatibility/2006" xmlns:aink="http://schemas.microsoft.com/office/drawing/2016/ink" xmlns:am3d="http://schemas.microsoft.com/office/drawing/2017/model3d" xmlns:o="urn:schemas-microsoft-com:office:office" xmlns:r="http://schemas.openxmlformats.org/officeDocument/2006/relationships" xmlns:m="http://schemas.openxmlformats.org/officeDocument/2006/math" xmlns:v="urn:schemas-microsoft-com:vml" xmlns:wp14="http://schemas.microsoft.com/office/word/2010/wordprocessingDrawing" xmlns:wp="http://schemas.openxmlformats.org/drawingml/2006/wordprocessingDrawing" xmlns:w10="urn:schemas-microsoft-com:office:word" xmlns:w="http://schemas.openxmlformats.org/wordprocessingml/2006/main" xmlns:w14="http://schemas.microsoft.com/office/word/2010/wordml" xmlns:w15="http://schemas.microsoft.com/office/word/2012/wordml" xmlns:w16cid="http://schemas.microsoft.com/office/word/2016/wordml/cid" xmlns:w16se="http://schemas.microsoft.com/office/word/2015/wordml/symex" xmlns:wpg="http://schemas.microsoft.com/office/word/2010/wordprocessingGroup" xmlns:wpi="http://schemas.microsoft.com/office/word/2010/wordprocessingInk" xmlns:wne="http://schemas.microsoft.com/office/word/2006/wordml" xmlns:wps="http://schemas.microsoft.com/office/word/2010/wordprocessingShape" mc:Ignorable="w14 w15 w16se w16cid wp14">
+<w:document xmlns:wpc="http://schemas.microsoft.com/office/word/2010/wordprocessingCanvas" xmlns:cx="http://schemas.microsoft.com/office/drawing/2014/chartex" xmlns:cx1="http://schemas.microsoft.com/office/drawing/2015/9/8/chartex" xmlns:cx2="http://schemas.microsoft.com/office/drawing/2015/10/21/chartex" xmlns:cx3="http://schemas.microsoft.com/office/drawing/2016/5/9/chartex" xmlns:cx4="http://schemas.microsoft.com/office/drawing/2016/5/10/chartex" xmlns:cx5="http://schemas.microsoft.com/office/drawing/2016/5/11/chartex" xmlns:cx6="http://schemas.microsoft.com/office/drawing/2016/5/12/chartex" xmlns:cx7="http://schemas.microsoft.com/office/drawing/2016/5/13/chartex" xmlns:cx8="http://schemas.microsoft.com/office/drawing/2016/5/14/chartex" xmlns:mc="http://schemas.openxmlformats.org/markup-compatibility/2006" xmlns:aink="http://schemas.microsoft.com/office/drawing/2016/ink" xmlns:am3d="http://schemas.microsoft.com/office/drawing/2017/model3d" xmlns:o="urn:schemas-microsoft-com:office:office" xmlns:oel="http://schemas.microsoft.com/office/2019/extlst" xmlns:r="http://schemas.openxmlformats.org/officeDocument/2006/relationships" xmlns:m="http://schemas.openxmlformats.org/officeDocument/2006/math" xmlns:v="urn:schemas-microsoft-com:vml" xmlns:wp14="http://schemas.microsoft.com/office/word/2010/wordprocessingDrawing" xmlns:wp="http://schemas.openxmlformats.org/drawingml/2006/wordprocessingDrawing" xmlns:w10="urn:schemas-microsoft-com:office:word" xmlns:w="http://schemas.openxmlformats.org/wordprocessingml/2006/main" xmlns:w14="http://schemas.microsoft.com/office/word/2010/wordml" xmlns:w15="http://schemas.microsoft.com/office/word/2012/wordml" xmlns:w16cex="http://schemas.microsoft.com/office/word/2018/wordml/cex" xmlns:w16cid="http://schemas.microsoft.com/office/word/2016/wordml/cid" xmlns:w16="http://schemas.microsoft.com/office/word/2018/wordml" xmlns:w16du="http://schemas.microsoft.com/office/word/2023/wordml/word16du" xmlns:w16sdtdh="http://schemas.microsoft.com/office/word/2020/wordml/sdtdatahash" xmlns:w16sdtfl="http://schemas.microsoft.com/office/word/2024/wordml/sdtformatlock" xmlns:w16se="http://schemas.microsoft.com/office/word/2015/wordml/symex" xmlns:wpg="http://schemas.microsoft.com/office/word/2010/wordprocessingGroup" xmlns:wpi="http://schemas.microsoft.com/office/word/2010/wordprocessingInk" xmlns:wne="http://schemas.microsoft.com/office/word/2006/wordml" xmlns:wps="http://schemas.microsoft.com/office/word/2010/wordprocessingShape" mc:Ignorable="w14 w15 w16se w16cid w16 w16cex w16sdtdh w16sdtfl w16du wp14">
   <w:body>
     <w:p>
       <w:pPr>
@@ -1109,23 +1109,7 @@
                   <w:sz w:val="24"/>
                   <w:szCs w:val="24"/>
                 </w:rPr>
-                <m:t> </m:t>
-              </m:r>
-              <m:r>
-                <w:rPr>
-                  <w:rFonts w:ascii="Cambria Math" w:eastAsia="Times New Roman" w:hAnsi="Cambria Math" w:cs="Times New Roman"/>
-                  <w:sz w:val="24"/>
-                  <w:szCs w:val="24"/>
-                </w:rPr>
-                <m:t>log</m:t>
-              </m:r>
-              <m:r>
-                <w:rPr>
-                  <w:rFonts w:ascii="Cambria Math" w:eastAsia="Times New Roman" w:hAnsi="Cambria Math" w:cs="Times New Roman"/>
-                  <w:sz w:val="24"/>
-                  <w:szCs w:val="24"/>
-                </w:rPr>
-                <m:t> </m:t>
+                <m:t> log </m:t>
               </m:r>
               <m:sSub>
                 <m:sSubPr>
@@ -1245,15 +1229,7 @@
                   <w:sz w:val="24"/>
                   <w:szCs w:val="24"/>
                 </w:rPr>
-                <m:t> </m:t>
-              </m:r>
-              <m:r>
-                <w:rPr>
-                  <w:rFonts w:ascii="Cambria Math" w:eastAsia="Times New Roman" w:hAnsi="Cambria Math" w:cs="Times New Roman"/>
-                  <w:sz w:val="24"/>
-                  <w:szCs w:val="24"/>
-                </w:rPr>
-                <m:t>b</m:t>
+                <m:t> b</m:t>
               </m:r>
               <m:d>
                 <m:dPr>
@@ -1327,19 +1303,7 @@
                 <w:rPr>
                   <w:rFonts w:ascii="Cambria Math" w:eastAsia="Times New Roman" w:hAnsi="Cambria Math" w:cstheme="minorHAnsi"/>
                 </w:rPr>
-                <m:t>a</m:t>
-              </m:r>
-              <m:r>
-                <w:rPr>
-                  <w:rFonts w:ascii="Cambria Math" w:eastAsia="Times New Roman" w:hAnsi="Cambria Math" w:cstheme="minorHAnsi"/>
-                </w:rPr>
-                <m:t>∈</m:t>
-              </m:r>
-              <m:r>
-                <w:rPr>
-                  <w:rFonts w:ascii="Cambria Math" w:eastAsia="Times New Roman" w:hAnsi="Cambria Math" w:cstheme="minorHAnsi"/>
-                </w:rPr>
-                <m:t>A</m:t>
+                <m:t>a∈A</m:t>
               </m:r>
             </m:sub>
             <m:sup/>
@@ -1454,13 +1418,7 @@
                 <w:rPr>
                   <w:rFonts w:ascii="Cambria Math" w:eastAsia="Times New Roman" w:hAnsi="Cambria Math" w:cstheme="minorHAnsi"/>
                 </w:rPr>
-                <m:t>log</m:t>
-              </m:r>
-              <m:r>
-                <w:rPr>
-                  <w:rFonts w:ascii="Cambria Math" w:eastAsia="Times New Roman" w:hAnsi="Cambria Math" w:cstheme="minorHAnsi"/>
-                </w:rPr>
-                <m:t xml:space="preserve"> </m:t>
+                <m:t xml:space="preserve">log </m:t>
               </m:r>
               <m:sSub>
                 <m:sSubPr>
@@ -1492,19 +1450,7 @@
                 <w:rPr>
                   <w:rFonts w:ascii="Cambria Math" w:eastAsia="Times New Roman" w:hAnsi="Cambria Math" w:cstheme="minorHAnsi"/>
                 </w:rPr>
-                <m:t>(</m:t>
-              </m:r>
-              <m:r>
-                <w:rPr>
-                  <w:rFonts w:ascii="Cambria Math" w:eastAsia="Times New Roman" w:hAnsi="Cambria Math" w:cstheme="minorHAnsi"/>
-                </w:rPr>
-                <m:t>a</m:t>
-              </m:r>
-              <m:r>
-                <w:rPr>
-                  <w:rFonts w:ascii="Cambria Math" w:eastAsia="Times New Roman" w:hAnsi="Cambria Math" w:cstheme="minorHAnsi"/>
-                </w:rPr>
-                <m:t>|</m:t>
+                <m:t>(a|</m:t>
               </m:r>
               <m:sSub>
                 <m:sSubPr>
@@ -1536,19 +1482,7 @@
                 <w:rPr>
                   <w:rFonts w:ascii="Cambria Math" w:eastAsia="Times New Roman" w:hAnsi="Cambria Math" w:cstheme="minorHAnsi"/>
                 </w:rPr>
-                <m:t xml:space="preserve">) </m:t>
-              </m:r>
-              <m:r>
-                <w:rPr>
-                  <w:rFonts w:ascii="Cambria Math" w:eastAsia="Times New Roman" w:hAnsi="Cambria Math" w:cstheme="minorHAnsi"/>
-                </w:rPr>
-                <m:t>b</m:t>
-              </m:r>
-              <m:r>
-                <w:rPr>
-                  <w:rFonts w:ascii="Cambria Math" w:eastAsia="Times New Roman" w:hAnsi="Cambria Math" w:cstheme="minorHAnsi"/>
-                </w:rPr>
-                <m:t>(</m:t>
+                <m:t>) b(</m:t>
               </m:r>
               <m:sSub>
                 <m:sSubPr>
@@ -1606,19 +1540,7 @@
                 <w:rPr>
                   <w:rFonts w:ascii="Cambria Math" w:eastAsia="Times New Roman" w:hAnsi="Cambria Math" w:cstheme="minorHAnsi"/>
                 </w:rPr>
-                <m:t>a</m:t>
-              </m:r>
-              <m:r>
-                <w:rPr>
-                  <w:rFonts w:ascii="Cambria Math" w:eastAsia="Times New Roman" w:hAnsi="Cambria Math" w:cstheme="minorHAnsi"/>
-                </w:rPr>
-                <m:t>∈</m:t>
-              </m:r>
-              <m:r>
-                <w:rPr>
-                  <w:rFonts w:ascii="Cambria Math" w:eastAsia="Times New Roman" w:hAnsi="Cambria Math" w:cstheme="minorHAnsi"/>
-                </w:rPr>
-                <m:t>A</m:t>
+                <m:t>a∈A</m:t>
               </m:r>
             </m:sub>
             <m:sup/>
@@ -1733,13 +1655,7 @@
                 <w:rPr>
                   <w:rFonts w:ascii="Cambria Math" w:eastAsia="Times New Roman" w:hAnsi="Cambria Math" w:cstheme="minorHAnsi"/>
                 </w:rPr>
-                <m:t>log</m:t>
-              </m:r>
-              <m:r>
-                <w:rPr>
-                  <w:rFonts w:ascii="Cambria Math" w:eastAsia="Times New Roman" w:hAnsi="Cambria Math" w:cstheme="minorHAnsi"/>
-                </w:rPr>
-                <m:t xml:space="preserve"> </m:t>
+                <m:t xml:space="preserve">log </m:t>
               </m:r>
               <m:sSub>
                 <m:sSubPr>
@@ -1771,19 +1687,7 @@
                 <w:rPr>
                   <w:rFonts w:ascii="Cambria Math" w:eastAsia="Times New Roman" w:hAnsi="Cambria Math" w:cstheme="minorHAnsi"/>
                 </w:rPr>
-                <m:t>(</m:t>
-              </m:r>
-              <m:r>
-                <w:rPr>
-                  <w:rFonts w:ascii="Cambria Math" w:eastAsia="Times New Roman" w:hAnsi="Cambria Math" w:cstheme="minorHAnsi"/>
-                </w:rPr>
-                <m:t>a</m:t>
-              </m:r>
-              <m:r>
-                <w:rPr>
-                  <w:rFonts w:ascii="Cambria Math" w:eastAsia="Times New Roman" w:hAnsi="Cambria Math" w:cstheme="minorHAnsi"/>
-                </w:rPr>
-                <m:t>|</m:t>
+                <m:t>(a|</m:t>
               </m:r>
               <m:sSub>
                 <m:sSubPr>
@@ -1815,19 +1719,7 @@
                 <w:rPr>
                   <w:rFonts w:ascii="Cambria Math" w:eastAsia="Times New Roman" w:hAnsi="Cambria Math" w:cstheme="minorHAnsi"/>
                 </w:rPr>
-                <m:t xml:space="preserve">) </m:t>
-              </m:r>
-              <m:r>
-                <w:rPr>
-                  <w:rFonts w:ascii="Cambria Math" w:eastAsia="Times New Roman" w:hAnsi="Cambria Math" w:cstheme="minorHAnsi"/>
-                </w:rPr>
-                <m:t>b</m:t>
-              </m:r>
-              <m:r>
-                <w:rPr>
-                  <w:rFonts w:ascii="Cambria Math" w:eastAsia="Times New Roman" w:hAnsi="Cambria Math" w:cstheme="minorHAnsi"/>
-                </w:rPr>
-                <m:t>(</m:t>
+                <m:t>) b(</m:t>
               </m:r>
               <m:sSub>
                 <m:sSubPr>
@@ -1885,19 +1777,7 @@
                 <w:rPr>
                   <w:rFonts w:ascii="Cambria Math" w:eastAsia="Times New Roman" w:hAnsi="Cambria Math" w:cstheme="minorHAnsi"/>
                 </w:rPr>
-                <m:t>a</m:t>
-              </m:r>
-              <m:r>
-                <w:rPr>
-                  <w:rFonts w:ascii="Cambria Math" w:eastAsia="Times New Roman" w:hAnsi="Cambria Math" w:cstheme="minorHAnsi"/>
-                </w:rPr>
-                <m:t>∈</m:t>
-              </m:r>
-              <m:r>
-                <w:rPr>
-                  <w:rFonts w:ascii="Cambria Math" w:eastAsia="Times New Roman" w:hAnsi="Cambria Math" w:cstheme="minorHAnsi"/>
-                </w:rPr>
-                <m:t>A</m:t>
+                <m:t>a∈A</m:t>
               </m:r>
             </m:sub>
             <m:sup/>
@@ -2048,19 +1928,7 @@
                     <w:rPr>
                       <w:rFonts w:ascii="Cambria Math" w:eastAsia="Times New Roman" w:hAnsi="Cambria Math" w:cstheme="minorHAnsi"/>
                     </w:rPr>
-                    <m:t>(</m:t>
-                  </m:r>
-                  <m:r>
-                    <w:rPr>
-                      <w:rFonts w:ascii="Cambria Math" w:eastAsia="Times New Roman" w:hAnsi="Cambria Math" w:cstheme="minorHAnsi"/>
-                    </w:rPr>
-                    <m:t>a</m:t>
-                  </m:r>
-                  <m:r>
-                    <w:rPr>
-                      <w:rFonts w:ascii="Cambria Math" w:eastAsia="Times New Roman" w:hAnsi="Cambria Math" w:cstheme="minorHAnsi"/>
-                    </w:rPr>
-                    <m:t>|</m:t>
+                    <m:t>(a|</m:t>
                   </m:r>
                   <m:sSub>
                     <m:sSubPr>
@@ -2126,19 +1994,7 @@
                     <w:rPr>
                       <w:rFonts w:ascii="Cambria Math" w:eastAsia="Times New Roman" w:hAnsi="Cambria Math" w:cstheme="minorHAnsi"/>
                     </w:rPr>
-                    <m:t>(</m:t>
-                  </m:r>
-                  <m:r>
-                    <w:rPr>
-                      <w:rFonts w:ascii="Cambria Math" w:eastAsia="Times New Roman" w:hAnsi="Cambria Math" w:cstheme="minorHAnsi"/>
-                    </w:rPr>
-                    <m:t>a</m:t>
-                  </m:r>
-                  <m:r>
-                    <w:rPr>
-                      <w:rFonts w:ascii="Cambria Math" w:eastAsia="Times New Roman" w:hAnsi="Cambria Math" w:cstheme="minorHAnsi"/>
-                    </w:rPr>
-                    <m:t>|</m:t>
+                    <m:t>(a|</m:t>
                   </m:r>
                   <m:sSub>
                     <m:sSubPr>
@@ -2178,13 +2034,7 @@
                 <w:rPr>
                   <w:rFonts w:ascii="Cambria Math" w:eastAsia="Times New Roman" w:hAnsi="Cambria Math" w:cstheme="minorHAnsi"/>
                 </w:rPr>
-                <m:t>b</m:t>
-              </m:r>
-              <m:r>
-                <w:rPr>
-                  <w:rFonts w:ascii="Cambria Math" w:eastAsia="Times New Roman" w:hAnsi="Cambria Math" w:cstheme="minorHAnsi"/>
-                </w:rPr>
-                <m:t>(</m:t>
+                <m:t>b(</m:t>
               </m:r>
               <m:sSub>
                 <m:sSubPr>
@@ -2245,15 +2095,7 @@
                   <w:sz w:val="24"/>
                   <w:szCs w:val="24"/>
                 </w:rPr>
-                <m:t>a</m:t>
-              </m:r>
-              <m:r>
-                <w:rPr>
-                  <w:rFonts w:ascii="Cambria Math" w:eastAsia="Times New Roman" w:hAnsi="Cambria Math" w:cs="Times New Roman"/>
-                  <w:sz w:val="24"/>
-                  <w:szCs w:val="24"/>
-                </w:rPr>
-                <m:t> </m:t>
+                <m:t>a </m:t>
               </m:r>
               <m:r>
                 <m:rPr>
@@ -2442,15 +2284,7 @@
                   <w:sz w:val="24"/>
                   <w:szCs w:val="24"/>
                 </w:rPr>
-                <m:t> </m:t>
-              </m:r>
-              <m:r>
-                <w:rPr>
-                  <w:rFonts w:ascii="Cambria Math" w:eastAsia="Times New Roman" w:hAnsi="Cambria Math" w:cs="Times New Roman"/>
-                  <w:sz w:val="24"/>
-                  <w:szCs w:val="24"/>
-                </w:rPr>
-                <m:t>b</m:t>
+                <m:t> b</m:t>
               </m:r>
               <m:d>
                 <m:dPr>
@@ -2597,15 +2431,7 @@
                   <w:sz w:val="24"/>
                   <w:szCs w:val="24"/>
                 </w:rPr>
-                <m:t>a</m:t>
-              </m:r>
-              <m:r>
-                <w:rPr>
-                  <w:rFonts w:ascii="Cambria Math" w:eastAsia="Times New Roman" w:hAnsi="Cambria Math" w:cs="Times New Roman"/>
-                  <w:sz w:val="24"/>
-                  <w:szCs w:val="24"/>
-                </w:rPr>
-                <m:t> </m:t>
+                <m:t>a </m:t>
               </m:r>
               <m:r>
                 <m:rPr>
@@ -2914,15 +2740,7 @@
                   <w:sz w:val="24"/>
                   <w:szCs w:val="24"/>
                 </w:rPr>
-                <m:t>a</m:t>
-              </m:r>
-              <m:r>
-                <w:rPr>
-                  <w:rFonts w:ascii="Cambria Math" w:eastAsia="Times New Roman" w:hAnsi="Cambria Math" w:cs="Times New Roman"/>
-                  <w:sz w:val="24"/>
-                  <w:szCs w:val="24"/>
-                </w:rPr>
-                <m:t> </m:t>
+                <m:t>a </m:t>
               </m:r>
               <m:r>
                 <m:rPr>
@@ -3197,15 +3015,7 @@
               <w:sz w:val="24"/>
               <w:szCs w:val="24"/>
             </w:rPr>
-            <m:t>=</m:t>
-          </m:r>
-          <m:r>
-            <w:rPr>
-              <w:rFonts w:ascii="Cambria Math" w:eastAsia="Times New Roman" w:hAnsi="Cambria Math" w:cs="Times New Roman"/>
-              <w:sz w:val="24"/>
-              <w:szCs w:val="24"/>
-            </w:rPr>
-            <m:t>b</m:t>
+            <m:t>=b</m:t>
           </m:r>
           <m:d>
             <m:dPr>
@@ -3498,7 +3308,7 @@
           <w:szCs w:val="24"/>
         </w:rPr>
         <w:drawing>
-          <wp:inline distT="0" distB="0" distL="0" distR="0" wp14:anchorId="7F60B57E" wp14:editId="2C46A08C">
+          <wp:inline distT="0" distB="0" distL="0" distR="0" wp14:anchorId="7F60B57E" wp14:editId="69597FBB">
             <wp:extent cx="5074920" cy="1623060"/>
             <wp:effectExtent l="0" t="0" r="0" b="0"/>
             <wp:docPr id="1346481805" name="Picture 2"/>
@@ -3954,7 +3764,7 @@
           <w:szCs w:val="24"/>
         </w:rPr>
         <w:drawing>
-          <wp:inline distT="0" distB="0" distL="0" distR="0" wp14:anchorId="2FF3D1B1" wp14:editId="6A59B695">
+          <wp:inline distT="0" distB="0" distL="0" distR="0" wp14:anchorId="2FF3D1B1" wp14:editId="3FE25812">
             <wp:extent cx="5731510" cy="1910715"/>
             <wp:effectExtent l="0" t="0" r="2540" b="0"/>
             <wp:docPr id="1636475804" name="Picture 4"/>
@@ -6619,7 +6429,7 @@
           <w:noProof/>
         </w:rPr>
         <w:drawing>
-          <wp:inline distT="0" distB="0" distL="0" distR="0" wp14:anchorId="25CC5467" wp14:editId="03B49C1C">
+          <wp:inline distT="0" distB="0" distL="0" distR="0" wp14:anchorId="25CC5467" wp14:editId="72AF0867">
             <wp:extent cx="5731510" cy="1910715"/>
             <wp:effectExtent l="0" t="0" r="2540" b="0"/>
             <wp:docPr id="1570541176" name="Picture 5"/>
@@ -6943,7 +6753,20 @@
         <w:rPr>
           <w:rFonts w:eastAsia="Times New Roman" w:cstheme="minorHAnsi"/>
         </w:rPr>
-        <w:t xml:space="preserve">This setup is different than the initial one and the ones attempted on the REINFORCE variants. For this agent to reach its goal we had to reduce its architecture to 1 hidden layer and remove the LR decay. </w:t>
+        <w:t xml:space="preserve">This setup is different than the initial one and the ones attempted on the REINFORCE variants. For this agent to reach its goal we had to </w:t>
+      </w:r>
+      <w:r>
+        <w:rPr>
+          <w:rFonts w:eastAsia="Times New Roman" w:cstheme="minorHAnsi"/>
+          <w:u w:val="single"/>
+        </w:rPr>
+        <w:t>reduce its architecture to 1 hidden layer and remove the LR decay</w:t>
+      </w:r>
+      <w:r>
+        <w:rPr>
+          <w:rFonts w:eastAsia="Times New Roman" w:cstheme="minorHAnsi"/>
+        </w:rPr>
+        <w:t xml:space="preserve">. </w:t>
       </w:r>
       <w:r>
         <w:rPr>
@@ -7502,7 +7325,6 @@
           <w:bCs/>
         </w:rPr>
       </w:pPr>
-      <w:bookmarkStart w:id="0" w:name="_GoBack"/>
       <w:r>
         <w:rPr>
           <w:b/>
@@ -7525,18 +7347,17 @@
         <w:tblLook w:val="04A0" w:firstRow="1" w:lastRow="0" w:firstColumn="1" w:lastColumn="0" w:noHBand="0" w:noVBand="1"/>
       </w:tblPr>
       <w:tblGrid>
-        <w:gridCol w:w="2117"/>
-        <w:gridCol w:w="2129"/>
-        <w:gridCol w:w="2683"/>
-        <w:gridCol w:w="2087"/>
+        <w:gridCol w:w="1818"/>
+        <w:gridCol w:w="1853"/>
+        <w:gridCol w:w="3625"/>
+        <w:gridCol w:w="1720"/>
       </w:tblGrid>
       <w:tr>
         <w:tc>
           <w:tcPr>
-            <w:tcW w:w="2254" w:type="dxa"/>
+            <w:tcW w:w="1818" w:type="dxa"/>
             <w:vAlign w:val="center"/>
           </w:tcPr>
-          <w:bookmarkEnd w:id="0"/>
           <w:p>
             <w:pPr>
               <w:bidi w:val="0"/>
@@ -7559,7 +7380,7 @@
         </w:tc>
         <w:tc>
           <w:tcPr>
-            <w:tcW w:w="2254" w:type="dxa"/>
+            <w:tcW w:w="1853" w:type="dxa"/>
           </w:tcPr>
           <w:p>
             <w:pPr>
@@ -7582,7 +7403,7 @@
         </w:tc>
         <w:tc>
           <w:tcPr>
-            <w:tcW w:w="2254" w:type="dxa"/>
+            <w:tcW w:w="3625" w:type="dxa"/>
           </w:tcPr>
           <w:p>
             <w:pPr>
@@ -7605,7 +7426,7 @@
         </w:tc>
         <w:tc>
           <w:tcPr>
-            <w:tcW w:w="2254" w:type="dxa"/>
+            <w:tcW w:w="1720" w:type="dxa"/>
           </w:tcPr>
           <w:p>
             <w:pPr>
@@ -7630,7 +7451,7 @@
       <w:tr>
         <w:tc>
           <w:tcPr>
-            <w:tcW w:w="2254" w:type="dxa"/>
+            <w:tcW w:w="1818" w:type="dxa"/>
             <w:vMerge w:val="restart"/>
             <w:vAlign w:val="center"/>
           </w:tcPr>
@@ -7656,7 +7477,7 @@
         </w:tc>
         <w:tc>
           <w:tcPr>
-            <w:tcW w:w="2254" w:type="dxa"/>
+            <w:tcW w:w="1853" w:type="dxa"/>
             <w:vAlign w:val="bottom"/>
           </w:tcPr>
           <w:p>
@@ -7676,7 +7497,7 @@
         </w:tc>
         <w:tc>
           <w:tcPr>
-            <w:tcW w:w="2254" w:type="dxa"/>
+            <w:tcW w:w="3625" w:type="dxa"/>
           </w:tcPr>
           <w:p>
             <w:pPr>
@@ -7808,7 +7629,7 @@
         </w:tc>
         <w:tc>
           <w:tcPr>
-            <w:tcW w:w="2254" w:type="dxa"/>
+            <w:tcW w:w="1720" w:type="dxa"/>
           </w:tcPr>
           <w:p>
             <w:pPr>
@@ -7860,7 +7681,7 @@
       <w:tr>
         <w:tc>
           <w:tcPr>
-            <w:tcW w:w="2254" w:type="dxa"/>
+            <w:tcW w:w="1818" w:type="dxa"/>
             <w:vMerge/>
             <w:vAlign w:val="center"/>
           </w:tcPr>
@@ -7878,7 +7699,87 @@
         </w:tc>
         <w:tc>
           <w:tcPr>
-            <w:tcW w:w="2254" w:type="dxa"/>
+            <w:tcW w:w="1853" w:type="dxa"/>
+            <w:vAlign w:val="bottom"/>
+          </w:tcPr>
+          <w:p>
+            <w:pPr>
+              <w:bidi w:val="0"/>
+              <w:rPr>
+                <w:rFonts w:cstheme="minorHAnsi"/>
+              </w:rPr>
+            </w:pPr>
+            <w:r>
+              <w:rPr>
+                <w:rFonts w:cstheme="minorHAnsi"/>
+              </w:rPr>
+              <w:t>LR Schedule</w:t>
+            </w:r>
+          </w:p>
+        </w:tc>
+        <w:tc>
+          <w:tcPr>
+            <w:tcW w:w="3625" w:type="dxa"/>
+          </w:tcPr>
+          <w:p>
+            <w:pPr>
+              <w:bidi w:val="0"/>
+              <w:jc w:val="center"/>
+              <w:rPr>
+                <w:rFonts w:ascii="Calibri" w:eastAsia="Times New Roman" w:hAnsi="Calibri" w:cs="Calibri"/>
+              </w:rPr>
+            </w:pPr>
+            <w:r>
+              <w:rPr>
+                <w:rFonts w:cstheme="minorHAnsi"/>
+              </w:rPr>
+              <w:t>Decay vs. Constant</w:t>
+            </w:r>
+          </w:p>
+        </w:tc>
+        <w:tc>
+          <w:tcPr>
+            <w:tcW w:w="1720" w:type="dxa"/>
+          </w:tcPr>
+          <w:p>
+            <w:pPr>
+              <w:bidi w:val="0"/>
+              <w:jc w:val="center"/>
+              <w:rPr>
+                <w:rFonts w:ascii="Calibri" w:eastAsia="Times New Roman" w:hAnsi="Calibri" w:cs="Calibri"/>
+              </w:rPr>
+            </w:pPr>
+            <w:r>
+              <w:rPr>
+                <w:rFonts w:cstheme="minorHAnsi"/>
+              </w:rPr>
+              <w:t>Decay</w:t>
+            </w:r>
+          </w:p>
+        </w:tc>
+      </w:tr>
+      <w:tr>
+        <w:tc>
+          <w:tcPr>
+            <w:tcW w:w="1818" w:type="dxa"/>
+            <w:vMerge/>
+            <w:vAlign w:val="center"/>
+          </w:tcPr>
+          <w:p>
+            <w:pPr>
+              <w:bidi w:val="0"/>
+              <w:jc w:val="center"/>
+              <w:rPr>
+                <w:rFonts w:eastAsia="Times New Roman" w:cstheme="minorHAnsi"/>
+                <w:b/>
+                <w:bCs/>
+              </w:rPr>
+            </w:pPr>
+          </w:p>
+        </w:tc>
+        <w:tc>
+          <w:tcPr>
+            <w:tcW w:w="1853" w:type="dxa"/>
             <w:vAlign w:val="bottom"/>
           </w:tcPr>
           <w:p>
@@ -7898,7 +7799,7 @@
         </w:tc>
         <w:tc>
           <w:tcPr>
-            <w:tcW w:w="2254" w:type="dxa"/>
+            <w:tcW w:w="3625" w:type="dxa"/>
           </w:tcPr>
           <w:p>
             <w:pPr>
@@ -7988,7 +7889,7 @@
         </w:tc>
         <w:tc>
           <w:tcPr>
-            <w:tcW w:w="2254" w:type="dxa"/>
+            <w:tcW w:w="1720" w:type="dxa"/>
           </w:tcPr>
           <w:p>
             <w:pPr>
@@ -8028,7 +7929,7 @@
       <w:tr>
         <w:tc>
           <w:tcPr>
-            <w:tcW w:w="2254" w:type="dxa"/>
+            <w:tcW w:w="1818" w:type="dxa"/>
             <w:vMerge w:val="restart"/>
             <w:vAlign w:val="center"/>
           </w:tcPr>
@@ -8054,7 +7955,7 @@
         </w:tc>
         <w:tc>
           <w:tcPr>
-            <w:tcW w:w="2254" w:type="dxa"/>
+            <w:tcW w:w="1853" w:type="dxa"/>
             <w:vAlign w:val="bottom"/>
           </w:tcPr>
           <w:p>
@@ -8074,7 +7975,7 @@
         </w:tc>
         <w:tc>
           <w:tcPr>
-            <w:tcW w:w="2254" w:type="dxa"/>
+            <w:tcW w:w="3625" w:type="dxa"/>
           </w:tcPr>
           <w:p>
             <w:pPr>
@@ -8132,6 +8033,38 @@
                     <w:rFonts w:ascii="Cambria Math" w:eastAsia="Times New Roman" w:hAnsi="Cambria Math" w:cstheme="minorHAnsi"/>
                   </w:rPr>
                   <m:t>,5</m:t>
+                </m:r>
+                <m:sSup>
+                  <m:sSupPr>
+                    <m:ctrlPr>
+                      <w:rPr>
+                        <w:rFonts w:ascii="Cambria Math" w:eastAsia="Times New Roman" w:hAnsi="Cambria Math" w:cstheme="minorHAnsi"/>
+                        <w:i/>
+                      </w:rPr>
+                    </m:ctrlPr>
+                  </m:sSupPr>
+                  <m:e>
+                    <m:r>
+                      <w:rPr>
+                        <w:rFonts w:ascii="Cambria Math" w:eastAsia="Times New Roman" w:hAnsi="Cambria Math" w:cstheme="minorHAnsi"/>
+                      </w:rPr>
+                      <m:t>e</m:t>
+                    </m:r>
+                  </m:e>
+                  <m:sup>
+                    <m:r>
+                      <w:rPr>
+                        <w:rFonts w:ascii="Cambria Math" w:eastAsia="Times New Roman" w:hAnsi="Cambria Math" w:cstheme="minorHAnsi"/>
+                      </w:rPr>
+                      <m:t>-4</m:t>
+                    </m:r>
+                  </m:sup>
+                </m:sSup>
+                <m:r>
+                  <w:rPr>
+                    <w:rFonts w:ascii="Cambria Math" w:eastAsia="Times New Roman" w:hAnsi="Cambria Math" w:cstheme="minorHAnsi"/>
+                  </w:rPr>
+                  <m:t>, 1</m:t>
                 </m:r>
                 <m:sSup>
                   <m:sSupPr>
@@ -8174,7 +8107,7 @@
         </w:tc>
         <w:tc>
           <w:tcPr>
-            <w:tcW w:w="2254" w:type="dxa"/>
+            <w:tcW w:w="1720" w:type="dxa"/>
           </w:tcPr>
           <w:p>
             <w:pPr>
@@ -8226,7 +8159,7 @@
       <w:tr>
         <w:tc>
           <w:tcPr>
-            <w:tcW w:w="2254" w:type="dxa"/>
+            <w:tcW w:w="1818" w:type="dxa"/>
             <w:vMerge/>
             <w:vAlign w:val="center"/>
           </w:tcPr>
@@ -8244,7 +8177,7 @@
         </w:tc>
         <w:tc>
           <w:tcPr>
-            <w:tcW w:w="2254" w:type="dxa"/>
+            <w:tcW w:w="1853" w:type="dxa"/>
             <w:vAlign w:val="bottom"/>
           </w:tcPr>
           <w:p>
@@ -8264,7 +8197,7 @@
         </w:tc>
         <w:tc>
           <w:tcPr>
-            <w:tcW w:w="2254" w:type="dxa"/>
+            <w:tcW w:w="3625" w:type="dxa"/>
           </w:tcPr>
           <w:p>
             <w:pPr>
@@ -8364,7 +8297,7 @@
         </w:tc>
         <w:tc>
           <w:tcPr>
-            <w:tcW w:w="2254" w:type="dxa"/>
+            <w:tcW w:w="1720" w:type="dxa"/>
           </w:tcPr>
           <w:p>
             <w:pPr>
@@ -8416,7 +8349,7 @@
       <w:tr>
         <w:tc>
           <w:tcPr>
-            <w:tcW w:w="2254" w:type="dxa"/>
+            <w:tcW w:w="1818" w:type="dxa"/>
             <w:vMerge/>
             <w:vAlign w:val="center"/>
           </w:tcPr>
@@ -8434,7 +8367,87 @@
         </w:tc>
         <w:tc>
           <w:tcPr>
-            <w:tcW w:w="2254" w:type="dxa"/>
+            <w:tcW w:w="1853" w:type="dxa"/>
+            <w:vAlign w:val="bottom"/>
+          </w:tcPr>
+          <w:p>
+            <w:pPr>
+              <w:bidi w:val="0"/>
+              <w:rPr>
+                <w:rFonts w:cstheme="minorHAnsi"/>
+              </w:rPr>
+            </w:pPr>
+            <w:r>
+              <w:rPr>
+                <w:rFonts w:cstheme="minorHAnsi"/>
+              </w:rPr>
+              <w:t>LR Schedule</w:t>
+            </w:r>
+          </w:p>
+        </w:tc>
+        <w:tc>
+          <w:tcPr>
+            <w:tcW w:w="3625" w:type="dxa"/>
+          </w:tcPr>
+          <w:p>
+            <w:pPr>
+              <w:bidi w:val="0"/>
+              <w:jc w:val="center"/>
+              <w:rPr>
+                <w:rFonts w:ascii="Calibri" w:eastAsia="Times New Roman" w:hAnsi="Calibri" w:cs="Calibri"/>
+              </w:rPr>
+            </w:pPr>
+            <w:r>
+              <w:rPr>
+                <w:rFonts w:cstheme="minorHAnsi"/>
+              </w:rPr>
+              <w:t>Decay vs. Constant</w:t>
+            </w:r>
+          </w:p>
+        </w:tc>
+        <w:tc>
+          <w:tcPr>
+            <w:tcW w:w="1720" w:type="dxa"/>
+          </w:tcPr>
+          <w:p>
+            <w:pPr>
+              <w:bidi w:val="0"/>
+              <w:jc w:val="center"/>
+              <w:rPr>
+                <w:rFonts w:ascii="Calibri" w:eastAsia="Times New Roman" w:hAnsi="Calibri" w:cs="Calibri"/>
+              </w:rPr>
+            </w:pPr>
+            <w:r>
+              <w:rPr>
+                <w:rFonts w:cstheme="minorHAnsi"/>
+              </w:rPr>
+              <w:t>Decay</w:t>
+            </w:r>
+          </w:p>
+        </w:tc>
+      </w:tr>
+      <w:tr>
+        <w:tc>
+          <w:tcPr>
+            <w:tcW w:w="1818" w:type="dxa"/>
+            <w:vMerge/>
+            <w:vAlign w:val="center"/>
+          </w:tcPr>
+          <w:p>
+            <w:pPr>
+              <w:bidi w:val="0"/>
+              <w:jc w:val="center"/>
+              <w:rPr>
+                <w:rFonts w:eastAsia="Times New Roman" w:cstheme="minorHAnsi"/>
+                <w:b/>
+                <w:bCs/>
+              </w:rPr>
+            </w:pPr>
+          </w:p>
+        </w:tc>
+        <w:tc>
+          <w:tcPr>
+            <w:tcW w:w="1853" w:type="dxa"/>
             <w:vAlign w:val="bottom"/>
           </w:tcPr>
           <w:p>
@@ -8454,7 +8467,7 @@
         </w:tc>
         <w:tc>
           <w:tcPr>
-            <w:tcW w:w="2254" w:type="dxa"/>
+            <w:tcW w:w="3625" w:type="dxa"/>
           </w:tcPr>
           <w:p>
             <w:pPr>
@@ -8518,7 +8531,7 @@
         </w:tc>
         <w:tc>
           <w:tcPr>
-            <w:tcW w:w="2254" w:type="dxa"/>
+            <w:tcW w:w="1720" w:type="dxa"/>
           </w:tcPr>
           <w:p>
             <w:pPr>
@@ -8558,7 +8571,7 @@
       <w:tr>
         <w:tc>
           <w:tcPr>
-            <w:tcW w:w="2254" w:type="dxa"/>
+            <w:tcW w:w="1818" w:type="dxa"/>
             <w:vMerge w:val="restart"/>
             <w:vAlign w:val="center"/>
           </w:tcPr>
@@ -8584,7 +8597,7 @@
         </w:tc>
         <w:tc>
           <w:tcPr>
-            <w:tcW w:w="2254" w:type="dxa"/>
+            <w:tcW w:w="1853" w:type="dxa"/>
           </w:tcPr>
           <w:p>
             <w:pPr>
@@ -8603,7 +8616,7 @@
         </w:tc>
         <w:tc>
           <w:tcPr>
-            <w:tcW w:w="2254" w:type="dxa"/>
+            <w:tcW w:w="3625" w:type="dxa"/>
           </w:tcPr>
           <w:p>
             <w:pPr>
@@ -8649,6 +8662,58 @@
                     <w:rFonts w:ascii="Cambria Math" w:eastAsia="Times New Roman" w:hAnsi="Cambria Math" w:cstheme="minorHAnsi"/>
                   </w:rPr>
                   <m:t>,</m:t>
+                </m:r>
+                <m:d>
+                  <m:dPr>
+                    <m:begChr m:val="["/>
+                    <m:endChr m:val="]"/>
+                    <m:ctrlPr>
+                      <w:rPr>
+                        <w:rFonts w:ascii="Cambria Math" w:eastAsia="Times New Roman" w:hAnsi="Cambria Math" w:cstheme="minorHAnsi"/>
+                        <w:i/>
+                      </w:rPr>
+                    </m:ctrlPr>
+                  </m:dPr>
+                  <m:e>
+                    <m:r>
+                      <w:rPr>
+                        <w:rFonts w:ascii="Cambria Math" w:eastAsia="Times New Roman" w:hAnsi="Cambria Math" w:cstheme="minorHAnsi"/>
+                      </w:rPr>
+                      <m:t>64,64</m:t>
+                    </m:r>
+                  </m:e>
+                </m:d>
+                <m:r>
+                  <w:rPr>
+                    <w:rFonts w:ascii="Cambria Math" w:eastAsia="Times New Roman" w:hAnsi="Cambria Math" w:cstheme="minorHAnsi"/>
+                  </w:rPr>
+                  <m:t>,</m:t>
+                </m:r>
+                <m:d>
+                  <m:dPr>
+                    <m:begChr m:val="["/>
+                    <m:endChr m:val="]"/>
+                    <m:ctrlPr>
+                      <w:rPr>
+                        <w:rFonts w:ascii="Cambria Math" w:eastAsia="Times New Roman" w:hAnsi="Cambria Math" w:cstheme="minorHAnsi"/>
+                        <w:i/>
+                      </w:rPr>
+                    </m:ctrlPr>
+                  </m:dPr>
+                  <m:e>
+                    <m:r>
+                      <w:rPr>
+                        <w:rFonts w:ascii="Cambria Math" w:eastAsia="Times New Roman" w:hAnsi="Cambria Math" w:cstheme="minorHAnsi"/>
+                      </w:rPr>
+                      <m:t>128,64</m:t>
+                    </m:r>
+                  </m:e>
+                </m:d>
+                <m:r>
+                  <w:rPr>
+                    <w:rFonts w:ascii="Cambria Math" w:eastAsia="Times New Roman" w:hAnsi="Cambria Math" w:cstheme="minorHAnsi"/>
+                  </w:rPr>
+                  <m:t xml:space="preserve"> ,</m:t>
                 </m:r>
                 <m:d>
                   <m:dPr>
@@ -8694,25 +8759,13 @@
               <w:rPr>
                 <w:rFonts w:cstheme="minorHAnsi"/>
               </w:rPr>
-              <w:t>(</w:t>
-            </w:r>
-            <w:r>
-              <w:rPr>
-                <w:rFonts w:cstheme="minorHAnsi"/>
-              </w:rPr>
-              <w:t>2 layers vs. 1 layer</w:t>
-            </w:r>
-            <w:r>
-              <w:rPr>
-                <w:rFonts w:cstheme="minorHAnsi"/>
-              </w:rPr>
-              <w:t>)</w:t>
+              <w:t>(2 layers vs. 1 layer)</w:t>
             </w:r>
           </w:p>
         </w:tc>
         <w:tc>
           <w:tcPr>
-            <w:tcW w:w="2254" w:type="dxa"/>
+            <w:tcW w:w="1720" w:type="dxa"/>
           </w:tcPr>
           <w:p>
             <w:pPr>
@@ -8752,7 +8805,7 @@
       <w:tr>
         <w:tc>
           <w:tcPr>
-            <w:tcW w:w="2254" w:type="dxa"/>
+            <w:tcW w:w="1818" w:type="dxa"/>
             <w:vMerge/>
             <w:vAlign w:val="bottom"/>
           </w:tcPr>
@@ -8767,7 +8820,413 @@
         </w:tc>
         <w:tc>
           <w:tcPr>
-            <w:tcW w:w="2254" w:type="dxa"/>
+            <w:tcW w:w="1853" w:type="dxa"/>
+            <w:vAlign w:val="bottom"/>
+          </w:tcPr>
+          <w:p>
+            <w:pPr>
+              <w:bidi w:val="0"/>
+              <w:rPr>
+                <w:rFonts w:cstheme="minorHAnsi"/>
+              </w:rPr>
+            </w:pPr>
+            <w:r>
+              <w:rPr>
+                <w:rFonts w:cstheme="minorHAnsi"/>
+              </w:rPr>
+              <w:t>Policy LR</w:t>
+            </w:r>
+          </w:p>
+        </w:tc>
+        <w:tc>
+          <w:tcPr>
+            <w:tcW w:w="3625" w:type="dxa"/>
+          </w:tcPr>
+          <w:p>
+            <w:pPr>
+              <w:bidi w:val="0"/>
+              <w:jc w:val="center"/>
+              <w:rPr>
+                <w:rFonts w:cstheme="minorHAnsi"/>
+              </w:rPr>
+            </w:pPr>
+            <m:oMathPara>
+              <m:oMath>
+                <m:r>
+                  <m:rPr>
+                    <m:lit/>
+                  </m:rPr>
+                  <w:rPr>
+                    <w:rFonts w:ascii="Cambria Math" w:eastAsia="Times New Roman" w:hAnsi="Cambria Math" w:cstheme="minorHAnsi"/>
+                  </w:rPr>
+                  <m:t>{</m:t>
+                </m:r>
+                <m:r>
+                  <w:rPr>
+                    <w:rFonts w:ascii="Cambria Math" w:eastAsia="Times New Roman" w:hAnsi="Cambria Math" w:cstheme="minorHAnsi"/>
+                  </w:rPr>
+                  <m:t>1</m:t>
+                </m:r>
+                <m:sSup>
+                  <m:sSupPr>
+                    <m:ctrlPr>
+                      <w:rPr>
+                        <w:rFonts w:ascii="Cambria Math" w:eastAsia="Times New Roman" w:hAnsi="Cambria Math" w:cstheme="minorHAnsi"/>
+                        <w:i/>
+                      </w:rPr>
+                    </m:ctrlPr>
+                  </m:sSupPr>
+                  <m:e>
+                    <m:r>
+                      <w:rPr>
+                        <w:rFonts w:ascii="Cambria Math" w:eastAsia="Times New Roman" w:hAnsi="Cambria Math" w:cstheme="minorHAnsi"/>
+                      </w:rPr>
+                      <m:t>e</m:t>
+                    </m:r>
+                  </m:e>
+                  <m:sup>
+                    <m:r>
+                      <w:rPr>
+                        <w:rFonts w:ascii="Cambria Math" w:eastAsia="Times New Roman" w:hAnsi="Cambria Math" w:cstheme="minorHAnsi"/>
+                      </w:rPr>
+                      <m:t>-3</m:t>
+                    </m:r>
+                  </m:sup>
+                </m:sSup>
+                <m:r>
+                  <w:rPr>
+                    <w:rFonts w:ascii="Cambria Math" w:eastAsia="Times New Roman" w:hAnsi="Cambria Math" w:cstheme="minorHAnsi"/>
+                  </w:rPr>
+                  <m:t>,5</m:t>
+                </m:r>
+                <m:sSup>
+                  <m:sSupPr>
+                    <m:ctrlPr>
+                      <w:rPr>
+                        <w:rFonts w:ascii="Cambria Math" w:eastAsia="Times New Roman" w:hAnsi="Cambria Math" w:cstheme="minorHAnsi"/>
+                        <w:i/>
+                      </w:rPr>
+                    </m:ctrlPr>
+                  </m:sSupPr>
+                  <m:e>
+                    <m:r>
+                      <w:rPr>
+                        <w:rFonts w:ascii="Cambria Math" w:eastAsia="Times New Roman" w:hAnsi="Cambria Math" w:cstheme="minorHAnsi"/>
+                      </w:rPr>
+                      <m:t>e</m:t>
+                    </m:r>
+                  </m:e>
+                  <m:sup>
+                    <m:r>
+                      <w:rPr>
+                        <w:rFonts w:ascii="Cambria Math" w:eastAsia="Times New Roman" w:hAnsi="Cambria Math" w:cstheme="minorHAnsi"/>
+                      </w:rPr>
+                      <m:t>-4</m:t>
+                    </m:r>
+                  </m:sup>
+                </m:sSup>
+                <m:r>
+                  <w:rPr>
+                    <w:rFonts w:ascii="Cambria Math" w:eastAsia="Times New Roman" w:hAnsi="Cambria Math" w:cstheme="minorHAnsi"/>
+                  </w:rPr>
+                  <m:t>, 1</m:t>
+                </m:r>
+                <m:sSup>
+                  <m:sSupPr>
+                    <m:ctrlPr>
+                      <w:rPr>
+                        <w:rFonts w:ascii="Cambria Math" w:eastAsia="Times New Roman" w:hAnsi="Cambria Math" w:cstheme="minorHAnsi"/>
+                        <w:i/>
+                      </w:rPr>
+                    </m:ctrlPr>
+                  </m:sSupPr>
+                  <m:e>
+                    <m:r>
+                      <w:rPr>
+                        <w:rFonts w:ascii="Cambria Math" w:eastAsia="Times New Roman" w:hAnsi="Cambria Math" w:cstheme="minorHAnsi"/>
+                      </w:rPr>
+                      <m:t>e</m:t>
+                    </m:r>
+                  </m:e>
+                  <m:sup>
+                    <m:r>
+                      <w:rPr>
+                        <w:rFonts w:ascii="Cambria Math" w:eastAsia="Times New Roman" w:hAnsi="Cambria Math" w:cstheme="minorHAnsi"/>
+                      </w:rPr>
+                      <m:t>-4</m:t>
+                    </m:r>
+                  </m:sup>
+                </m:sSup>
+                <m:r>
+                  <m:rPr>
+                    <m:lit/>
+                  </m:rPr>
+                  <w:rPr>
+                    <w:rFonts w:ascii="Cambria Math" w:eastAsia="Times New Roman" w:hAnsi="Cambria Math" w:cstheme="minorHAnsi"/>
+                  </w:rPr>
+                  <m:t>}</m:t>
+                </m:r>
+              </m:oMath>
+            </m:oMathPara>
+          </w:p>
+        </w:tc>
+        <w:tc>
+          <w:tcPr>
+            <w:tcW w:w="1720" w:type="dxa"/>
+          </w:tcPr>
+          <w:p>
+            <w:pPr>
+              <w:bidi w:val="0"/>
+              <w:jc w:val="center"/>
+              <w:rPr>
+                <w:rFonts w:cstheme="minorHAnsi"/>
+              </w:rPr>
+            </w:pPr>
+            <m:oMathPara>
+              <m:oMath>
+                <m:r>
+                  <w:rPr>
+                    <w:rFonts w:ascii="Cambria Math" w:eastAsia="Times New Roman" w:hAnsi="Cambria Math" w:cstheme="minorHAnsi"/>
+                  </w:rPr>
+                  <m:t>5</m:t>
+                </m:r>
+                <m:sSup>
+                  <m:sSupPr>
+                    <m:ctrlPr>
+                      <w:rPr>
+                        <w:rFonts w:ascii="Cambria Math" w:eastAsia="Times New Roman" w:hAnsi="Cambria Math" w:cstheme="minorHAnsi"/>
+                        <w:i/>
+                      </w:rPr>
+                    </m:ctrlPr>
+                  </m:sSupPr>
+                  <m:e>
+                    <m:r>
+                      <w:rPr>
+                        <w:rFonts w:ascii="Cambria Math" w:eastAsia="Times New Roman" w:hAnsi="Cambria Math" w:cstheme="minorHAnsi"/>
+                      </w:rPr>
+                      <m:t>e</m:t>
+                    </m:r>
+                  </m:e>
+                  <m:sup>
+                    <m:r>
+                      <w:rPr>
+                        <w:rFonts w:ascii="Cambria Math" w:eastAsia="Times New Roman" w:hAnsi="Cambria Math" w:cstheme="minorHAnsi"/>
+                      </w:rPr>
+                      <m:t>-4</m:t>
+                    </m:r>
+                  </m:sup>
+                </m:sSup>
+              </m:oMath>
+            </m:oMathPara>
+          </w:p>
+        </w:tc>
+      </w:tr>
+      <w:tr>
+        <w:tc>
+          <w:tcPr>
+            <w:tcW w:w="1818" w:type="dxa"/>
+            <w:vMerge/>
+            <w:vAlign w:val="bottom"/>
+          </w:tcPr>
+          <w:p>
+            <w:pPr>
+              <w:bidi w:val="0"/>
+              <w:rPr>
+                <w:rFonts w:eastAsia="Times New Roman" w:cstheme="minorHAnsi"/>
+              </w:rPr>
+            </w:pPr>
+          </w:p>
+        </w:tc>
+        <w:tc>
+          <w:tcPr>
+            <w:tcW w:w="1853" w:type="dxa"/>
+            <w:vAlign w:val="bottom"/>
+          </w:tcPr>
+          <w:p>
+            <w:pPr>
+              <w:bidi w:val="0"/>
+              <w:rPr>
+                <w:rFonts w:cstheme="minorHAnsi"/>
+              </w:rPr>
+            </w:pPr>
+            <w:r>
+              <w:rPr>
+                <w:rFonts w:cstheme="minorHAnsi"/>
+              </w:rPr>
+              <w:t>Value LR</w:t>
+            </w:r>
+          </w:p>
+        </w:tc>
+        <w:tc>
+          <w:tcPr>
+            <w:tcW w:w="3625" w:type="dxa"/>
+          </w:tcPr>
+          <w:p>
+            <w:pPr>
+              <w:bidi w:val="0"/>
+              <w:jc w:val="center"/>
+              <w:rPr>
+                <w:rFonts w:cstheme="minorHAnsi"/>
+              </w:rPr>
+            </w:pPr>
+            <m:oMathPara>
+              <m:oMath>
+                <m:r>
+                  <m:rPr>
+                    <m:lit/>
+                  </m:rPr>
+                  <w:rPr>
+                    <w:rFonts w:ascii="Cambria Math" w:eastAsia="Times New Roman" w:hAnsi="Cambria Math" w:cstheme="minorHAnsi"/>
+                  </w:rPr>
+                  <m:t>{</m:t>
+                </m:r>
+                <m:r>
+                  <w:rPr>
+                    <w:rFonts w:ascii="Cambria Math" w:eastAsia="Times New Roman" w:hAnsi="Cambria Math" w:cstheme="minorHAnsi"/>
+                  </w:rPr>
+                  <m:t>1</m:t>
+                </m:r>
+                <m:sSup>
+                  <m:sSupPr>
+                    <m:ctrlPr>
+                      <w:rPr>
+                        <w:rFonts w:ascii="Cambria Math" w:eastAsia="Times New Roman" w:hAnsi="Cambria Math" w:cstheme="minorHAnsi"/>
+                        <w:i/>
+                      </w:rPr>
+                    </m:ctrlPr>
+                  </m:sSupPr>
+                  <m:e>
+                    <m:r>
+                      <w:rPr>
+                        <w:rFonts w:ascii="Cambria Math" w:eastAsia="Times New Roman" w:hAnsi="Cambria Math" w:cstheme="minorHAnsi"/>
+                      </w:rPr>
+                      <m:t>e</m:t>
+                    </m:r>
+                  </m:e>
+                  <m:sup>
+                    <m:r>
+                      <w:rPr>
+                        <w:rFonts w:ascii="Cambria Math" w:eastAsia="Times New Roman" w:hAnsi="Cambria Math" w:cstheme="minorHAnsi"/>
+                      </w:rPr>
+                      <m:t>-3</m:t>
+                    </m:r>
+                  </m:sup>
+                </m:sSup>
+                <m:r>
+                  <w:rPr>
+                    <w:rFonts w:ascii="Cambria Math" w:eastAsia="Times New Roman" w:hAnsi="Cambria Math" w:cstheme="minorHAnsi"/>
+                  </w:rPr>
+                  <m:t>,5</m:t>
+                </m:r>
+                <m:sSup>
+                  <m:sSupPr>
+                    <m:ctrlPr>
+                      <w:rPr>
+                        <w:rFonts w:ascii="Cambria Math" w:eastAsia="Times New Roman" w:hAnsi="Cambria Math" w:cstheme="minorHAnsi"/>
+                        <w:i/>
+                      </w:rPr>
+                    </m:ctrlPr>
+                  </m:sSupPr>
+                  <m:e>
+                    <m:r>
+                      <w:rPr>
+                        <w:rFonts w:ascii="Cambria Math" w:eastAsia="Times New Roman" w:hAnsi="Cambria Math" w:cstheme="minorHAnsi"/>
+                      </w:rPr>
+                      <m:t>e</m:t>
+                    </m:r>
+                  </m:e>
+                  <m:sup>
+                    <m:r>
+                      <w:rPr>
+                        <w:rFonts w:ascii="Cambria Math" w:eastAsia="Times New Roman" w:hAnsi="Cambria Math" w:cstheme="minorHAnsi"/>
+                      </w:rPr>
+                      <m:t>-4</m:t>
+                    </m:r>
+                  </m:sup>
+                </m:sSup>
+                <m:r>
+                  <m:rPr>
+                    <m:lit/>
+                  </m:rPr>
+                  <w:rPr>
+                    <w:rFonts w:ascii="Cambria Math" w:eastAsia="Times New Roman" w:hAnsi="Cambria Math" w:cstheme="minorHAnsi"/>
+                  </w:rPr>
+                  <m:t>}</m:t>
+                </m:r>
+              </m:oMath>
+            </m:oMathPara>
+          </w:p>
+        </w:tc>
+        <w:tc>
+          <w:tcPr>
+            <w:tcW w:w="1720" w:type="dxa"/>
+          </w:tcPr>
+          <w:p>
+            <w:pPr>
+              <w:bidi w:val="0"/>
+              <w:jc w:val="center"/>
+              <w:rPr>
+                <w:rFonts w:cstheme="minorHAnsi"/>
+              </w:rPr>
+            </w:pPr>
+            <m:oMathPara>
+              <m:oMath>
+                <m:r>
+                  <w:rPr>
+                    <w:rFonts w:ascii="Cambria Math" w:eastAsia="Times New Roman" w:hAnsi="Cambria Math" w:cstheme="minorHAnsi"/>
+                  </w:rPr>
+                  <m:t>1</m:t>
+                </m:r>
+                <m:sSup>
+                  <m:sSupPr>
+                    <m:ctrlPr>
+                      <w:rPr>
+                        <w:rFonts w:ascii="Cambria Math" w:eastAsia="Times New Roman" w:hAnsi="Cambria Math" w:cstheme="minorHAnsi"/>
+                        <w:i/>
+                      </w:rPr>
+                    </m:ctrlPr>
+                  </m:sSupPr>
+                  <m:e>
+                    <m:r>
+                      <w:rPr>
+                        <w:rFonts w:ascii="Cambria Math" w:eastAsia="Times New Roman" w:hAnsi="Cambria Math" w:cstheme="minorHAnsi"/>
+                      </w:rPr>
+                      <m:t>e</m:t>
+                    </m:r>
+                  </m:e>
+                  <m:sup>
+                    <m:r>
+                      <w:rPr>
+                        <w:rFonts w:ascii="Cambria Math" w:eastAsia="Times New Roman" w:hAnsi="Cambria Math" w:cstheme="minorHAnsi"/>
+                      </w:rPr>
+                      <m:t>-3</m:t>
+                    </m:r>
+                  </m:sup>
+                </m:sSup>
+              </m:oMath>
+            </m:oMathPara>
+          </w:p>
+        </w:tc>
+      </w:tr>
+      <w:tr>
+        <w:tc>
+          <w:tcPr>
+            <w:tcW w:w="1818" w:type="dxa"/>
+            <w:vMerge/>
+            <w:vAlign w:val="bottom"/>
+          </w:tcPr>
+          <w:p>
+            <w:pPr>
+              <w:bidi w:val="0"/>
+              <w:rPr>
+                <w:rFonts w:eastAsia="Times New Roman" w:cstheme="minorHAnsi"/>
+              </w:rPr>
+            </w:pPr>
+          </w:p>
+        </w:tc>
+        <w:tc>
+          <w:tcPr>
+            <w:tcW w:w="1853" w:type="dxa"/>
             <w:vAlign w:val="bottom"/>
           </w:tcPr>
           <w:p>
@@ -8787,7 +9246,7 @@
         </w:tc>
         <w:tc>
           <w:tcPr>
-            <w:tcW w:w="2254" w:type="dxa"/>
+            <w:tcW w:w="3625" w:type="dxa"/>
           </w:tcPr>
           <w:p>
             <w:pPr>
@@ -8807,7 +9266,7 @@
         </w:tc>
         <w:tc>
           <w:tcPr>
-            <w:tcW w:w="2254" w:type="dxa"/>
+            <w:tcW w:w="1720" w:type="dxa"/>
           </w:tcPr>
           <w:p>
             <w:pPr>
@@ -8829,7 +9288,7 @@
       <w:tr>
         <w:tc>
           <w:tcPr>
-            <w:tcW w:w="2254" w:type="dxa"/>
+            <w:tcW w:w="1818" w:type="dxa"/>
             <w:vMerge/>
             <w:vAlign w:val="bottom"/>
           </w:tcPr>
@@ -8844,7 +9303,7 @@
         </w:tc>
         <w:tc>
           <w:tcPr>
-            <w:tcW w:w="2254" w:type="dxa"/>
+            <w:tcW w:w="1853" w:type="dxa"/>
             <w:vAlign w:val="bottom"/>
           </w:tcPr>
           <w:p>
@@ -8864,7 +9323,7 @@
         </w:tc>
         <w:tc>
           <w:tcPr>
-            <w:tcW w:w="2254" w:type="dxa"/>
+            <w:tcW w:w="3625" w:type="dxa"/>
           </w:tcPr>
           <w:p>
             <w:pPr>
@@ -8906,7 +9365,7 @@
         </w:tc>
         <w:tc>
           <w:tcPr>
-            <w:tcW w:w="2254" w:type="dxa"/>
+            <w:tcW w:w="1720" w:type="dxa"/>
           </w:tcPr>
           <w:p>
             <w:pPr>
@@ -8932,20 +9391,18 @@
     </w:tbl>
     <w:p>
       <w:pPr>
-        <w:bidi w:val="0"/>
-        <w:rPr>
-          <w:rFonts w:eastAsia="Times New Roman" w:cstheme="minorHAnsi"/>
-        </w:rPr>
-      </w:pPr>
-    </w:p>
-    <w:p>
-      <w:pPr>
         <w:pStyle w:val="ListParagraph"/>
         <w:bidi w:val="0"/>
         <w:rPr>
           <w:rFonts w:eastAsia="Times New Roman" w:cstheme="minorHAnsi"/>
         </w:rPr>
       </w:pPr>
+      <w:r>
+        <w:rPr>
+          <w:rFonts w:eastAsia="Times New Roman" w:cstheme="minorHAnsi"/>
+        </w:rPr>
+        <w:t>** Gamma is not mentioned here, as we did not modify it from the baseline of 0.99</w:t>
+      </w:r>
     </w:p>
     <w:sectPr>
       <w:pgSz w:w="11906" w:h="16838"/>
@@ -8960,7 +9417,7 @@
 </file>
 
 <file path=word/numbering.xml><?xml version="1.0" encoding="utf-8"?>
-<w:numbering xmlns:wpc="http://schemas.microsoft.com/office/word/2010/wordprocessingCanvas" xmlns:cx="http://schemas.microsoft.com/office/drawing/2014/chartex" xmlns:cx1="http://schemas.microsoft.com/office/drawing/2015/9/8/chartex" xmlns:cx2="http://schemas.microsoft.com/office/drawing/2015/10/21/chartex" xmlns:cx3="http://schemas.microsoft.com/office/drawing/2016/5/9/chartex" xmlns:cx4="http://schemas.microsoft.com/office/drawing/2016/5/10/chartex" xmlns:cx5="http://schemas.microsoft.com/office/drawing/2016/5/11/chartex" xmlns:cx6="http://schemas.microsoft.com/office/drawing/2016/5/12/chartex" xmlns:cx7="http://schemas.microsoft.com/office/drawing/2016/5/13/chartex" xmlns:cx8="http://schemas.microsoft.com/office/drawing/2016/5/14/chartex" xmlns:mc="http://schemas.openxmlformats.org/markup-compatibility/2006" xmlns:aink="http://schemas.microsoft.com/office/drawing/2016/ink" xmlns:am3d="http://schemas.microsoft.com/office/drawing/2017/model3d" xmlns:o="urn:schemas-microsoft-com:office:office" xmlns:r="http://schemas.openxmlformats.org/officeDocument/2006/relationships" xmlns:m="http://schemas.openxmlformats.org/officeDocument/2006/math" xmlns:v="urn:schemas-microsoft-com:vml" xmlns:wp14="http://schemas.microsoft.com/office/word/2010/wordprocessingDrawing" xmlns:wp="http://schemas.openxmlformats.org/drawingml/2006/wordprocessingDrawing" xmlns:w10="urn:schemas-microsoft-com:office:word" xmlns:w="http://schemas.openxmlformats.org/wordprocessingml/2006/main" xmlns:w14="http://schemas.microsoft.com/office/word/2010/wordml" xmlns:w15="http://schemas.microsoft.com/office/word/2012/wordml" xmlns:w16cid="http://schemas.microsoft.com/office/word/2016/wordml/cid" xmlns:w16se="http://schemas.microsoft.com/office/word/2015/wordml/symex" xmlns:wpg="http://schemas.microsoft.com/office/word/2010/wordprocessingGroup" xmlns:wpi="http://schemas.microsoft.com/office/word/2010/wordprocessingInk" xmlns:wne="http://schemas.microsoft.com/office/word/2006/wordml" xmlns:wps="http://schemas.microsoft.com/office/word/2010/wordprocessingShape" mc:Ignorable="w14 w15 w16se w16cid wp14">
+<w:numbering xmlns:wpc="http://schemas.microsoft.com/office/word/2010/wordprocessingCanvas" xmlns:cx="http://schemas.microsoft.com/office/drawing/2014/chartex" xmlns:cx1="http://schemas.microsoft.com/office/drawing/2015/9/8/chartex" xmlns:cx2="http://schemas.microsoft.com/office/drawing/2015/10/21/chartex" xmlns:cx3="http://schemas.microsoft.com/office/drawing/2016/5/9/chartex" xmlns:cx4="http://schemas.microsoft.com/office/drawing/2016/5/10/chartex" xmlns:cx5="http://schemas.microsoft.com/office/drawing/2016/5/11/chartex" xmlns:cx6="http://schemas.microsoft.com/office/drawing/2016/5/12/chartex" xmlns:cx7="http://schemas.microsoft.com/office/drawing/2016/5/13/chartex" xmlns:cx8="http://schemas.microsoft.com/office/drawing/2016/5/14/chartex" xmlns:mc="http://schemas.openxmlformats.org/markup-compatibility/2006" xmlns:aink="http://schemas.microsoft.com/office/drawing/2016/ink" xmlns:am3d="http://schemas.microsoft.com/office/drawing/2017/model3d" xmlns:o="urn:schemas-microsoft-com:office:office" xmlns:oel="http://schemas.microsoft.com/office/2019/extlst" xmlns:r="http://schemas.openxmlformats.org/officeDocument/2006/relationships" xmlns:m="http://schemas.openxmlformats.org/officeDocument/2006/math" xmlns:v="urn:schemas-microsoft-com:vml" xmlns:wp14="http://schemas.microsoft.com/office/word/2010/wordprocessingDrawing" xmlns:wp="http://schemas.openxmlformats.org/drawingml/2006/wordprocessingDrawing" xmlns:w10="urn:schemas-microsoft-com:office:word" xmlns:w="http://schemas.openxmlformats.org/wordprocessingml/2006/main" xmlns:w14="http://schemas.microsoft.com/office/word/2010/wordml" xmlns:w15="http://schemas.microsoft.com/office/word/2012/wordml" xmlns:w16cex="http://schemas.microsoft.com/office/word/2018/wordml/cex" xmlns:w16cid="http://schemas.microsoft.com/office/word/2016/wordml/cid" xmlns:w16="http://schemas.microsoft.com/office/word/2018/wordml" xmlns:w16du="http://schemas.microsoft.com/office/word/2023/wordml/word16du" xmlns:w16sdtdh="http://schemas.microsoft.com/office/word/2020/wordml/sdtdatahash" xmlns:w16sdtfl="http://schemas.microsoft.com/office/word/2024/wordml/sdtformatlock" xmlns:w16se="http://schemas.microsoft.com/office/word/2015/wordml/symex" xmlns:wpg="http://schemas.microsoft.com/office/word/2010/wordprocessingGroup" xmlns:wpi="http://schemas.microsoft.com/office/word/2010/wordprocessingInk" xmlns:wne="http://schemas.microsoft.com/office/word/2006/wordml" xmlns:wps="http://schemas.microsoft.com/office/word/2010/wordprocessingShape" mc:Ignorable="w14 w15 w16se w16cid w16 w16cex w16sdtdh w16sdtfl w16du wp14">
   <w:abstractNum w:abstractNumId="0" w15:restartNumberingAfterBreak="0">
     <w:nsid w:val="01A13B70"/>
     <w:multiLevelType w:val="hybridMultilevel"/>
@@ -11259,71 +11716,71 @@
       </w:rPr>
     </w:lvl>
   </w:abstractNum>
-  <w:num w:numId="1">
+  <w:num w:numId="1" w16cid:durableId="604464334">
     <w:abstractNumId w:val="2"/>
   </w:num>
-  <w:num w:numId="2">
+  <w:num w:numId="2" w16cid:durableId="875118848">
     <w:abstractNumId w:val="16"/>
   </w:num>
-  <w:num w:numId="3">
+  <w:num w:numId="3" w16cid:durableId="862130769">
     <w:abstractNumId w:val="5"/>
   </w:num>
-  <w:num w:numId="4">
+  <w:num w:numId="4" w16cid:durableId="1054887545">
     <w:abstractNumId w:val="12"/>
   </w:num>
-  <w:num w:numId="5">
+  <w:num w:numId="5" w16cid:durableId="692195982">
     <w:abstractNumId w:val="6"/>
   </w:num>
-  <w:num w:numId="6">
+  <w:num w:numId="6" w16cid:durableId="157157259">
     <w:abstractNumId w:val="11"/>
   </w:num>
-  <w:num w:numId="7">
+  <w:num w:numId="7" w16cid:durableId="281959453">
     <w:abstractNumId w:val="18"/>
   </w:num>
-  <w:num w:numId="8">
+  <w:num w:numId="8" w16cid:durableId="551699495">
     <w:abstractNumId w:val="10"/>
   </w:num>
-  <w:num w:numId="9">
+  <w:num w:numId="9" w16cid:durableId="2037727131">
     <w:abstractNumId w:val="13"/>
   </w:num>
-  <w:num w:numId="10">
+  <w:num w:numId="10" w16cid:durableId="700320964">
     <w:abstractNumId w:val="19"/>
   </w:num>
-  <w:num w:numId="11">
+  <w:num w:numId="11" w16cid:durableId="557663833">
     <w:abstractNumId w:val="7"/>
   </w:num>
-  <w:num w:numId="12">
+  <w:num w:numId="12" w16cid:durableId="582761835">
     <w:abstractNumId w:val="17"/>
   </w:num>
-  <w:num w:numId="13">
+  <w:num w:numId="13" w16cid:durableId="1701277423">
     <w:abstractNumId w:val="0"/>
   </w:num>
-  <w:num w:numId="14">
+  <w:num w:numId="14" w16cid:durableId="1629821497">
     <w:abstractNumId w:val="8"/>
   </w:num>
-  <w:num w:numId="15">
+  <w:num w:numId="15" w16cid:durableId="727384329">
     <w:abstractNumId w:val="4"/>
   </w:num>
-  <w:num w:numId="16">
+  <w:num w:numId="16" w16cid:durableId="1670592986">
     <w:abstractNumId w:val="3"/>
   </w:num>
-  <w:num w:numId="17">
+  <w:num w:numId="17" w16cid:durableId="887494248">
     <w:abstractNumId w:val="15"/>
   </w:num>
-  <w:num w:numId="18">
+  <w:num w:numId="18" w16cid:durableId="1579098344">
     <w:abstractNumId w:val="14"/>
   </w:num>
-  <w:num w:numId="19">
+  <w:num w:numId="19" w16cid:durableId="611475795">
     <w:abstractNumId w:val="1"/>
   </w:num>
-  <w:num w:numId="20">
+  <w:num w:numId="20" w16cid:durableId="108817499">
     <w:abstractNumId w:val="9"/>
   </w:num>
 </w:numbering>
 </file>
 
 <file path=word/styles.xml><?xml version="1.0" encoding="utf-8"?>
-<w:styles xmlns:mc="http://schemas.openxmlformats.org/markup-compatibility/2006" xmlns:r="http://schemas.openxmlformats.org/officeDocument/2006/relationships" xmlns:w="http://schemas.openxmlformats.org/wordprocessingml/2006/main" xmlns:w14="http://schemas.microsoft.com/office/word/2010/wordml" xmlns:w15="http://schemas.microsoft.com/office/word/2012/wordml" xmlns:w16cid="http://schemas.microsoft.com/office/word/2016/wordml/cid" xmlns:w16se="http://schemas.microsoft.com/office/word/2015/wordml/symex" mc:Ignorable="w14 w15 w16se w16cid">
+<w:styles xmlns:mc="http://schemas.openxmlformats.org/markup-compatibility/2006" xmlns:r="http://schemas.openxmlformats.org/officeDocument/2006/relationships" xmlns:w="http://schemas.openxmlformats.org/wordprocessingml/2006/main" xmlns:w14="http://schemas.microsoft.com/office/word/2010/wordml" xmlns:w15="http://schemas.microsoft.com/office/word/2012/wordml" xmlns:w16cex="http://schemas.microsoft.com/office/word/2018/wordml/cex" xmlns:w16cid="http://schemas.microsoft.com/office/word/2016/wordml/cid" xmlns:w16="http://schemas.microsoft.com/office/word/2018/wordml" xmlns:w16du="http://schemas.microsoft.com/office/word/2023/wordml/word16du" xmlns:w16sdtdh="http://schemas.microsoft.com/office/word/2020/wordml/sdtdatahash" xmlns:w16sdtfl="http://schemas.microsoft.com/office/word/2024/wordml/sdtformatlock" xmlns:w16se="http://schemas.microsoft.com/office/word/2015/wordml/symex" mc:Ignorable="w14 w15 w16se w16cid w16 w16cex w16sdtdh w16sdtfl w16du">
   <w:docDefaults>
     <w:rPrDefault>
       <w:rPr>
@@ -11339,7 +11796,7 @@
       </w:pPr>
     </w:pPrDefault>
   </w:docDefaults>
-  <w:latentStyles w:defLockedState="0" w:defUIPriority="99" w:defSemiHidden="0" w:defUnhideWhenUsed="0" w:defQFormat="0" w:count="375">
+  <w:latentStyles w:defLockedState="0" w:defUIPriority="99" w:defSemiHidden="0" w:defUnhideWhenUsed="0" w:defQFormat="0" w:count="376">
     <w:lsdException w:name="Normal" w:uiPriority="0" w:qFormat="1"/>
     <w:lsdException w:name="heading 1" w:uiPriority="9" w:qFormat="1"/>
     <w:lsdException w:name="heading 2" w:semiHidden="1" w:uiPriority="9" w:unhideWhenUsed="1" w:qFormat="1"/>
@@ -11715,6 +12172,7 @@
     <w:lsdException w:name="Smart Hyperlink" w:semiHidden="1" w:unhideWhenUsed="1"/>
     <w:lsdException w:name="Hashtag" w:semiHidden="1" w:unhideWhenUsed="1"/>
     <w:lsdException w:name="Unresolved Mention" w:semiHidden="1" w:unhideWhenUsed="1"/>
+    <w:lsdException w:name="Smart Link" w:semiHidden="1" w:unhideWhenUsed="1"/>
   </w:latentStyles>
   <w:style w:type="paragraph" w:default="1" w:styleId="Normal">
     <w:name w:val="Normal"/>

</xml_diff>